<commit_message>
updated draft, created system test
</commit_message>
<xml_diff>
--- a/final report/Final Project Draft.docx
+++ b/final report/Final Project Draft.docx
@@ -1,6 +1,6 @@
 
 <file path=word/document.xml><?xml version="1.0" encoding="utf-8"?>
-<w:document xmlns:wpc="http://schemas.microsoft.com/office/word/2010/wordprocessingCanvas" xmlns:cx="http://schemas.microsoft.com/office/drawing/2014/chartex" xmlns:cx1="http://schemas.microsoft.com/office/drawing/2015/9/8/chartex" xmlns:cx2="http://schemas.microsoft.com/office/drawing/2015/10/21/chartex" xmlns:cx3="http://schemas.microsoft.com/office/drawing/2016/5/9/chartex" xmlns:cx4="http://schemas.microsoft.com/office/drawing/2016/5/10/chartex" xmlns:cx5="http://schemas.microsoft.com/office/drawing/2016/5/11/chartex" xmlns:cx6="http://schemas.microsoft.com/office/drawing/2016/5/12/chartex" xmlns:cx7="http://schemas.microsoft.com/office/drawing/2016/5/13/chartex" xmlns:cx8="http://schemas.microsoft.com/office/drawing/2016/5/14/chartex" xmlns:mc="http://schemas.openxmlformats.org/markup-compatibility/2006" xmlns:aink="http://schemas.microsoft.com/office/drawing/2016/ink" xmlns:am3d="http://schemas.microsoft.com/office/drawing/2017/model3d" xmlns:o="urn:schemas-microsoft-com:office:office" xmlns:oel="http://schemas.microsoft.com/office/2019/extlst" xmlns:r="http://schemas.openxmlformats.org/officeDocument/2006/relationships" xmlns:m="http://schemas.openxmlformats.org/officeDocument/2006/math" xmlns:v="urn:schemas-microsoft-com:vml" xmlns:wp14="http://schemas.microsoft.com/office/word/2010/wordprocessingDrawing" xmlns:wp="http://schemas.openxmlformats.org/drawingml/2006/wordprocessingDrawing" xmlns:w10="urn:schemas-microsoft-com:office:word" xmlns:w="http://schemas.openxmlformats.org/wordprocessingml/2006/main" xmlns:w14="http://schemas.microsoft.com/office/word/2010/wordml" xmlns:w15="http://schemas.microsoft.com/office/word/2012/wordml" xmlns:w16cex="http://schemas.microsoft.com/office/word/2018/wordml/cex" xmlns:w16cid="http://schemas.microsoft.com/office/word/2016/wordml/cid" xmlns:w16="http://schemas.microsoft.com/office/word/2018/wordml" xmlns:w16sdtdh="http://schemas.microsoft.com/office/word/2020/wordml/sdtdatahash" xmlns:w16se="http://schemas.microsoft.com/office/word/2015/wordml/symex" xmlns:wpg="http://schemas.microsoft.com/office/word/2010/wordprocessingGroup" xmlns:wpi="http://schemas.microsoft.com/office/word/2010/wordprocessingInk" xmlns:wne="http://schemas.microsoft.com/office/word/2006/wordml" xmlns:wps="http://schemas.microsoft.com/office/word/2010/wordprocessingShape" mc:Ignorable="w14 w15 w16se w16cid w16 w16cex w16sdtdh wp14">
+<w:document xmlns:wpc="http://schemas.microsoft.com/office/word/2010/wordprocessingCanvas" xmlns:cx="http://schemas.microsoft.com/office/drawing/2014/chartex" xmlns:cx1="http://schemas.microsoft.com/office/drawing/2015/9/8/chartex" xmlns:cx2="http://schemas.microsoft.com/office/drawing/2015/10/21/chartex" xmlns:cx3="http://schemas.microsoft.com/office/drawing/2016/5/9/chartex" xmlns:cx4="http://schemas.microsoft.com/office/drawing/2016/5/10/chartex" xmlns:cx5="http://schemas.microsoft.com/office/drawing/2016/5/11/chartex" xmlns:cx6="http://schemas.microsoft.com/office/drawing/2016/5/12/chartex" xmlns:cx7="http://schemas.microsoft.com/office/drawing/2016/5/13/chartex" xmlns:cx8="http://schemas.microsoft.com/office/drawing/2016/5/14/chartex" xmlns:mc="http://schemas.openxmlformats.org/markup-compatibility/2006" xmlns:aink="http://schemas.microsoft.com/office/drawing/2016/ink" xmlns:am3d="http://schemas.microsoft.com/office/drawing/2017/model3d" xmlns:o="urn:schemas-microsoft-com:office:office" xmlns:oel="http://schemas.microsoft.com/office/2019/extlst" xmlns:r="http://schemas.openxmlformats.org/officeDocument/2006/relationships" xmlns:m="http://schemas.openxmlformats.org/officeDocument/2006/math" xmlns:v="urn:schemas-microsoft-com:vml" xmlns:wp14="http://schemas.microsoft.com/office/word/2010/wordprocessingDrawing" xmlns:wp="http://schemas.openxmlformats.org/drawingml/2006/wordprocessingDrawing" xmlns:w10="urn:schemas-microsoft-com:office:word" xmlns:w="http://schemas.openxmlformats.org/wordprocessingml/2006/main" xmlns:w14="http://schemas.microsoft.com/office/word/2010/wordml" xmlns:w15="http://schemas.microsoft.com/office/word/2012/wordml" xmlns:w16cex="http://schemas.microsoft.com/office/word/2018/wordml/cex" xmlns:w16cid="http://schemas.microsoft.com/office/word/2016/wordml/cid" xmlns:w16="http://schemas.microsoft.com/office/word/2018/wordml" xmlns:w16du="http://schemas.microsoft.com/office/word/2023/wordml/word16du" xmlns:w16sdtdh="http://schemas.microsoft.com/office/word/2020/wordml/sdtdatahash" xmlns:w16se="http://schemas.microsoft.com/office/word/2015/wordml/symex" xmlns:wpg="http://schemas.microsoft.com/office/word/2010/wordprocessingGroup" xmlns:wpi="http://schemas.microsoft.com/office/word/2010/wordprocessingInk" xmlns:wne="http://schemas.microsoft.com/office/word/2006/wordml" xmlns:wps="http://schemas.microsoft.com/office/word/2010/wordprocessingShape" mc:Ignorable="w14 w15 w16se w16cid w16 w16cex w16sdtdh w16du wp14">
   <w:body>
     <w:p>
       <w:pPr>
@@ -344,6 +344,7 @@
               <w:kern w:val="2"/>
               <w:sz w:val="22"/>
               <w:szCs w:val="22"/>
+              <w:lang w:val="en-SG" w:eastAsia="en-SG"/>
               <w14:ligatures w14:val="standardContextual"/>
             </w:rPr>
           </w:pPr>
@@ -356,7 +357,7 @@
           <w:r>
             <w:fldChar w:fldCharType="separate"/>
           </w:r>
-          <w:hyperlink w:anchor="_Toc172189704" w:history="1">
+          <w:hyperlink w:anchor="_Toc172304241" w:history="1">
             <w:r>
               <w:rPr>
                 <w:rStyle w:val="Hyperlink"/>
@@ -384,7 +385,7 @@
                 <w:noProof/>
                 <w:webHidden/>
               </w:rPr>
-              <w:instrText xml:space="preserve"> PAGEREF _Toc172189704 \h </w:instrText>
+              <w:instrText xml:space="preserve"> PAGEREF _Toc172304241 \h </w:instrText>
             </w:r>
             <w:r>
               <w:rPr>
@@ -427,10 +428,11 @@
               <w:kern w:val="2"/>
               <w:sz w:val="22"/>
               <w:szCs w:val="22"/>
+              <w:lang w:val="en-SG" w:eastAsia="en-SG"/>
               <w14:ligatures w14:val="standardContextual"/>
             </w:rPr>
           </w:pPr>
-          <w:hyperlink w:anchor="_Toc172189705" w:history="1">
+          <w:hyperlink w:anchor="_Toc172304242" w:history="1">
             <w:r>
               <w:rPr>
                 <w:rStyle w:val="Hyperlink"/>
@@ -458,7 +460,7 @@
                 <w:noProof/>
                 <w:webHidden/>
               </w:rPr>
-              <w:instrText xml:space="preserve"> PAGEREF _Toc172189705 \h </w:instrText>
+              <w:instrText xml:space="preserve"> PAGEREF _Toc172304242 \h </w:instrText>
             </w:r>
             <w:r>
               <w:rPr>
@@ -501,10 +503,11 @@
               <w:kern w:val="2"/>
               <w:sz w:val="22"/>
               <w:szCs w:val="22"/>
+              <w:lang w:val="en-SG" w:eastAsia="en-SG"/>
               <w14:ligatures w14:val="standardContextual"/>
             </w:rPr>
           </w:pPr>
-          <w:hyperlink w:anchor="_Toc172189706" w:history="1">
+          <w:hyperlink w:anchor="_Toc172304243" w:history="1">
             <w:r>
               <w:rPr>
                 <w:rStyle w:val="Hyperlink"/>
@@ -532,7 +535,7 @@
                 <w:noProof/>
                 <w:webHidden/>
               </w:rPr>
-              <w:instrText xml:space="preserve"> PAGEREF _Toc172189706 \h </w:instrText>
+              <w:instrText xml:space="preserve"> PAGEREF _Toc172304243 \h </w:instrText>
             </w:r>
             <w:r>
               <w:rPr>
@@ -575,10 +578,11 @@
               <w:kern w:val="2"/>
               <w:sz w:val="22"/>
               <w:szCs w:val="22"/>
+              <w:lang w:val="en-SG" w:eastAsia="en-SG"/>
               <w14:ligatures w14:val="standardContextual"/>
             </w:rPr>
           </w:pPr>
-          <w:hyperlink w:anchor="_Toc172189707" w:history="1">
+          <w:hyperlink w:anchor="_Toc172304244" w:history="1">
             <w:r>
               <w:rPr>
                 <w:rStyle w:val="Hyperlink"/>
@@ -606,7 +610,7 @@
                 <w:noProof/>
                 <w:webHidden/>
               </w:rPr>
-              <w:instrText xml:space="preserve"> PAGEREF _Toc172189707 \h </w:instrText>
+              <w:instrText xml:space="preserve"> PAGEREF _Toc172304244 \h </w:instrText>
             </w:r>
             <w:r>
               <w:rPr>
@@ -649,10 +653,11 @@
               <w:kern w:val="2"/>
               <w:sz w:val="22"/>
               <w:szCs w:val="22"/>
+              <w:lang w:val="en-SG" w:eastAsia="en-SG"/>
               <w14:ligatures w14:val="standardContextual"/>
             </w:rPr>
           </w:pPr>
-          <w:hyperlink w:anchor="_Toc172189708" w:history="1">
+          <w:hyperlink w:anchor="_Toc172304245" w:history="1">
             <w:r>
               <w:rPr>
                 <w:rStyle w:val="Hyperlink"/>
@@ -680,7 +685,7 @@
                 <w:noProof/>
                 <w:webHidden/>
               </w:rPr>
-              <w:instrText xml:space="preserve"> PAGEREF _Toc172189708 \h </w:instrText>
+              <w:instrText xml:space="preserve"> PAGEREF _Toc172304245 \h </w:instrText>
             </w:r>
             <w:r>
               <w:rPr>
@@ -723,10 +728,11 @@
               <w:kern w:val="2"/>
               <w:sz w:val="22"/>
               <w:szCs w:val="22"/>
+              <w:lang w:val="en-SG" w:eastAsia="en-SG"/>
               <w14:ligatures w14:val="standardContextual"/>
             </w:rPr>
           </w:pPr>
-          <w:hyperlink w:anchor="_Toc172189709" w:history="1">
+          <w:hyperlink w:anchor="_Toc172304246" w:history="1">
             <w:r>
               <w:rPr>
                 <w:rStyle w:val="Hyperlink"/>
@@ -754,7 +760,7 @@
                 <w:noProof/>
                 <w:webHidden/>
               </w:rPr>
-              <w:instrText xml:space="preserve"> PAGEREF _Toc172189709 \h </w:instrText>
+              <w:instrText xml:space="preserve"> PAGEREF _Toc172304246 \h </w:instrText>
             </w:r>
             <w:r>
               <w:rPr>
@@ -797,10 +803,11 @@
               <w:kern w:val="2"/>
               <w:sz w:val="22"/>
               <w:szCs w:val="22"/>
+              <w:lang w:val="en-SG" w:eastAsia="en-SG"/>
               <w14:ligatures w14:val="standardContextual"/>
             </w:rPr>
           </w:pPr>
-          <w:hyperlink w:anchor="_Toc172189710" w:history="1">
+          <w:hyperlink w:anchor="_Toc172304247" w:history="1">
             <w:r>
               <w:rPr>
                 <w:rStyle w:val="Hyperlink"/>
@@ -828,7 +835,7 @@
                 <w:noProof/>
                 <w:webHidden/>
               </w:rPr>
-              <w:instrText xml:space="preserve"> PAGEREF _Toc172189710 \h </w:instrText>
+              <w:instrText xml:space="preserve"> PAGEREF _Toc172304247 \h </w:instrText>
             </w:r>
             <w:r>
               <w:rPr>
@@ -871,10 +878,11 @@
               <w:kern w:val="2"/>
               <w:sz w:val="22"/>
               <w:szCs w:val="22"/>
+              <w:lang w:val="en-SG" w:eastAsia="en-SG"/>
               <w14:ligatures w14:val="standardContextual"/>
             </w:rPr>
           </w:pPr>
-          <w:hyperlink w:anchor="_Toc172189711" w:history="1">
+          <w:hyperlink w:anchor="_Toc172304248" w:history="1">
             <w:r>
               <w:rPr>
                 <w:rStyle w:val="Hyperlink"/>
@@ -902,7 +910,7 @@
                 <w:noProof/>
                 <w:webHidden/>
               </w:rPr>
-              <w:instrText xml:space="preserve"> PAGEREF _Toc172189711 \h </w:instrText>
+              <w:instrText xml:space="preserve"> PAGEREF _Toc172304248 \h </w:instrText>
             </w:r>
             <w:r>
               <w:rPr>
@@ -945,10 +953,11 @@
               <w:kern w:val="2"/>
               <w:sz w:val="22"/>
               <w:szCs w:val="22"/>
+              <w:lang w:val="en-SG" w:eastAsia="en-SG"/>
               <w14:ligatures w14:val="standardContextual"/>
             </w:rPr>
           </w:pPr>
-          <w:hyperlink w:anchor="_Toc172189712" w:history="1">
+          <w:hyperlink w:anchor="_Toc172304249" w:history="1">
             <w:r>
               <w:rPr>
                 <w:rStyle w:val="Hyperlink"/>
@@ -976,7 +985,7 @@
                 <w:noProof/>
                 <w:webHidden/>
               </w:rPr>
-              <w:instrText xml:space="preserve"> PAGEREF _Toc172189712 \h </w:instrText>
+              <w:instrText xml:space="preserve"> PAGEREF _Toc172304249 \h </w:instrText>
             </w:r>
             <w:r>
               <w:rPr>
@@ -1019,10 +1028,11 @@
               <w:kern w:val="2"/>
               <w:sz w:val="22"/>
               <w:szCs w:val="22"/>
+              <w:lang w:val="en-SG" w:eastAsia="en-SG"/>
               <w14:ligatures w14:val="standardContextual"/>
             </w:rPr>
           </w:pPr>
-          <w:hyperlink w:anchor="_Toc172189713" w:history="1">
+          <w:hyperlink w:anchor="_Toc172304250" w:history="1">
             <w:r>
               <w:rPr>
                 <w:rStyle w:val="Hyperlink"/>
@@ -1050,7 +1060,7 @@
                 <w:noProof/>
                 <w:webHidden/>
               </w:rPr>
-              <w:instrText xml:space="preserve"> PAGEREF _Toc172189713 \h </w:instrText>
+              <w:instrText xml:space="preserve"> PAGEREF _Toc172304250 \h </w:instrText>
             </w:r>
             <w:r>
               <w:rPr>
@@ -1093,17 +1103,18 @@
               <w:kern w:val="2"/>
               <w:sz w:val="22"/>
               <w:szCs w:val="22"/>
+              <w:lang w:val="en-SG" w:eastAsia="en-SG"/>
               <w14:ligatures w14:val="standardContextual"/>
             </w:rPr>
           </w:pPr>
-          <w:hyperlink w:anchor="_Toc172189714" w:history="1">
+          <w:hyperlink w:anchor="_Toc172304251" w:history="1">
             <w:r>
               <w:rPr>
                 <w:rStyle w:val="Hyperlink"/>
                 <w:rFonts w:eastAsiaTheme="majorEastAsia"/>
                 <w:noProof/>
               </w:rPr>
-              <w:t>Low &amp; High Fidelity Wireframe</w:t>
+              <w:t>Low &amp; High-Fidelity Wireframes</w:t>
             </w:r>
             <w:r>
               <w:rPr>
@@ -1124,7 +1135,7 @@
                 <w:noProof/>
                 <w:webHidden/>
               </w:rPr>
-              <w:instrText xml:space="preserve"> PAGEREF _Toc172189714 \h </w:instrText>
+              <w:instrText xml:space="preserve"> PAGEREF _Toc172304251 \h </w:instrText>
             </w:r>
             <w:r>
               <w:rPr>
@@ -1167,10 +1178,11 @@
               <w:kern w:val="2"/>
               <w:sz w:val="22"/>
               <w:szCs w:val="22"/>
+              <w:lang w:val="en-SG" w:eastAsia="en-SG"/>
               <w14:ligatures w14:val="standardContextual"/>
             </w:rPr>
           </w:pPr>
-          <w:hyperlink w:anchor="_Toc172189715" w:history="1">
+          <w:hyperlink w:anchor="_Toc172304252" w:history="1">
             <w:r>
               <w:rPr>
                 <w:rStyle w:val="Hyperlink"/>
@@ -1198,7 +1210,7 @@
                 <w:noProof/>
                 <w:webHidden/>
               </w:rPr>
-              <w:instrText xml:space="preserve"> PAGEREF _Toc172189715 \h </w:instrText>
+              <w:instrText xml:space="preserve"> PAGEREF _Toc172304252 \h </w:instrText>
             </w:r>
             <w:r>
               <w:rPr>
@@ -1241,10 +1253,11 @@
               <w:kern w:val="2"/>
               <w:sz w:val="22"/>
               <w:szCs w:val="22"/>
+              <w:lang w:val="en-SG" w:eastAsia="en-SG"/>
               <w14:ligatures w14:val="standardContextual"/>
             </w:rPr>
           </w:pPr>
-          <w:hyperlink w:anchor="_Toc172189716" w:history="1">
+          <w:hyperlink w:anchor="_Toc172304253" w:history="1">
             <w:r>
               <w:rPr>
                 <w:rStyle w:val="Hyperlink"/>
@@ -1272,7 +1285,7 @@
                 <w:noProof/>
                 <w:webHidden/>
               </w:rPr>
-              <w:instrText xml:space="preserve"> PAGEREF _Toc172189716 \h </w:instrText>
+              <w:instrText xml:space="preserve"> PAGEREF _Toc172304253 \h </w:instrText>
             </w:r>
             <w:r>
               <w:rPr>
@@ -1315,10 +1328,11 @@
               <w:kern w:val="2"/>
               <w:sz w:val="22"/>
               <w:szCs w:val="22"/>
+              <w:lang w:val="en-SG" w:eastAsia="en-SG"/>
               <w14:ligatures w14:val="standardContextual"/>
             </w:rPr>
           </w:pPr>
-          <w:hyperlink w:anchor="_Toc172189717" w:history="1">
+          <w:hyperlink w:anchor="_Toc172304254" w:history="1">
             <w:r>
               <w:rPr>
                 <w:rStyle w:val="Hyperlink"/>
@@ -1346,7 +1360,7 @@
                 <w:noProof/>
                 <w:webHidden/>
               </w:rPr>
-              <w:instrText xml:space="preserve"> PAGEREF _Toc172189717 \h </w:instrText>
+              <w:instrText xml:space="preserve"> PAGEREF _Toc172304254 \h </w:instrText>
             </w:r>
             <w:r>
               <w:rPr>
@@ -1389,10 +1403,11 @@
               <w:kern w:val="2"/>
               <w:sz w:val="22"/>
               <w:szCs w:val="22"/>
+              <w:lang w:val="en-SG" w:eastAsia="en-SG"/>
               <w14:ligatures w14:val="standardContextual"/>
             </w:rPr>
           </w:pPr>
-          <w:hyperlink w:anchor="_Toc172189718" w:history="1">
+          <w:hyperlink w:anchor="_Toc172304255" w:history="1">
             <w:r>
               <w:rPr>
                 <w:rStyle w:val="Hyperlink"/>
@@ -1420,7 +1435,7 @@
                 <w:noProof/>
                 <w:webHidden/>
               </w:rPr>
-              <w:instrText xml:space="preserve"> PAGEREF _Toc172189718 \h </w:instrText>
+              <w:instrText xml:space="preserve"> PAGEREF _Toc172304255 \h </w:instrText>
             </w:r>
             <w:r>
               <w:rPr>
@@ -1463,10 +1478,11 @@
               <w:kern w:val="2"/>
               <w:sz w:val="22"/>
               <w:szCs w:val="22"/>
+              <w:lang w:val="en-SG" w:eastAsia="en-SG"/>
               <w14:ligatures w14:val="standardContextual"/>
             </w:rPr>
           </w:pPr>
-          <w:hyperlink w:anchor="_Toc172189719" w:history="1">
+          <w:hyperlink w:anchor="_Toc172304256" w:history="1">
             <w:r>
               <w:rPr>
                 <w:rStyle w:val="Hyperlink"/>
@@ -1494,7 +1510,7 @@
                 <w:noProof/>
                 <w:webHidden/>
               </w:rPr>
-              <w:instrText xml:space="preserve"> PAGEREF _Toc172189719 \h </w:instrText>
+              <w:instrText xml:space="preserve"> PAGEREF _Toc172304256 \h </w:instrText>
             </w:r>
             <w:r>
               <w:rPr>
@@ -1537,10 +1553,11 @@
               <w:kern w:val="2"/>
               <w:sz w:val="22"/>
               <w:szCs w:val="22"/>
+              <w:lang w:val="en-SG" w:eastAsia="en-SG"/>
               <w14:ligatures w14:val="standardContextual"/>
             </w:rPr>
           </w:pPr>
-          <w:hyperlink w:anchor="_Toc172189720" w:history="1">
+          <w:hyperlink w:anchor="_Toc172304257" w:history="1">
             <w:r>
               <w:rPr>
                 <w:rStyle w:val="Hyperlink"/>
@@ -1568,7 +1585,7 @@
                 <w:noProof/>
                 <w:webHidden/>
               </w:rPr>
-              <w:instrText xml:space="preserve"> PAGEREF _Toc172189720 \h </w:instrText>
+              <w:instrText xml:space="preserve"> PAGEREF _Toc172304257 \h </w:instrText>
             </w:r>
             <w:r>
               <w:rPr>
@@ -1588,7 +1605,7 @@
                 <w:noProof/>
                 <w:webHidden/>
               </w:rPr>
-              <w:t>15</w:t>
+              <w:t>16</w:t>
             </w:r>
             <w:r>
               <w:rPr>
@@ -1611,10 +1628,11 @@
               <w:kern w:val="2"/>
               <w:sz w:val="22"/>
               <w:szCs w:val="22"/>
+              <w:lang w:val="en-SG" w:eastAsia="en-SG"/>
               <w14:ligatures w14:val="standardContextual"/>
             </w:rPr>
           </w:pPr>
-          <w:hyperlink w:anchor="_Toc172189721" w:history="1">
+          <w:hyperlink w:anchor="_Toc172304258" w:history="1">
             <w:r>
               <w:rPr>
                 <w:rStyle w:val="Hyperlink"/>
@@ -1642,7 +1660,7 @@
                 <w:noProof/>
                 <w:webHidden/>
               </w:rPr>
-              <w:instrText xml:space="preserve"> PAGEREF _Toc172189721 \h </w:instrText>
+              <w:instrText xml:space="preserve"> PAGEREF _Toc172304258 \h </w:instrText>
             </w:r>
             <w:r>
               <w:rPr>
@@ -1662,7 +1680,82 @@
                 <w:noProof/>
                 <w:webHidden/>
               </w:rPr>
-              <w:t>15</w:t>
+              <w:t>16</w:t>
+            </w:r>
+            <w:r>
+              <w:rPr>
+                <w:noProof/>
+                <w:webHidden/>
+              </w:rPr>
+              <w:fldChar w:fldCharType="end"/>
+            </w:r>
+          </w:hyperlink>
+        </w:p>
+        <w:p>
+          <w:pPr>
+            <w:pStyle w:val="TOC1"/>
+            <w:tabs>
+              <w:tab w:val="right" w:leader="dot" w:pos="9350"/>
+            </w:tabs>
+            <w:rPr>
+              <w:rFonts w:asciiTheme="minorHAnsi" w:eastAsiaTheme="minorEastAsia" w:hAnsiTheme="minorHAnsi" w:cstheme="minorBidi"/>
+              <w:noProof/>
+              <w:kern w:val="2"/>
+              <w:sz w:val="22"/>
+              <w:szCs w:val="22"/>
+              <w:lang w:val="en-SG" w:eastAsia="en-SG"/>
+              <w14:ligatures w14:val="standardContextual"/>
+            </w:rPr>
+          </w:pPr>
+          <w:hyperlink w:anchor="_Toc172304259" w:history="1">
+            <w:r>
+              <w:rPr>
+                <w:rStyle w:val="Hyperlink"/>
+                <w:rFonts w:eastAsiaTheme="majorEastAsia"/>
+                <w:noProof/>
+              </w:rPr>
+              <w:t>Evaluation</w:t>
+            </w:r>
+            <w:r>
+              <w:rPr>
+                <w:noProof/>
+                <w:webHidden/>
+              </w:rPr>
+              <w:tab/>
+            </w:r>
+            <w:r>
+              <w:rPr>
+                <w:noProof/>
+                <w:webHidden/>
+              </w:rPr>
+              <w:fldChar w:fldCharType="begin"/>
+            </w:r>
+            <w:r>
+              <w:rPr>
+                <w:noProof/>
+                <w:webHidden/>
+              </w:rPr>
+              <w:instrText xml:space="preserve"> PAGEREF _Toc172304259 \h </w:instrText>
+            </w:r>
+            <w:r>
+              <w:rPr>
+                <w:noProof/>
+                <w:webHidden/>
+              </w:rPr>
+            </w:r>
+            <w:r>
+              <w:rPr>
+                <w:noProof/>
+                <w:webHidden/>
+              </w:rPr>
+              <w:fldChar w:fldCharType="separate"/>
+            </w:r>
+            <w:r>
+              <w:rPr>
+                <w:noProof/>
+                <w:webHidden/>
+              </w:rPr>
+              <w:t>17</w:t>
             </w:r>
             <w:r>
               <w:rPr>
@@ -1685,17 +1778,18 @@
               <w:kern w:val="2"/>
               <w:sz w:val="22"/>
               <w:szCs w:val="22"/>
+              <w:lang w:val="en-SG" w:eastAsia="en-SG"/>
               <w14:ligatures w14:val="standardContextual"/>
             </w:rPr>
           </w:pPr>
-          <w:hyperlink w:anchor="_Toc172189722" w:history="1">
+          <w:hyperlink w:anchor="_Toc172304260" w:history="1">
             <w:r>
               <w:rPr>
                 <w:rStyle w:val="Hyperlink"/>
                 <w:rFonts w:eastAsiaTheme="majorEastAsia"/>
                 <w:noProof/>
               </w:rPr>
-              <w:t>Evaluation</w:t>
+              <w:t>System Testing</w:t>
             </w:r>
             <w:r>
               <w:rPr>
@@ -1716,7 +1810,7 @@
                 <w:noProof/>
                 <w:webHidden/>
               </w:rPr>
-              <w:instrText xml:space="preserve"> PAGEREF _Toc172189722 \h </w:instrText>
+              <w:instrText xml:space="preserve"> PAGEREF _Toc172304260 \h </w:instrText>
             </w:r>
             <w:r>
               <w:rPr>
@@ -1736,7 +1830,82 @@
                 <w:noProof/>
                 <w:webHidden/>
               </w:rPr>
-              <w:t>16</w:t>
+              <w:t>17</w:t>
+            </w:r>
+            <w:r>
+              <w:rPr>
+                <w:noProof/>
+                <w:webHidden/>
+              </w:rPr>
+              <w:fldChar w:fldCharType="end"/>
+            </w:r>
+          </w:hyperlink>
+        </w:p>
+        <w:p>
+          <w:pPr>
+            <w:pStyle w:val="TOC2"/>
+            <w:tabs>
+              <w:tab w:val="right" w:leader="dot" w:pos="9350"/>
+            </w:tabs>
+            <w:rPr>
+              <w:rFonts w:asciiTheme="minorHAnsi" w:eastAsiaTheme="minorEastAsia" w:hAnsiTheme="minorHAnsi" w:cstheme="minorBidi"/>
+              <w:noProof/>
+              <w:kern w:val="2"/>
+              <w:sz w:val="22"/>
+              <w:szCs w:val="22"/>
+              <w:lang w:val="en-SG" w:eastAsia="en-SG"/>
+              <w14:ligatures w14:val="standardContextual"/>
+            </w:rPr>
+          </w:pPr>
+          <w:hyperlink w:anchor="_Toc172304261" w:history="1">
+            <w:r>
+              <w:rPr>
+                <w:rStyle w:val="Hyperlink"/>
+                <w:rFonts w:eastAsiaTheme="majorEastAsia"/>
+                <w:noProof/>
+              </w:rPr>
+              <w:t>User Feedback</w:t>
+            </w:r>
+            <w:r>
+              <w:rPr>
+                <w:noProof/>
+                <w:webHidden/>
+              </w:rPr>
+              <w:tab/>
+            </w:r>
+            <w:r>
+              <w:rPr>
+                <w:noProof/>
+                <w:webHidden/>
+              </w:rPr>
+              <w:fldChar w:fldCharType="begin"/>
+            </w:r>
+            <w:r>
+              <w:rPr>
+                <w:noProof/>
+                <w:webHidden/>
+              </w:rPr>
+              <w:instrText xml:space="preserve"> PAGEREF _Toc172304261 \h </w:instrText>
+            </w:r>
+            <w:r>
+              <w:rPr>
+                <w:noProof/>
+                <w:webHidden/>
+              </w:rPr>
+            </w:r>
+            <w:r>
+              <w:rPr>
+                <w:noProof/>
+                <w:webHidden/>
+              </w:rPr>
+              <w:fldChar w:fldCharType="separate"/>
+            </w:r>
+            <w:r>
+              <w:rPr>
+                <w:noProof/>
+                <w:webHidden/>
+              </w:rPr>
+              <w:t>17</w:t>
             </w:r>
             <w:r>
               <w:rPr>
@@ -1759,17 +1928,18 @@
               <w:kern w:val="2"/>
               <w:sz w:val="22"/>
               <w:szCs w:val="22"/>
+              <w:lang w:val="en-SG" w:eastAsia="en-SG"/>
               <w14:ligatures w14:val="standardContextual"/>
             </w:rPr>
           </w:pPr>
-          <w:hyperlink w:anchor="_Toc172189723" w:history="1">
+          <w:hyperlink w:anchor="_Toc172304262" w:history="1">
             <w:r>
               <w:rPr>
                 <w:rStyle w:val="Hyperlink"/>
                 <w:rFonts w:eastAsiaTheme="majorEastAsia"/>
                 <w:noProof/>
               </w:rPr>
-              <w:t>References</w:t>
+              <w:t>Conclusion</w:t>
             </w:r>
             <w:r>
               <w:rPr>
@@ -1790,7 +1960,7 @@
                 <w:noProof/>
                 <w:webHidden/>
               </w:rPr>
-              <w:instrText xml:space="preserve"> PAGEREF _Toc172189723 \h </w:instrText>
+              <w:instrText xml:space="preserve"> PAGEREF _Toc172304262 \h </w:instrText>
             </w:r>
             <w:r>
               <w:rPr>
@@ -1810,7 +1980,7 @@
                 <w:noProof/>
                 <w:webHidden/>
               </w:rPr>
-              <w:t>17</w:t>
+              <w:t>18</w:t>
             </w:r>
             <w:r>
               <w:rPr>
@@ -1833,16 +2003,92 @@
               <w:kern w:val="2"/>
               <w:sz w:val="22"/>
               <w:szCs w:val="22"/>
+              <w:lang w:val="en-SG" w:eastAsia="en-SG"/>
               <w14:ligatures w14:val="standardContextual"/>
             </w:rPr>
           </w:pPr>
-          <w:hyperlink w:anchor="_Toc172189724" w:history="1">
+          <w:hyperlink w:anchor="_Toc172304263" w:history="1">
             <w:r>
               <w:rPr>
                 <w:rStyle w:val="Hyperlink"/>
                 <w:rFonts w:eastAsiaTheme="majorEastAsia"/>
                 <w:noProof/>
               </w:rPr>
+              <w:t>References</w:t>
+            </w:r>
+            <w:r>
+              <w:rPr>
+                <w:noProof/>
+                <w:webHidden/>
+              </w:rPr>
+              <w:tab/>
+            </w:r>
+            <w:r>
+              <w:rPr>
+                <w:noProof/>
+                <w:webHidden/>
+              </w:rPr>
+              <w:fldChar w:fldCharType="begin"/>
+            </w:r>
+            <w:r>
+              <w:rPr>
+                <w:noProof/>
+                <w:webHidden/>
+              </w:rPr>
+              <w:instrText xml:space="preserve"> PAGEREF _Toc172304263 \h </w:instrText>
+            </w:r>
+            <w:r>
+              <w:rPr>
+                <w:noProof/>
+                <w:webHidden/>
+              </w:rPr>
+            </w:r>
+            <w:r>
+              <w:rPr>
+                <w:noProof/>
+                <w:webHidden/>
+              </w:rPr>
+              <w:fldChar w:fldCharType="separate"/>
+            </w:r>
+            <w:r>
+              <w:rPr>
+                <w:noProof/>
+                <w:webHidden/>
+              </w:rPr>
+              <w:t>19</w:t>
+            </w:r>
+            <w:r>
+              <w:rPr>
+                <w:noProof/>
+                <w:webHidden/>
+              </w:rPr>
+              <w:fldChar w:fldCharType="end"/>
+            </w:r>
+          </w:hyperlink>
+        </w:p>
+        <w:p>
+          <w:pPr>
+            <w:pStyle w:val="TOC1"/>
+            <w:tabs>
+              <w:tab w:val="right" w:leader="dot" w:pos="9350"/>
+            </w:tabs>
+            <w:rPr>
+              <w:rFonts w:asciiTheme="minorHAnsi" w:eastAsiaTheme="minorEastAsia" w:hAnsiTheme="minorHAnsi" w:cstheme="minorBidi"/>
+              <w:noProof/>
+              <w:kern w:val="2"/>
+              <w:sz w:val="22"/>
+              <w:szCs w:val="22"/>
+              <w:lang w:val="en-SG" w:eastAsia="en-SG"/>
+              <w14:ligatures w14:val="standardContextual"/>
+            </w:rPr>
+          </w:pPr>
+          <w:hyperlink w:anchor="_Toc172304264" w:history="1">
+            <w:r>
+              <w:rPr>
+                <w:rStyle w:val="Hyperlink"/>
+                <w:rFonts w:eastAsiaTheme="majorEastAsia"/>
+                <w:noProof/>
+              </w:rPr>
               <w:t>Appendices</w:t>
             </w:r>
             <w:r>
@@ -1864,7 +2110,7 @@
                 <w:noProof/>
                 <w:webHidden/>
               </w:rPr>
-              <w:instrText xml:space="preserve"> PAGEREF _Toc172189724 \h </w:instrText>
+              <w:instrText xml:space="preserve"> PAGEREF _Toc172304264 \h </w:instrText>
             </w:r>
             <w:r>
               <w:rPr>
@@ -1884,7 +2130,7 @@
                 <w:noProof/>
                 <w:webHidden/>
               </w:rPr>
-              <w:t>20</w:t>
+              <w:t>22</w:t>
             </w:r>
             <w:r>
               <w:rPr>
@@ -1907,10 +2153,11 @@
               <w:kern w:val="2"/>
               <w:sz w:val="22"/>
               <w:szCs w:val="22"/>
+              <w:lang w:val="en-SG" w:eastAsia="en-SG"/>
               <w14:ligatures w14:val="standardContextual"/>
             </w:rPr>
           </w:pPr>
-          <w:hyperlink w:anchor="_Toc172189725" w:history="1">
+          <w:hyperlink w:anchor="_Toc172304265" w:history="1">
             <w:r>
               <w:rPr>
                 <w:rStyle w:val="Hyperlink"/>
@@ -1938,7 +2185,7 @@
                 <w:noProof/>
                 <w:webHidden/>
               </w:rPr>
-              <w:instrText xml:space="preserve"> PAGEREF _Toc172189725 \h </w:instrText>
+              <w:instrText xml:space="preserve"> PAGEREF _Toc172304265 \h </w:instrText>
             </w:r>
             <w:r>
               <w:rPr>
@@ -1958,7 +2205,7 @@
                 <w:noProof/>
                 <w:webHidden/>
               </w:rPr>
-              <w:t>21</w:t>
+              <w:t>23</w:t>
             </w:r>
             <w:r>
               <w:rPr>
@@ -1981,10 +2228,11 @@
               <w:kern w:val="2"/>
               <w:sz w:val="22"/>
               <w:szCs w:val="22"/>
+              <w:lang w:val="en-SG" w:eastAsia="en-SG"/>
               <w14:ligatures w14:val="standardContextual"/>
             </w:rPr>
           </w:pPr>
-          <w:hyperlink w:anchor="_Toc172189726" w:history="1">
+          <w:hyperlink w:anchor="_Toc172304266" w:history="1">
             <w:r>
               <w:rPr>
                 <w:rStyle w:val="Hyperlink"/>
@@ -2012,7 +2260,7 @@
                 <w:noProof/>
                 <w:webHidden/>
               </w:rPr>
-              <w:instrText xml:space="preserve"> PAGEREF _Toc172189726 \h </w:instrText>
+              <w:instrText xml:space="preserve"> PAGEREF _Toc172304266 \h </w:instrText>
             </w:r>
             <w:r>
               <w:rPr>
@@ -2032,7 +2280,7 @@
                 <w:noProof/>
                 <w:webHidden/>
               </w:rPr>
-              <w:t>29</w:t>
+              <w:t>31</w:t>
             </w:r>
             <w:r>
               <w:rPr>
@@ -2055,10 +2303,11 @@
               <w:kern w:val="2"/>
               <w:sz w:val="22"/>
               <w:szCs w:val="22"/>
+              <w:lang w:val="en-SG" w:eastAsia="en-SG"/>
               <w14:ligatures w14:val="standardContextual"/>
             </w:rPr>
           </w:pPr>
-          <w:hyperlink w:anchor="_Toc172189727" w:history="1">
+          <w:hyperlink w:anchor="_Toc172304267" w:history="1">
             <w:r>
               <w:rPr>
                 <w:rStyle w:val="Hyperlink"/>
@@ -2086,7 +2335,7 @@
                 <w:noProof/>
                 <w:webHidden/>
               </w:rPr>
-              <w:instrText xml:space="preserve"> PAGEREF _Toc172189727 \h </w:instrText>
+              <w:instrText xml:space="preserve"> PAGEREF _Toc172304267 \h </w:instrText>
             </w:r>
             <w:r>
               <w:rPr>
@@ -2106,7 +2355,7 @@
                 <w:noProof/>
                 <w:webHidden/>
               </w:rPr>
-              <w:t>30</w:t>
+              <w:t>32</w:t>
             </w:r>
             <w:r>
               <w:rPr>
@@ -2129,17 +2378,18 @@
               <w:kern w:val="2"/>
               <w:sz w:val="22"/>
               <w:szCs w:val="22"/>
+              <w:lang w:val="en-SG" w:eastAsia="en-SG"/>
               <w14:ligatures w14:val="standardContextual"/>
             </w:rPr>
           </w:pPr>
-          <w:hyperlink w:anchor="_Toc172189728" w:history="1">
+          <w:hyperlink w:anchor="_Toc172304268" w:history="1">
             <w:r>
               <w:rPr>
                 <w:rStyle w:val="Hyperlink"/>
                 <w:rFonts w:eastAsiaTheme="majorEastAsia"/>
                 <w:noProof/>
               </w:rPr>
-              <w:t>Appendix C</w:t>
+              <w:t>Appendix D</w:t>
             </w:r>
             <w:r>
               <w:rPr>
@@ -2160,7 +2410,7 @@
                 <w:noProof/>
                 <w:webHidden/>
               </w:rPr>
-              <w:instrText xml:space="preserve"> PAGEREF _Toc172189728 \h </w:instrText>
+              <w:instrText xml:space="preserve"> PAGEREF _Toc172304268 \h </w:instrText>
             </w:r>
             <w:r>
               <w:rPr>
@@ -2180,7 +2430,7 @@
                 <w:noProof/>
                 <w:webHidden/>
               </w:rPr>
-              <w:t>31</w:t>
+              <w:t>33</w:t>
             </w:r>
             <w:r>
               <w:rPr>
@@ -2235,7 +2485,7 @@
           <w:rFonts w:ascii="Times New Roman" w:hAnsi="Times New Roman" w:cs="Times New Roman"/>
         </w:rPr>
       </w:pPr>
-      <w:bookmarkStart w:id="1" w:name="_Toc172189704"/>
+      <w:bookmarkStart w:id="1" w:name="_Toc172304241"/>
       <w:r>
         <w:rPr>
           <w:rFonts w:ascii="Times New Roman" w:hAnsi="Times New Roman" w:cs="Times New Roman"/>
@@ -2803,7 +3053,7 @@
           <w:rFonts w:ascii="Times New Roman" w:hAnsi="Times New Roman" w:cs="Times New Roman"/>
         </w:rPr>
       </w:pPr>
-      <w:bookmarkStart w:id="2" w:name="_Toc172189705"/>
+      <w:bookmarkStart w:id="2" w:name="_Toc172304242"/>
       <w:r>
         <w:rPr>
           <w:rFonts w:ascii="Times New Roman" w:hAnsi="Times New Roman" w:cs="Times New Roman"/>
@@ -3019,7 +3269,7 @@
           <w:rFonts w:ascii="Times New Roman" w:hAnsi="Times New Roman" w:cs="Times New Roman"/>
         </w:rPr>
       </w:pPr>
-      <w:bookmarkStart w:id="3" w:name="_Toc172189706"/>
+      <w:bookmarkStart w:id="3" w:name="_Toc172304243"/>
       <w:r>
         <w:rPr>
           <w:rFonts w:ascii="Times New Roman" w:hAnsi="Times New Roman" w:cs="Times New Roman"/>
@@ -3045,83 +3295,201 @@
         <w:rPr>
           <w:szCs w:val="28"/>
         </w:rPr>
-        <w:t xml:space="preserve">Nasrullah and Khan from the University of Peshawar and </w:t>
+        <w:t xml:space="preserve">Nasrullah and Khan from the University of Peshawar and Gomal[1], conducted a study to evaluate the strengths and weaknesses of time management practices on student academic performance. Recognizing the importance of proper time management in today's competitive environment[2], the study focused on time management mechanisms and goal setting among students from </w:t>
       </w:r>
       <w:proofErr w:type="spellStart"/>
-      <w:proofErr w:type="gramStart"/>
-      <w:r>
-        <w:rPr>
-          <w:szCs w:val="28"/>
-        </w:rPr>
-        <w:t>Gomal</w:t>
+      <w:r>
+        <w:rPr>
+          <w:szCs w:val="28"/>
+        </w:rPr>
+        <w:t>Qurtuba</w:t>
       </w:r>
       <w:proofErr w:type="spellEnd"/>
       <w:r>
         <w:rPr>
           <w:szCs w:val="28"/>
         </w:rPr>
-        <w:t>[</w:t>
-      </w:r>
-      <w:proofErr w:type="gramEnd"/>
-      <w:r>
-        <w:rPr>
-          <w:szCs w:val="28"/>
-        </w:rPr>
-        <w:t xml:space="preserve">1], conducted a study to evaluate the strengths and weaknesses of time management practices on student academic performance. Recognizing the importance of proper time management in today's competitive </w:t>
-      </w:r>
-      <w:proofErr w:type="gramStart"/>
-      <w:r>
-        <w:rPr>
-          <w:szCs w:val="28"/>
-        </w:rPr>
-        <w:t>environment[</w:t>
-      </w:r>
-      <w:proofErr w:type="gramEnd"/>
-      <w:r>
-        <w:rPr>
-          <w:szCs w:val="28"/>
-        </w:rPr>
-        <w:t xml:space="preserve">2], the study focused on time management mechanisms and goal setting among students from </w:t>
+        <w:t xml:space="preserve"> University of Science and Technology, Pakistan. Surveys assessed students' short-term and long-term time management capabilities. The data analysis included descriptive statistics and correlation analysis to explore the relationship between time management practices and academic performance.</w:t>
+      </w:r>
+    </w:p>
+    <w:p>
+      <w:pPr>
+        <w:rPr>
+          <w:szCs w:val="28"/>
+        </w:rPr>
+      </w:pPr>
+      <w:r>
+        <w:rPr>
+          <w:szCs w:val="28"/>
+        </w:rPr>
+        <w:t xml:space="preserve"> </w:t>
+      </w:r>
+    </w:p>
+    <w:p>
+      <w:pPr>
+        <w:rPr>
+          <w:szCs w:val="28"/>
+        </w:rPr>
+      </w:pPr>
+      <w:r>
+        <w:rPr>
+          <w:szCs w:val="28"/>
+        </w:rPr>
+        <w:t>The results</w:t>
+      </w:r>
+      <w:r>
+        <w:rPr>
+          <w:szCs w:val="28"/>
+        </w:rPr>
+        <w:t xml:space="preserve"> </w:t>
+      </w:r>
+      <w:r>
+        <w:rPr>
+          <w:szCs w:val="28"/>
+        </w:rPr>
+        <w:t>showed a positive correlation between time management and the student’s academic performance. It revealed that there is a connection when it comes to academic performance and stress reduction, when utilizing time management practices. The study showed relevance and practicality to address the issue of student’s academic performance as well as using robust analytical tools to tabulate their findings. However, the sample size chosen was rather small, only a total of 120 students, lacking diversity of participants form various regions. Therefore, care has to be taken as it may not be wise to generalize the findings to all student populations globally.</w:t>
+      </w:r>
+    </w:p>
+    <w:p>
+      <w:pPr>
+        <w:rPr>
+          <w:szCs w:val="28"/>
+        </w:rPr>
+      </w:pPr>
+    </w:p>
+    <w:p>
+      <w:pPr>
+        <w:rPr>
+          <w:szCs w:val="28"/>
+        </w:rPr>
+      </w:pPr>
+      <w:r>
+        <w:rPr>
+          <w:szCs w:val="28"/>
+        </w:rPr>
+        <w:t xml:space="preserve">A </w:t>
+      </w:r>
+      <w:r>
+        <w:rPr>
+          <w:szCs w:val="28"/>
+        </w:rPr>
+        <w:t>research</w:t>
+      </w:r>
+      <w:r>
+        <w:rPr>
+          <w:szCs w:val="28"/>
+        </w:rPr>
+        <w:t xml:space="preserve"> conducted by Albulescu and colleagues, from the University of </w:t>
       </w:r>
       <w:proofErr w:type="spellStart"/>
       <w:r>
         <w:rPr>
           <w:szCs w:val="28"/>
         </w:rPr>
-        <w:t>Qurtuba</w:t>
+        <w:t>Timioara</w:t>
       </w:r>
       <w:proofErr w:type="spellEnd"/>
       <w:r>
         <w:rPr>
           <w:szCs w:val="28"/>
         </w:rPr>
-        <w:t xml:space="preserve"> University of Science and Technology, Pakistan. Surveys assessed students' short-term and long-term time management capabilities. The data analysis included descriptive statistics and correlation analysis to explore the relationship between time management practices and academic performance.</w:t>
-      </w:r>
-    </w:p>
-    <w:p>
-      <w:pPr>
-        <w:rPr>
-          <w:szCs w:val="28"/>
-        </w:rPr>
-      </w:pPr>
+        <w:t xml:space="preserve">, Romania[3], delved into the effectiveness of taking micro-breaks and its impact on performance. The study was an analysis of conducted studies in the relevant field over the last 30 years on the subject of micro breaks, on whether taking short breaks of 10 minutes or less, when performing a task, leads to better performance without accumulating too much </w:t>
+      </w:r>
+      <w:r>
+        <w:rPr>
+          <w:szCs w:val="28"/>
+        </w:rPr>
+        <w:t>strain</w:t>
+      </w:r>
+      <w:r>
+        <w:rPr>
+          <w:szCs w:val="28"/>
+        </w:rPr>
+        <w:t xml:space="preserve"> on the person to the point where</w:t>
+      </w:r>
       <w:r>
         <w:rPr>
           <w:szCs w:val="28"/>
         </w:rPr>
         <w:t xml:space="preserve"> </w:t>
       </w:r>
-    </w:p>
-    <w:p>
-      <w:pPr>
-        <w:rPr>
-          <w:szCs w:val="28"/>
-        </w:rPr>
-      </w:pPr>
-      <w:r>
-        <w:rPr>
-          <w:szCs w:val="28"/>
-        </w:rPr>
-        <w:t>The results</w:t>
+      <w:r>
+        <w:rPr>
+          <w:szCs w:val="28"/>
+        </w:rPr>
+        <w:t xml:space="preserve">it </w:t>
+      </w:r>
+      <w:r>
+        <w:rPr>
+          <w:szCs w:val="28"/>
+        </w:rPr>
+        <w:t>affects</w:t>
+      </w:r>
+      <w:r>
+        <w:rPr>
+          <w:szCs w:val="28"/>
+        </w:rPr>
+        <w:t xml:space="preserve"> their health.</w:t>
+      </w:r>
+    </w:p>
+    <w:p>
+      <w:pPr>
+        <w:rPr>
+          <w:szCs w:val="28"/>
+        </w:rPr>
+      </w:pPr>
+    </w:p>
+    <w:p>
+      <w:pPr>
+        <w:rPr>
+          <w:szCs w:val="28"/>
+        </w:rPr>
+      </w:pPr>
+      <w:r>
+        <w:rPr>
+          <w:szCs w:val="28"/>
+        </w:rPr>
+        <w:t>Out of 4868 case studies drafted, 22 studies were finalized and narrowed down for the analysis. The participants chosen in the selected studies were healthy individuals which included both students and young adults. The measurements that were monitored and classified in this analysis were vigor, fatigue or performance. Vigor being an individual’s inclination to carry on with the task at hand, even when challenges present themselves, while fatigue relates to how tired the individual is. The performance measurements relate to whether the individual was able to perform his or her task with high degree of accuracy and precision. Tasks participants had to perform were classified into three categories. Creative, clerical and cognitive tasks. All 22 studies had a control group as a comparison, such as those with micro break and those without.</w:t>
+      </w:r>
+    </w:p>
+    <w:p>
+      <w:pPr>
+        <w:rPr>
+          <w:szCs w:val="28"/>
+        </w:rPr>
+      </w:pPr>
+    </w:p>
+    <w:p>
+      <w:pPr>
+        <w:rPr>
+          <w:szCs w:val="28"/>
+        </w:rPr>
+      </w:pPr>
+      <w:r>
+        <w:rPr>
+          <w:szCs w:val="28"/>
+        </w:rPr>
+        <w:t>The collective findings of the chosen studies concluded that micro breaks do indeed improve the performance and vigor of the individual whilst reducing fatigue for clerical and creative tasks, though there was barely any improvement for cognitive intensive tasks. The data uncovered that those who took breaks that were longer than 10 minutes, generally had better performance.</w:t>
+      </w:r>
+    </w:p>
+    <w:p>
+      <w:pPr>
+        <w:rPr>
+          <w:szCs w:val="28"/>
+        </w:rPr>
+      </w:pPr>
+    </w:p>
+    <w:p>
+      <w:pPr>
+        <w:rPr>
+          <w:szCs w:val="28"/>
+        </w:rPr>
+      </w:pPr>
+      <w:r>
+        <w:rPr>
+          <w:szCs w:val="28"/>
+        </w:rPr>
+        <w:t>However, there were several key factors that had to be considered for further study. The duration of the micro break could not be decisively agreed upon by experts in the field. The tasks in which an individual partakes prior to the break, also mattered greatly, as well as the activity the individual partakes during their break. An improvement to this analysis could have been taking the findings of the conducted studies, and perform a new bespoke experiment, comparing the results of different intervals of rest period between control groups. I also uncovered that the country in which these case studies were selected from was not mentioned, only that they were taken in English. Perhaps a comparative study could be made between individuals form different regions of the world, like Asia and Europe, to see if there were any noticeable differences in performance when micro-breaks were given. It shared a similar weakness from the first study reviewed, where diversity was lacking.</w:t>
       </w:r>
       <w:r>
         <w:rPr>
@@ -3133,188 +3501,6 @@
         <w:rPr>
           <w:szCs w:val="28"/>
         </w:rPr>
-        <w:t>showed a positive correlation between time management and the student’s academic performance. It revealed that there is a connection when it comes to academic performance and stress reduction, when utilizing time management practices. The study showed relevance and practicality to address the issue of student’s academic performance as well as using robust analytical tools to tabulate their findings. However, the sample size chosen was rather small, only a total of 120 students, lacking diversity of participants form various regions. Therefore, care has to be taken as it may not be wise to generalize the findings to all student populations globally.</w:t>
-      </w:r>
-    </w:p>
-    <w:p>
-      <w:pPr>
-        <w:rPr>
-          <w:szCs w:val="28"/>
-        </w:rPr>
-      </w:pPr>
-    </w:p>
-    <w:p>
-      <w:pPr>
-        <w:rPr>
-          <w:szCs w:val="28"/>
-        </w:rPr>
-      </w:pPr>
-      <w:r>
-        <w:rPr>
-          <w:szCs w:val="28"/>
-        </w:rPr>
-        <w:t xml:space="preserve">A </w:t>
-      </w:r>
-      <w:r>
-        <w:rPr>
-          <w:szCs w:val="28"/>
-        </w:rPr>
-        <w:t>research</w:t>
-      </w:r>
-      <w:r>
-        <w:rPr>
-          <w:szCs w:val="28"/>
-        </w:rPr>
-        <w:t xml:space="preserve"> conducted by </w:t>
-      </w:r>
-      <w:proofErr w:type="spellStart"/>
-      <w:r>
-        <w:rPr>
-          <w:szCs w:val="28"/>
-        </w:rPr>
-        <w:t>Albulescu</w:t>
-      </w:r>
-      <w:proofErr w:type="spellEnd"/>
-      <w:r>
-        <w:rPr>
-          <w:szCs w:val="28"/>
-        </w:rPr>
-        <w:t xml:space="preserve"> and colleagues, from the University of </w:t>
-      </w:r>
-      <w:proofErr w:type="spellStart"/>
-      <w:r>
-        <w:rPr>
-          <w:szCs w:val="28"/>
-        </w:rPr>
-        <w:t>Timioara</w:t>
-      </w:r>
-      <w:proofErr w:type="spellEnd"/>
-      <w:r>
-        <w:rPr>
-          <w:szCs w:val="28"/>
-        </w:rPr>
-        <w:t xml:space="preserve">, </w:t>
-      </w:r>
-      <w:proofErr w:type="gramStart"/>
-      <w:r>
-        <w:rPr>
-          <w:szCs w:val="28"/>
-        </w:rPr>
-        <w:t>Romania[</w:t>
-      </w:r>
-      <w:proofErr w:type="gramEnd"/>
-      <w:r>
-        <w:rPr>
-          <w:szCs w:val="28"/>
-        </w:rPr>
-        <w:t xml:space="preserve">3], delved into the effectiveness of taking micro-breaks and its impact on performance. The study was an analysis of conducted studies in the relevant field over the last 30 years on the subject of micro breaks, on whether taking short breaks of 10 minutes or less, when performing a task, leads to better performance without accumulating too much </w:t>
-      </w:r>
-      <w:r>
-        <w:rPr>
-          <w:szCs w:val="28"/>
-        </w:rPr>
-        <w:t>strain</w:t>
-      </w:r>
-      <w:r>
-        <w:rPr>
-          <w:szCs w:val="28"/>
-        </w:rPr>
-        <w:t xml:space="preserve"> on the person to the point where</w:t>
-      </w:r>
-      <w:r>
-        <w:rPr>
-          <w:szCs w:val="28"/>
-        </w:rPr>
-        <w:t xml:space="preserve"> </w:t>
-      </w:r>
-      <w:r>
-        <w:rPr>
-          <w:szCs w:val="28"/>
-        </w:rPr>
-        <w:t xml:space="preserve">it </w:t>
-      </w:r>
-      <w:r>
-        <w:rPr>
-          <w:szCs w:val="28"/>
-        </w:rPr>
-        <w:t>affects</w:t>
-      </w:r>
-      <w:r>
-        <w:rPr>
-          <w:szCs w:val="28"/>
-        </w:rPr>
-        <w:t xml:space="preserve"> their health.</w:t>
-      </w:r>
-    </w:p>
-    <w:p>
-      <w:pPr>
-        <w:rPr>
-          <w:szCs w:val="28"/>
-        </w:rPr>
-      </w:pPr>
-    </w:p>
-    <w:p>
-      <w:pPr>
-        <w:rPr>
-          <w:szCs w:val="28"/>
-        </w:rPr>
-      </w:pPr>
-      <w:r>
-        <w:rPr>
-          <w:szCs w:val="28"/>
-        </w:rPr>
-        <w:t>Out of 4868 case studies drafted, 22 studies were finalized and narrowed down for the analysis. The participants chosen in the selected studies were healthy individuals which included both students and young adults. The measurements that were monitored and classified in this analysis were vigor, fatigue or performance. Vigor being an individual’s inclination to carry on with the task at hand, even when challenges present themselves, while fatigue relates to how tired the individual is. The performance measurements relate to whether the individual was able to perform his or her task with high degree of accuracy and precision. Tasks participants had to perform were classified into three categories. Creative, clerical and cognitive tasks. All 22 studies had a control group as a comparison, such as those with micro break and those without.</w:t>
-      </w:r>
-    </w:p>
-    <w:p>
-      <w:pPr>
-        <w:rPr>
-          <w:szCs w:val="28"/>
-        </w:rPr>
-      </w:pPr>
-    </w:p>
-    <w:p>
-      <w:pPr>
-        <w:rPr>
-          <w:szCs w:val="28"/>
-        </w:rPr>
-      </w:pPr>
-      <w:r>
-        <w:rPr>
-          <w:szCs w:val="28"/>
-        </w:rPr>
-        <w:t>The collective findings of the chosen studies concluded that micro breaks do indeed improve the performance and vigor of the individual whilst reducing fatigue for clerical and creative tasks, though there was barely any improvement for cognitive intensive tasks. The data uncovered that those who took breaks that were longer than 10 minutes, generally had better performance.</w:t>
-      </w:r>
-    </w:p>
-    <w:p>
-      <w:pPr>
-        <w:rPr>
-          <w:szCs w:val="28"/>
-        </w:rPr>
-      </w:pPr>
-    </w:p>
-    <w:p>
-      <w:pPr>
-        <w:rPr>
-          <w:szCs w:val="28"/>
-        </w:rPr>
-      </w:pPr>
-      <w:r>
-        <w:rPr>
-          <w:szCs w:val="28"/>
-        </w:rPr>
-        <w:t>However, there were several key factors that had to be considered for further study. The duration of the micro break could not be decisively agreed upon by experts in the field. The tasks in which an individual partakes prior to the break, also mattered greatly, as well as the activity the individual partakes during their break. An improvement to this analysis could have been taking the findings of the conducted studies, and perform a new bespoke experiment, comparing the results of different intervals of rest period between control groups. I also uncovered that the country in which these case studies were selected from was not mentioned, only that they were taken in English. Perhaps a comparative study could be made between individuals form different regions of the world, like Asia and Europe, to see if there were any noticeable differences in performance when micro-breaks were given. It shared a similar weakness from the first study reviewed, where diversity was lacking.</w:t>
-      </w:r>
-      <w:r>
-        <w:rPr>
-          <w:szCs w:val="28"/>
-        </w:rPr>
-        <w:t xml:space="preserve"> </w:t>
-      </w:r>
-      <w:r>
-        <w:rPr>
-          <w:szCs w:val="28"/>
-        </w:rPr>
         <w:t>But</w:t>
       </w:r>
       <w:r>
@@ -3380,9 +3566,9 @@
           <w:rFonts w:ascii="Times New Roman" w:hAnsi="Times New Roman" w:cs="Times New Roman"/>
         </w:rPr>
       </w:pPr>
-      <w:bookmarkStart w:id="4" w:name="_Toc172189707"/>
-      <w:bookmarkStart w:id="5" w:name="_The_Effectiveness_of"/>
-      <w:bookmarkEnd w:id="5"/>
+      <w:bookmarkStart w:id="4" w:name="_The_Effectiveness_of"/>
+      <w:bookmarkStart w:id="5" w:name="_Toc172304244"/>
+      <w:bookmarkEnd w:id="4"/>
       <w:r>
         <w:rPr>
           <w:rFonts w:ascii="Times New Roman" w:hAnsi="Times New Roman" w:cs="Times New Roman"/>
@@ -3390,7 +3576,7 @@
         <w:lastRenderedPageBreak/>
         <w:t>The Effectiveness of Goal Visualization</w:t>
       </w:r>
-      <w:bookmarkEnd w:id="4"/>
+      <w:bookmarkEnd w:id="5"/>
     </w:p>
     <w:p/>
     <w:p>
@@ -3410,19 +3596,19 @@
           <w:szCs w:val="28"/>
           <w14:ligatures w14:val="standardContextual"/>
         </w:rPr>
-        <w:t xml:space="preserve">Cheema and </w:t>
-      </w:r>
-      <w:proofErr w:type="gramStart"/>
-      <w:r>
+        <w:t>Cheema and Bagchi[4] explored how visualizing goals impacts an individual's sustained effort towards achieving objectives. Their study showed that intuitive, short-term goals are perceived as easier to reach, especially when broken into sub-tasks. Visualization was found to make goals appear nearer and increase effort and efficiency in pursuing them, highlighting the power of visualization and its effectiveness when goals are clearly defined.</w:t>
+      </w:r>
+    </w:p>
+    <w:p>
+      <w:pPr>
+        <w:spacing w:after="160" w:line="259" w:lineRule="auto"/>
         <w:rPr>
           <w:rFonts w:eastAsiaTheme="minorHAnsi"/>
           <w:kern w:val="2"/>
           <w:szCs w:val="28"/>
           <w14:ligatures w14:val="standardContextual"/>
         </w:rPr>
-        <w:t>Bagchi[</w:t>
-      </w:r>
-      <w:proofErr w:type="gramEnd"/>
+      </w:pPr>
       <w:r>
         <w:rPr>
           <w:rFonts w:eastAsiaTheme="minorHAnsi"/>
@@ -3430,7 +3616,7 @@
           <w:szCs w:val="28"/>
           <w14:ligatures w14:val="standardContextual"/>
         </w:rPr>
-        <w:t>4] explored how visualizing goals impacts an individual's sustained effort towards achieving objectives. Their study showed that intuitive, short-term goals are perceived as easier to reach, especially when broken into sub-tasks. Visualization was found to make goals appear nearer and increase effort and efficiency in pursuing them, highlighting the power of visualization and its effectiveness when goals are clearly defined.</w:t>
+        <w:t>A total of five studies were conducted to assess the effects of goal visualization.</w:t>
       </w:r>
     </w:p>
     <w:p>
@@ -3450,7 +3636,7 @@
           <w:szCs w:val="28"/>
           <w14:ligatures w14:val="standardContextual"/>
         </w:rPr>
-        <w:t>A total of five studies were conducted to assess the effects of goal visualization.</w:t>
+        <w:t>The first study took 68 Olympic swimmers and had them swim 30 laps, each of which was a 100m. The measurements used was to take the difference in swim times of the first 50m, when the swimmer was facing away from the finish line, and the last 50m, when the swimmer was able to see the finish line, hence, able to visualize the end goal. The results revealed that the time difference decreased as the swimmer neared the finish line, showing a positive influence on the swimmer when he was approaching the goal, despite the presence of fatigue.</w:t>
       </w:r>
     </w:p>
     <w:p>
@@ -3470,28 +3656,28 @@
           <w:szCs w:val="28"/>
           <w14:ligatures w14:val="standardContextual"/>
         </w:rPr>
-        <w:t>The first study took 68 Olympic swimmers and had them swim 30 laps, each of which was a 100m. The measurements used was to take the difference in swim times of the first 50m, when the swimmer was facing away from the finish line, and the last 50m, when the swimmer was able to see the finish line, hence, able to visualize the end goal. The results revealed that the time difference decreased as the swimmer neared the finish line, showing a positive influence on the swimmer when he was approaching the goal, despite the presence of fatigue.</w:t>
-      </w:r>
-    </w:p>
-    <w:p>
-      <w:pPr>
-        <w:spacing w:after="160" w:line="259" w:lineRule="auto"/>
+        <w:t>The second study had</w:t>
+      </w:r>
+      <w:r>
         <w:rPr>
           <w:rFonts w:eastAsiaTheme="minorHAnsi"/>
           <w:kern w:val="2"/>
           <w:szCs w:val="28"/>
           <w14:ligatures w14:val="standardContextual"/>
         </w:rPr>
-      </w:pPr>
-      <w:r>
+        <w:t xml:space="preserve"> 79 students sustain grip pressure for 130 seconds, split into two groups. One group viewed a horizontal progress bar, while the other saw a stopwatch at 30-second intervals. Results showed that the group with the stopwatch exerted significantly less pressure towards the end, whereas those with the progress bar maintained more uniform pressure. This suggests that visualizing goal proximity helps sustain effort.</w:t>
+      </w:r>
+    </w:p>
+    <w:p>
+      <w:pPr>
+        <w:spacing w:after="160" w:line="259" w:lineRule="auto"/>
         <w:rPr>
           <w:rFonts w:eastAsiaTheme="minorHAnsi"/>
           <w:kern w:val="2"/>
           <w:szCs w:val="28"/>
           <w14:ligatures w14:val="standardContextual"/>
         </w:rPr>
-        <w:t>The second study had</w:t>
-      </w:r>
+      </w:pPr>
       <w:r>
         <w:rPr>
           <w:rFonts w:eastAsiaTheme="minorHAnsi"/>
@@ -3499,12 +3685,11 @@
           <w:szCs w:val="28"/>
           <w14:ligatures w14:val="standardContextual"/>
         </w:rPr>
-        <w:t xml:space="preserve"> 79 students sustain grip pressure for 130 seconds, split into two groups. One group viewed a horizontal progress bar, while the other saw a stopwatch at 30-second intervals. Results showed that the group with the stopwatch exerted significantly less pressure towards the end, whereas those with the progress bar maintained more uniform pressure. This suggests that visualizing goal proximity helps sustain effort.</w:t>
-      </w:r>
-    </w:p>
-    <w:p>
-      <w:pPr>
-        <w:spacing w:after="160" w:line="259" w:lineRule="auto"/>
+        <w:t>The third study took 183 undergraduates and tasked them to save $750 for a fabricated vacation to Europe. There were two groups, one that could easily visualize their savings with a horizontal bar that was shaded depending on how much was already saved, 30% or 70%, whilst the other control group was only given textual representation of the savings amounts. The measurements used was a scale given to the participants to assess their commitment to reaching the required amount. The scale was based off Wright and Kacmar[5]. The results revealed those given the bar that made visualizing the amount left to save up, committed greater effort to saving than those that had a difficult time visualizing.</w:t>
+      </w:r>
+    </w:p>
+    <w:p>
+      <w:pPr>
         <w:rPr>
           <w:rFonts w:eastAsiaTheme="minorHAnsi"/>
           <w:kern w:val="2"/>
@@ -3519,10 +3704,8 @@
           <w:szCs w:val="28"/>
           <w14:ligatures w14:val="standardContextual"/>
         </w:rPr>
-        <w:t xml:space="preserve">The third study took 183 undergraduates and tasked them to save $750 for a fabricated vacation to Europe. There were two groups, one that could easily visualize their savings with a horizontal bar that was shaded depending on how much was already saved, 30% or 70%, whilst the other control group was only given textual representation of the savings amounts. The measurements used was a scale given to the participants to assess their commitment to reaching the required amount. The scale was based off Wright and </w:t>
-      </w:r>
-      <w:proofErr w:type="spellStart"/>
-      <w:proofErr w:type="gramStart"/>
+        <w:t>Just off these three studies, participants with goal visualization, like a progress bar, outperformed those without it</w:t>
+      </w:r>
       <w:r>
         <w:rPr>
           <w:rFonts w:eastAsiaTheme="minorHAnsi"/>
@@ -3530,9 +3713,8 @@
           <w:szCs w:val="28"/>
           <w14:ligatures w14:val="standardContextual"/>
         </w:rPr>
-        <w:t>Kacmar</w:t>
-      </w:r>
-      <w:proofErr w:type="spellEnd"/>
+        <w:t>,</w:t>
+      </w:r>
       <w:r>
         <w:rPr>
           <w:rFonts w:eastAsiaTheme="minorHAnsi"/>
@@ -3540,18 +3722,18 @@
           <w:szCs w:val="28"/>
           <w14:ligatures w14:val="standardContextual"/>
         </w:rPr>
-        <w:t>[</w:t>
-      </w:r>
-      <w:proofErr w:type="gramEnd"/>
-      <w:r>
+        <w:t xml:space="preserve"> in endurance tests. These findings suggest that visualizing goals boosts effort and motivation, supporting the feature a project management tool with visual feedback, such as a progress bar, to track progress and remaining tasks.</w:t>
+      </w:r>
+    </w:p>
+    <w:p>
+      <w:pPr>
         <w:rPr>
           <w:rFonts w:eastAsiaTheme="minorHAnsi"/>
           <w:kern w:val="2"/>
           <w:szCs w:val="28"/>
           <w14:ligatures w14:val="standardContextual"/>
         </w:rPr>
-        <w:t>5]. The results revealed those given the bar that made visualizing the amount left to save up, committed greater effort to saving than those that had a difficult time visualizing.</w:t>
-      </w:r>
+      </w:pPr>
     </w:p>
     <w:p>
       <w:pPr>
@@ -3569,7 +3751,7 @@
           <w:szCs w:val="28"/>
           <w14:ligatures w14:val="standardContextual"/>
         </w:rPr>
-        <w:t>Just off these three studies, participants with goal visualization, like a progress bar, outperformed those without it</w:t>
+        <w:t>However, the studies conducted above do leave room for question as to the factors that could contribute to how likely an individual is able to outperform another, given that both has access to easy visualization tools. For example, the undergraduates whose grip strength was tested, could house bias to the strength of the individual. A student with phenomenal grip strength and endurance could exert the most amount of willpower and willingness to complete the test, regardless of what goal visualization tool he was given. Thus, it is important to note an individual’s characteristics and personality might be a contributing factor when to comes to accomplishing goals</w:t>
       </w:r>
       <w:r>
         <w:rPr>
@@ -3578,53 +3760,6 @@
           <w:szCs w:val="28"/>
           <w14:ligatures w14:val="standardContextual"/>
         </w:rPr>
-        <w:t>,</w:t>
-      </w:r>
-      <w:r>
-        <w:rPr>
-          <w:rFonts w:eastAsiaTheme="minorHAnsi"/>
-          <w:kern w:val="2"/>
-          <w:szCs w:val="28"/>
-          <w14:ligatures w14:val="standardContextual"/>
-        </w:rPr>
-        <w:t xml:space="preserve"> in endurance tests. These findings suggest that visualizing goals boosts effort and motivation, supporting the feature a project management tool with visual feedback, such as a progress bar, to track progress and remaining tasks.</w:t>
-      </w:r>
-    </w:p>
-    <w:p>
-      <w:pPr>
-        <w:rPr>
-          <w:rFonts w:eastAsiaTheme="minorHAnsi"/>
-          <w:kern w:val="2"/>
-          <w:szCs w:val="28"/>
-          <w14:ligatures w14:val="standardContextual"/>
-        </w:rPr>
-      </w:pPr>
-    </w:p>
-    <w:p>
-      <w:pPr>
-        <w:rPr>
-          <w:rFonts w:eastAsiaTheme="minorHAnsi"/>
-          <w:kern w:val="2"/>
-          <w:szCs w:val="28"/>
-          <w14:ligatures w14:val="standardContextual"/>
-        </w:rPr>
-      </w:pPr>
-      <w:r>
-        <w:rPr>
-          <w:rFonts w:eastAsiaTheme="minorHAnsi"/>
-          <w:kern w:val="2"/>
-          <w:szCs w:val="28"/>
-          <w14:ligatures w14:val="standardContextual"/>
-        </w:rPr>
-        <w:t>However, the studies conducted above do leave room for question as to the factors that could contribute to how likely an individual is able to outperform another, given that both has access to easy visualization tools. For example, the undergraduates whose grip strength was tested, could house bias to the strength of the individual. A student with phenomenal grip strength and endurance could exert the most amount of willpower and willingness to complete the test, regardless of what goal visualization tool he was given. Thus, it is important to note an individual’s characteristics and personality might be a contributing factor when to comes to accomplishing goals</w:t>
-      </w:r>
-      <w:r>
-        <w:rPr>
-          <w:rFonts w:eastAsiaTheme="minorHAnsi"/>
-          <w:kern w:val="2"/>
-          <w:szCs w:val="28"/>
-          <w14:ligatures w14:val="standardContextual"/>
-        </w:rPr>
         <w:t>.</w:t>
       </w:r>
     </w:p>
@@ -3635,7 +3770,7 @@
           <w:rFonts w:ascii="Times New Roman" w:hAnsi="Times New Roman" w:cs="Times New Roman"/>
         </w:rPr>
       </w:pPr>
-      <w:bookmarkStart w:id="6" w:name="_Toc172189708"/>
+      <w:bookmarkStart w:id="6" w:name="_Toc172304245"/>
       <w:r>
         <w:rPr>
           <w:rFonts w:ascii="Times New Roman" w:hAnsi="Times New Roman" w:cs="Times New Roman"/>
@@ -3675,21 +3810,7 @@
         <w:rPr>
           <w:szCs w:val="28"/>
         </w:rPr>
-        <w:t xml:space="preserve">Microsoft To </w:t>
-      </w:r>
-      <w:proofErr w:type="gramStart"/>
-      <w:r>
-        <w:rPr>
-          <w:szCs w:val="28"/>
-        </w:rPr>
-        <w:t>Do[</w:t>
-      </w:r>
-      <w:proofErr w:type="gramEnd"/>
-      <w:r>
-        <w:rPr>
-          <w:szCs w:val="28"/>
-        </w:rPr>
-        <w:t>6] is a to-do list mobile application developed by Microsoft for Android and IOS devices</w:t>
+        <w:t>Microsoft To Do[6] is a to-do list mobile application developed by Microsoft for Android and IOS devices</w:t>
       </w:r>
       <w:r>
         <w:rPr>
@@ -3771,9 +3892,8 @@
           <w:sz w:val="24"/>
           <w:szCs w:val="36"/>
         </w:rPr>
-        <w:t xml:space="preserve">, which may drive them to competitor apps if they don't wish to log </w:t>
-      </w:r>
-      <w:proofErr w:type="gramStart"/>
+        <w:t>, which may drive them to competitor apps if they don't wish to log in</w:t>
+      </w:r>
       <w:r>
         <w:rPr>
           <w:rFonts w:ascii="Times New Roman" w:hAnsi="Times New Roman" w:cs="Times New Roman"/>
@@ -3781,26 +3901,7 @@
           <w:sz w:val="24"/>
           <w:szCs w:val="36"/>
         </w:rPr>
-        <w:t>in</w:t>
-      </w:r>
-      <w:r>
-        <w:rPr>
-          <w:rFonts w:ascii="Times New Roman" w:hAnsi="Times New Roman" w:cs="Times New Roman"/>
-          <w:iCs/>
-          <w:sz w:val="24"/>
-          <w:szCs w:val="36"/>
-        </w:rPr>
-        <w:t>[</w:t>
-      </w:r>
-      <w:proofErr w:type="gramEnd"/>
-      <w:r>
-        <w:rPr>
-          <w:rFonts w:ascii="Times New Roman" w:hAnsi="Times New Roman" w:cs="Times New Roman"/>
-          <w:iCs/>
-          <w:sz w:val="24"/>
-          <w:szCs w:val="36"/>
-        </w:rPr>
-        <w:t>7].</w:t>
+        <w:t>[7].</w:t>
       </w:r>
     </w:p>
     <w:p>
@@ -3961,27 +4062,7 @@
           <w:sz w:val="24"/>
           <w:szCs w:val="36"/>
         </w:rPr>
-        <w:t xml:space="preserve">is one of the key areas in GUI </w:t>
-      </w:r>
-      <w:proofErr w:type="gramStart"/>
-      <w:r>
-        <w:rPr>
-          <w:rFonts w:ascii="Times New Roman" w:hAnsi="Times New Roman" w:cs="Times New Roman"/>
-          <w:iCs/>
-          <w:sz w:val="24"/>
-          <w:szCs w:val="36"/>
-        </w:rPr>
-        <w:t>design[</w:t>
-      </w:r>
-      <w:proofErr w:type="gramEnd"/>
-      <w:r>
-        <w:rPr>
-          <w:rFonts w:ascii="Times New Roman" w:hAnsi="Times New Roman" w:cs="Times New Roman"/>
-          <w:iCs/>
-          <w:sz w:val="24"/>
-          <w:szCs w:val="36"/>
-        </w:rPr>
-        <w:t xml:space="preserve">8]. </w:t>
+        <w:t xml:space="preserve">is one of the key areas in GUI design[8]. </w:t>
       </w:r>
     </w:p>
     <w:p>
@@ -4016,27 +4097,7 @@
           <w:sz w:val="24"/>
           <w:szCs w:val="36"/>
         </w:rPr>
-        <w:t xml:space="preserve">Wang and </w:t>
-      </w:r>
-      <w:proofErr w:type="gramStart"/>
-      <w:r>
-        <w:rPr>
-          <w:rFonts w:ascii="Times New Roman" w:hAnsi="Times New Roman" w:cs="Times New Roman"/>
-          <w:iCs/>
-          <w:sz w:val="24"/>
-          <w:szCs w:val="36"/>
-        </w:rPr>
-        <w:t>colleagues[</w:t>
-      </w:r>
-      <w:proofErr w:type="gramEnd"/>
-      <w:r>
-        <w:rPr>
-          <w:rFonts w:ascii="Times New Roman" w:hAnsi="Times New Roman" w:cs="Times New Roman"/>
-          <w:iCs/>
-          <w:sz w:val="24"/>
-          <w:szCs w:val="36"/>
-        </w:rPr>
-        <w:t>9] noted that students face significant digital distractions. A focus tool to help manage time and minimize these distractions, as discussed in the Time Management section, would be beneficial.</w:t>
+        <w:t>Wang and colleagues[9] noted that students face significant digital distractions. A focus tool to help manage time and minimize these distractions, as discussed in the Time Management section, would be beneficial.</w:t>
       </w:r>
     </w:p>
     <w:p>
@@ -4077,9 +4138,8 @@
           <w:sz w:val="24"/>
           <w:szCs w:val="28"/>
         </w:rPr>
-        <w:t xml:space="preserve"> study done by the U.S. Department of </w:t>
-      </w:r>
-      <w:proofErr w:type="gramStart"/>
+        <w:t xml:space="preserve"> study done by the U.S. Department of Labor[10] showed that 78% of the population, spent their days engaged in household activities while 44% of the population were engaged in work/work related activities. This indicates users have many tasks to accomplis</w:t>
+      </w:r>
       <w:r>
         <w:rPr>
           <w:rFonts w:ascii="Times New Roman" w:hAnsi="Times New Roman" w:cs="Times New Roman"/>
@@ -4087,9 +4147,8 @@
           <w:sz w:val="24"/>
           <w:szCs w:val="28"/>
         </w:rPr>
-        <w:t>Labor[</w:t>
-      </w:r>
-      <w:proofErr w:type="gramEnd"/>
+        <w:t>h</w:t>
+      </w:r>
       <w:r>
         <w:rPr>
           <w:rFonts w:ascii="Times New Roman" w:hAnsi="Times New Roman" w:cs="Times New Roman"/>
@@ -4097,7 +4156,7 @@
           <w:sz w:val="24"/>
           <w:szCs w:val="28"/>
         </w:rPr>
-        <w:t>10] showed that 78% of the population, spent their days engaged in household activities while 44% of the population were engaged in work/work related activities. This indicates users have many tasks to accomplis</w:t>
+        <w:t xml:space="preserve">. </w:t>
       </w:r>
       <w:r>
         <w:rPr>
@@ -4106,60 +4165,28 @@
           <w:sz w:val="24"/>
           <w:szCs w:val="28"/>
         </w:rPr>
-        <w:t>h</w:t>
-      </w:r>
-      <w:r>
-        <w:rPr>
-          <w:rFonts w:ascii="Times New Roman" w:hAnsi="Times New Roman" w:cs="Times New Roman"/>
+        <w:t>The application lacks a project management tool to meet this need.</w:t>
+      </w:r>
+    </w:p>
+    <w:p>
+      <w:pPr>
+        <w:rPr>
+          <w:u w:val="single"/>
+        </w:rPr>
+      </w:pPr>
+    </w:p>
+    <w:p>
+      <w:pPr>
+        <w:rPr>
           <w:iCs/>
-          <w:sz w:val="24"/>
-          <w:szCs w:val="28"/>
-        </w:rPr>
-        <w:t xml:space="preserve">. </w:t>
-      </w:r>
-      <w:r>
-        <w:rPr>
-          <w:rFonts w:ascii="Times New Roman" w:hAnsi="Times New Roman" w:cs="Times New Roman"/>
-          <w:iCs/>
-          <w:sz w:val="24"/>
-          <w:szCs w:val="28"/>
-        </w:rPr>
-        <w:t>The application lacks a project management tool to meet this need.</w:t>
-      </w:r>
-    </w:p>
-    <w:p>
-      <w:pPr>
-        <w:rPr>
-          <w:u w:val="single"/>
-        </w:rPr>
-      </w:pPr>
-    </w:p>
-    <w:p>
-      <w:pPr>
-        <w:rPr>
-          <w:iCs/>
-          <w:szCs w:val="28"/>
-        </w:rPr>
-      </w:pPr>
-      <w:r>
-        <w:rPr>
-          <w:szCs w:val="28"/>
-        </w:rPr>
-        <w:t xml:space="preserve">Google </w:t>
-      </w:r>
-      <w:proofErr w:type="gramStart"/>
-      <w:r>
-        <w:rPr>
-          <w:szCs w:val="28"/>
-        </w:rPr>
-        <w:t>Tasks[</w:t>
-      </w:r>
-      <w:proofErr w:type="gramEnd"/>
-      <w:r>
-        <w:rPr>
-          <w:szCs w:val="28"/>
-        </w:rPr>
-        <w:t>11] integrates seamlessly with other Google services like Gmail and Google Calendar, allowing users to create, view, and manage tasks across multiple platforms</w:t>
+          <w:szCs w:val="28"/>
+        </w:rPr>
+      </w:pPr>
+      <w:r>
+        <w:rPr>
+          <w:szCs w:val="28"/>
+        </w:rPr>
+        <w:t>Google Tasks[11] integrates seamlessly with other Google services like Gmail and Google Calendar, allowing users to create, view, and manage tasks across multiple platforms</w:t>
       </w:r>
       <w:r>
         <w:rPr>
@@ -4356,27 +4383,7 @@
           <w:sz w:val="24"/>
           <w:szCs w:val="36"/>
         </w:rPr>
-        <w:t xml:space="preserve">Google has adopted is the flat UI </w:t>
-      </w:r>
-      <w:proofErr w:type="gramStart"/>
-      <w:r>
-        <w:rPr>
-          <w:rFonts w:ascii="Times New Roman" w:hAnsi="Times New Roman" w:cs="Times New Roman"/>
-          <w:iCs/>
-          <w:sz w:val="24"/>
-          <w:szCs w:val="36"/>
-        </w:rPr>
-        <w:t>approach[</w:t>
-      </w:r>
-      <w:proofErr w:type="gramEnd"/>
-      <w:r>
-        <w:rPr>
-          <w:rFonts w:ascii="Times New Roman" w:hAnsi="Times New Roman" w:cs="Times New Roman"/>
-          <w:iCs/>
-          <w:sz w:val="24"/>
-          <w:szCs w:val="36"/>
-        </w:rPr>
-        <w:t>12]. This provides a clean and easy interface to navigate</w:t>
+        <w:t>Google has adopted is the flat UI approach[12]. This provides a clean and easy interface to navigate</w:t>
       </w:r>
       <w:r>
         <w:rPr>
@@ -4547,21 +4554,7 @@
         <w:rPr>
           <w:szCs w:val="28"/>
         </w:rPr>
-        <w:t xml:space="preserve">Tasks by Pocket </w:t>
-      </w:r>
-      <w:proofErr w:type="gramStart"/>
-      <w:r>
-        <w:rPr>
-          <w:szCs w:val="28"/>
-        </w:rPr>
-        <w:t>Brilliance[</w:t>
-      </w:r>
-      <w:proofErr w:type="gramEnd"/>
-      <w:r>
-        <w:rPr>
-          <w:szCs w:val="28"/>
-        </w:rPr>
-        <w:t>13].</w:t>
+        <w:t>Tasks by Pocket Brilliance[13].</w:t>
       </w:r>
       <w:r>
         <w:rPr>
@@ -4834,27 +4827,7 @@
           <w:sz w:val="24"/>
           <w:szCs w:val="36"/>
         </w:rPr>
-        <w:t xml:space="preserve"> user’s data, a good practice to entice users to use their application, as data collection from corporations is rampant in today’s </w:t>
-      </w:r>
-      <w:proofErr w:type="gramStart"/>
-      <w:r>
-        <w:rPr>
-          <w:rFonts w:ascii="Times New Roman" w:hAnsi="Times New Roman" w:cs="Times New Roman"/>
-          <w:iCs/>
-          <w:sz w:val="24"/>
-          <w:szCs w:val="36"/>
-        </w:rPr>
-        <w:t>world[</w:t>
-      </w:r>
-      <w:proofErr w:type="gramEnd"/>
-      <w:r>
-        <w:rPr>
-          <w:rFonts w:ascii="Times New Roman" w:hAnsi="Times New Roman" w:cs="Times New Roman"/>
-          <w:iCs/>
-          <w:sz w:val="24"/>
-          <w:szCs w:val="36"/>
-        </w:rPr>
-        <w:t xml:space="preserve">14]. </w:t>
+        <w:t xml:space="preserve"> user’s data, a good practice to entice users to use their application, as data collection from corporations is rampant in today’s world[14]. </w:t>
       </w:r>
     </w:p>
     <w:p>
@@ -5364,16 +5337,8 @@
               <w:rPr>
                 <w:rFonts w:ascii="Times New Roman" w:hAnsi="Times New Roman" w:cs="Times New Roman"/>
               </w:rPr>
-              <w:t xml:space="preserve">No focus </w:t>
-            </w:r>
-            <w:proofErr w:type="gramStart"/>
-            <w:r>
-              <w:rPr>
-                <w:rFonts w:ascii="Times New Roman" w:hAnsi="Times New Roman" w:cs="Times New Roman"/>
-              </w:rPr>
-              <w:t>tool</w:t>
-            </w:r>
-            <w:proofErr w:type="gramEnd"/>
+              <w:t>No focus tool</w:t>
+            </w:r>
           </w:p>
           <w:p>
             <w:pPr>
@@ -5557,16 +5522,8 @@
               <w:rPr>
                 <w:rFonts w:ascii="Times New Roman" w:hAnsi="Times New Roman" w:cs="Times New Roman"/>
               </w:rPr>
-              <w:t xml:space="preserve">No focus </w:t>
-            </w:r>
-            <w:proofErr w:type="gramStart"/>
-            <w:r>
-              <w:rPr>
-                <w:rFonts w:ascii="Times New Roman" w:hAnsi="Times New Roman" w:cs="Times New Roman"/>
-              </w:rPr>
-              <w:t>tool</w:t>
-            </w:r>
-            <w:proofErr w:type="gramEnd"/>
+              <w:t>No focus tool</w:t>
+            </w:r>
           </w:p>
           <w:p>
             <w:pPr>
@@ -5583,16 +5540,8 @@
               <w:rPr>
                 <w:rFonts w:ascii="Times New Roman" w:hAnsi="Times New Roman" w:cs="Times New Roman"/>
               </w:rPr>
-              <w:t xml:space="preserve">No project </w:t>
-            </w:r>
-            <w:proofErr w:type="gramStart"/>
-            <w:r>
-              <w:rPr>
-                <w:rFonts w:ascii="Times New Roman" w:hAnsi="Times New Roman" w:cs="Times New Roman"/>
-              </w:rPr>
-              <w:t>tool</w:t>
-            </w:r>
-            <w:proofErr w:type="gramEnd"/>
+              <w:t>No project tool</w:t>
+            </w:r>
           </w:p>
           <w:p>
             <w:pPr>
@@ -5805,16 +5754,8 @@
               <w:rPr>
                 <w:rFonts w:ascii="Times New Roman" w:hAnsi="Times New Roman" w:cs="Times New Roman"/>
               </w:rPr>
-              <w:t xml:space="preserve">No focus </w:t>
-            </w:r>
-            <w:proofErr w:type="gramStart"/>
-            <w:r>
-              <w:rPr>
-                <w:rFonts w:ascii="Times New Roman" w:hAnsi="Times New Roman" w:cs="Times New Roman"/>
-              </w:rPr>
-              <w:t>tool</w:t>
-            </w:r>
-            <w:proofErr w:type="gramEnd"/>
+              <w:t>No focus tool</w:t>
+            </w:r>
           </w:p>
           <w:p>
             <w:pPr>
@@ -5831,16 +5772,8 @@
               <w:rPr>
                 <w:rFonts w:ascii="Times New Roman" w:hAnsi="Times New Roman" w:cs="Times New Roman"/>
               </w:rPr>
-              <w:t xml:space="preserve">No project </w:t>
-            </w:r>
-            <w:proofErr w:type="gramStart"/>
-            <w:r>
-              <w:rPr>
-                <w:rFonts w:ascii="Times New Roman" w:hAnsi="Times New Roman" w:cs="Times New Roman"/>
-              </w:rPr>
-              <w:t>tool</w:t>
-            </w:r>
-            <w:proofErr w:type="gramEnd"/>
+              <w:t>No project tool</w:t>
+            </w:r>
           </w:p>
           <w:p>
             <w:pPr>
@@ -5973,7 +5906,7 @@
           <w:rFonts w:ascii="Times New Roman" w:hAnsi="Times New Roman" w:cs="Times New Roman"/>
         </w:rPr>
       </w:pPr>
-      <w:bookmarkStart w:id="7" w:name="_Toc172189709"/>
+      <w:bookmarkStart w:id="7" w:name="_Toc172304246"/>
       <w:r>
         <w:rPr>
           <w:rFonts w:ascii="Times New Roman" w:hAnsi="Times New Roman" w:cs="Times New Roman"/>
@@ -5991,7 +5924,7 @@
           <w:rFonts w:ascii="Times New Roman" w:hAnsi="Times New Roman" w:cs="Times New Roman"/>
         </w:rPr>
       </w:pPr>
-      <w:bookmarkStart w:id="8" w:name="_Toc172189710"/>
+      <w:bookmarkStart w:id="8" w:name="_Toc172304247"/>
       <w:r>
         <w:rPr>
           <w:rFonts w:ascii="Times New Roman" w:hAnsi="Times New Roman" w:cs="Times New Roman"/>
@@ -6026,16 +5959,16 @@
           <w:rFonts w:ascii="Times New Roman" w:hAnsi="Times New Roman" w:cs="Times New Roman"/>
         </w:rPr>
       </w:pPr>
-      <w:bookmarkStart w:id="9" w:name="_Toc172189711"/>
-      <w:bookmarkStart w:id="10" w:name="_Justification_of_Selected"/>
+      <w:bookmarkStart w:id="9" w:name="_Justification_of_Selected"/>
+      <w:bookmarkStart w:id="10" w:name="_Toc172304248"/>
+      <w:bookmarkEnd w:id="9"/>
+      <w:r>
+        <w:rPr>
+          <w:rFonts w:ascii="Times New Roman" w:hAnsi="Times New Roman" w:cs="Times New Roman"/>
+        </w:rPr>
+        <w:t>Justification of Selected Features</w:t>
+      </w:r>
       <w:bookmarkEnd w:id="10"/>
-      <w:r>
-        <w:rPr>
-          <w:rFonts w:ascii="Times New Roman" w:hAnsi="Times New Roman" w:cs="Times New Roman"/>
-        </w:rPr>
-        <w:t>Justification of Selected Features</w:t>
-      </w:r>
-      <w:bookmarkEnd w:id="9"/>
     </w:p>
     <w:p/>
     <w:p>
@@ -6049,15 +5982,7 @@
     <w:p/>
     <w:p>
       <w:r>
-        <w:t xml:space="preserve">Therefore, to address time management, the task manager application will house a timer, employing the 52/17 </w:t>
-      </w:r>
-      <w:proofErr w:type="gramStart"/>
-      <w:r>
-        <w:t>technique[</w:t>
-      </w:r>
-      <w:proofErr w:type="gramEnd"/>
-      <w:r>
-        <w:t>15]. An individual will time themselves to work for 52 minutes and rest for 17 minutes. And in regards to goal setting and visualization, the application will house a project management tool that will allow users to undertake large sets of tasks, whilst being able to visualize their progress, via a horizontal progress bar, providing motivation to see the project through to end, as discussed in the literature review.</w:t>
+        <w:t>Therefore, to address time management, the task manager application will house a timer, employing the 52/17 technique[15]. An individual will time themselves to work for 52 minutes and rest for 17 minutes. And in regards to goal setting and visualization, the application will house a project management tool that will allow users to undertake large sets of tasks, whilst being able to visualize their progress, via a horizontal progress bar, providing motivation to see the project through to end, as discussed in the literature review.</w:t>
       </w:r>
       <w:r>
         <w:t xml:space="preserve"> </w:t>
@@ -6330,7 +6255,7 @@
           <w:rFonts w:ascii="Times New Roman" w:hAnsi="Times New Roman" w:cs="Times New Roman"/>
         </w:rPr>
       </w:pPr>
-      <w:bookmarkStart w:id="11" w:name="_Toc172189712"/>
+      <w:bookmarkStart w:id="11" w:name="_Toc172304249"/>
       <w:r>
         <w:rPr>
           <w:rFonts w:ascii="Times New Roman" w:hAnsi="Times New Roman" w:cs="Times New Roman"/>
@@ -6349,29 +6274,13 @@
     <w:p/>
     <w:p>
       <w:r>
-        <w:t xml:space="preserve">The chosen technology to build this mobile application is React </w:t>
-      </w:r>
-      <w:proofErr w:type="gramStart"/>
-      <w:r>
-        <w:t>Native[</w:t>
-      </w:r>
-      <w:proofErr w:type="gramEnd"/>
-      <w:r>
-        <w:t>16]</w:t>
+        <w:t>The chosen technology to build this mobile application is React Native[16]</w:t>
       </w:r>
       <w:r>
         <w:t xml:space="preserve"> and Expo[17]</w:t>
       </w:r>
       <w:r>
-        <w:t xml:space="preserve">. React Native is a JavaScript framework developed by </w:t>
-      </w:r>
-      <w:proofErr w:type="gramStart"/>
-      <w:r>
-        <w:t>Meta[</w:t>
-      </w:r>
-      <w:proofErr w:type="gramEnd"/>
-      <w:r>
-        <w:t>1</w:t>
+        <w:t>. React Native is a JavaScript framework developed by Meta[1</w:t>
       </w:r>
       <w:r>
         <w:t>8</w:t>
@@ -6410,13 +6319,10 @@
         <w:t xml:space="preserve"> development, allowing for instant previewing on physical devices. </w:t>
       </w:r>
       <w:r>
-        <w:t>This mean</w:t>
-      </w:r>
-      <w:r>
-        <w:t>s</w:t>
-      </w:r>
-      <w:r>
-        <w:t xml:space="preserve"> I am able to develop the task manager mobile application for Android devices without the need to learn Android’s native language of Java and Kotlin. On top of that, the React Native based mobile application built in this project, can also run on IOS devices, giving this project the room for upgradability to Apple devices, should one come into my possession for testing, in the future</w:t>
+        <w:t xml:space="preserve">Furthermore, the Expo EAS cloud service will be used to build and deploy the application. </w:t>
+      </w:r>
+      <w:r>
+        <w:t>React Native based mobile application, can also run on IOS devices, giving this project the room for upgradability to Apple devices, should one come into my possession for testing, in the future</w:t>
       </w:r>
       <w:r>
         <w:t>.</w:t>
@@ -6961,33 +6867,21 @@
     <w:p/>
     <w:p>
       <w:r>
+        <w:lastRenderedPageBreak/>
         <w:t xml:space="preserve">Testing </w:t>
       </w:r>
       <w:r>
         <w:t>was</w:t>
       </w:r>
       <w:r>
-        <w:t xml:space="preserve"> done using the Jest </w:t>
-      </w:r>
-      <w:proofErr w:type="gramStart"/>
-      <w:r>
-        <w:t>Framework[</w:t>
-      </w:r>
-      <w:proofErr w:type="gramEnd"/>
-      <w:r>
-        <w:t>19].</w:t>
+        <w:t xml:space="preserve"> done using the Jest Framework[19].</w:t>
       </w:r>
     </w:p>
     <w:p/>
     <w:p>
       <w:r>
-        <w:t xml:space="preserve">The software development for this project will utilize </w:t>
-      </w:r>
-      <w:proofErr w:type="gramStart"/>
-      <w:r>
-        <w:t>Sprints[</w:t>
-      </w:r>
-      <w:proofErr w:type="gramEnd"/>
+        <w:t>The software development for this project will utilize Sprints[</w:t>
+      </w:r>
       <w:r>
         <w:t>20</w:t>
       </w:r>
@@ -7064,9 +6958,9 @@
           <w:rFonts w:ascii="Times New Roman" w:hAnsi="Times New Roman" w:cs="Times New Roman"/>
         </w:rPr>
       </w:pPr>
-      <w:bookmarkStart w:id="12" w:name="_Toc172189713"/>
-      <w:bookmarkStart w:id="13" w:name="_Design_Structure"/>
-      <w:bookmarkEnd w:id="13"/>
+      <w:bookmarkStart w:id="12" w:name="_Design_Structure"/>
+      <w:bookmarkStart w:id="13" w:name="_Toc172304250"/>
+      <w:bookmarkEnd w:id="12"/>
       <w:r>
         <w:rPr>
           <w:rFonts w:ascii="Times New Roman" w:hAnsi="Times New Roman" w:cs="Times New Roman"/>
@@ -7074,7 +6968,7 @@
         <w:lastRenderedPageBreak/>
         <w:t>Design Structure</w:t>
       </w:r>
-      <w:bookmarkEnd w:id="12"/>
+      <w:bookmarkEnd w:id="13"/>
     </w:p>
     <w:p/>
     <w:p>
@@ -7094,15 +6988,7 @@
     <w:p/>
     <w:p>
       <w:r>
-        <w:t xml:space="preserve">React </w:t>
-      </w:r>
-      <w:proofErr w:type="gramStart"/>
-      <w:r>
-        <w:t>Navigation[</w:t>
-      </w:r>
-      <w:proofErr w:type="gramEnd"/>
-      <w:r>
-        <w:t xml:space="preserve">22] is a core library for modern mobile applications, enabling the creation of multiple components and pages with controlled navigation. It uses a stack data structure, following the Last In, First Out (LIFO) principle, where the most recent item is removed first. The user navigates through the bottom tab, with each tab containing its own page, and the pages are navigated via a stack (Figure </w:t>
+        <w:t xml:space="preserve">React Navigation[22] is a core library for modern mobile applications, enabling the creation of multiple components and pages with controlled navigation. It uses a stack data structure, following the Last In, First Out (LIFO) principle, where the most recent item is removed first. The user navigates through the bottom tab, with each tab containing its own page, and the pages are navigated via a stack (Figure </w:t>
       </w:r>
       <w:r>
         <w:t>A</w:t>
@@ -7114,15 +7000,7 @@
     <w:p/>
     <w:p>
       <w:r>
-        <w:t xml:space="preserve">The project tab tool, encompasses not only the React Navigation library but also APIs from Expo as mentioned in the Technology &amp; Methodology section, that give access to the Android Software Development </w:t>
-      </w:r>
-      <w:proofErr w:type="gramStart"/>
-      <w:r>
-        <w:t>Kit(</w:t>
-      </w:r>
-      <w:proofErr w:type="gramEnd"/>
-      <w:r>
-        <w:t>SDK).</w:t>
+        <w:t>The project tab tool, encompasses not only the React Navigation library but also APIs from Expo as mentioned in the Technology &amp; Methodology section, that give access to the Android Software Development Kit(SDK).</w:t>
       </w:r>
     </w:p>
     <w:p/>
@@ -7134,18 +7012,10 @@
         <w:t xml:space="preserve">The project tool feature will include an overview page showing project titles and their progress based on completed tasks. Tapping a project navigates to a details page where users can create and view tasks, subtasks, and notes. The SQLite API will be utilized to perform CRUD operations to manage storing and displaying project information, tasks, subtasks, notes, and images on a local database. </w:t>
       </w:r>
       <w:r>
-        <w:t xml:space="preserve">Because this is done locally, users will not require an internet </w:t>
-      </w:r>
-      <w:proofErr w:type="gramStart"/>
-      <w:r>
-        <w:t>connection</w:t>
-      </w:r>
-      <w:r>
-        <w:t>(</w:t>
-      </w:r>
-      <w:proofErr w:type="gramEnd"/>
-      <w:r>
-        <w:t xml:space="preserve">Figure </w:t>
+        <w:t>Because this is done locally, users will not require an internet connection</w:t>
+      </w:r>
+      <w:r>
+        <w:t xml:space="preserve">(Figure </w:t>
       </w:r>
       <w:r>
         <w:t>A</w:t>
@@ -7167,25 +7037,7 @@
         <w:spacing w:after="160" w:line="259" w:lineRule="auto"/>
       </w:pPr>
       <w:r>
-        <w:t>In order to set a deadline, a Calendar library has to</w:t>
-      </w:r>
-      <w:r>
-        <w:t xml:space="preserve"> be</w:t>
-      </w:r>
-      <w:r>
-        <w:t xml:space="preserve"> used, to allow the user to select a date for deadline. This date will then be stored in the local SQLite database, </w:t>
-      </w:r>
-      <w:r>
-        <w:t>to</w:t>
-      </w:r>
-      <w:r>
-        <w:t xml:space="preserve"> be retrieved and check</w:t>
-      </w:r>
-      <w:r>
-        <w:t>ed</w:t>
-      </w:r>
-      <w:r>
-        <w:t xml:space="preserve"> by the device. Using Expo Notifications API, the device will send a notification to the user, should he set a reminder for that particular task. And to allow the user to import images or capture a photo, Expo Camera and </w:t>
+        <w:t xml:space="preserve">To set a deadline, a Calendar library will be used for date selection, which is then stored in the local SQLite database. The Expo Notifications API will send reminders if set by the user. For image capture or import, the Expo Camera and </w:t>
       </w:r>
       <w:proofErr w:type="spellStart"/>
       <w:r>
@@ -7193,13 +7045,7 @@
       </w:r>
       <w:proofErr w:type="spellEnd"/>
       <w:r>
-        <w:t xml:space="preserve"> API is utilized to allow access to the device’s camera and gallery, and the subsequent image will then be stored</w:t>
-      </w:r>
-      <w:r>
-        <w:t xml:space="preserve"> on the device and retrieved by</w:t>
-      </w:r>
-      <w:r>
-        <w:t xml:space="preserve"> the SQLite database.</w:t>
+        <w:t xml:space="preserve"> APIs will access the device’s camera and gallery, storing the images in the SQLite database.</w:t>
       </w:r>
     </w:p>
     <w:p>
@@ -7207,19 +7053,7 @@
         <w:spacing w:after="160" w:line="259" w:lineRule="auto"/>
       </w:pPr>
       <w:r>
-        <w:t xml:space="preserve">The focus timer tool will </w:t>
-      </w:r>
-      <w:r>
-        <w:t xml:space="preserve">house </w:t>
-      </w:r>
-      <w:r>
-        <w:t>the timer countdown, with a large progress bar of the time remaining, show</w:t>
-      </w:r>
-      <w:r>
-        <w:t>n</w:t>
-      </w:r>
-      <w:r>
-        <w:t xml:space="preserve"> in a circular shape. We have seen in the literature review as to the positive effects goal visualization and visual feedback has to user, hence emphasis is given here as well. And below that, a start and stop button to initiate the timer. Most devices will be put to sleep, and their screen be turned off in 10 minutes or less. To counter this, the </w:t>
+        <w:t xml:space="preserve">The focus timer tool will feature a circular progress bar to display the remaining time, emphasizing goal visualization and visual feedback, as supported by the literature review. Below the timer, start and stop buttons will initiate the countdown. To prevent the device from sleeping and ensure continuous visual feedback, the </w:t>
       </w:r>
       <w:proofErr w:type="spellStart"/>
       <w:r>
@@ -7227,125 +7061,86 @@
       </w:r>
       <w:proofErr w:type="spellEnd"/>
       <w:r>
-        <w:t xml:space="preserve"> API will be utilize to ensure the device does not fall asleep, and the user can constantly receive visual feedback about how much time has elapsed, and how much is remaining, providing </w:t>
-      </w:r>
-      <w:proofErr w:type="gramStart"/>
-      <w:r>
-        <w:t>motivation</w:t>
-      </w:r>
-      <w:r>
-        <w:t>(</w:t>
-      </w:r>
-      <w:proofErr w:type="gramEnd"/>
-      <w:r>
-        <w:t xml:space="preserve">Figure </w:t>
-      </w:r>
-      <w:r>
-        <w:t>A</w:t>
-      </w:r>
-      <w:r>
-        <w:t>7)</w:t>
-      </w:r>
-      <w:r>
-        <w:t>.</w:t>
+        <w:t xml:space="preserve"> API will be used, allowing the user to stay motivated by seeing how much time has elapsed and how much remains (Figure A7).</w:t>
       </w:r>
     </w:p>
     <w:p>
       <w:pPr>
         <w:spacing w:after="160" w:line="259" w:lineRule="auto"/>
       </w:pPr>
-    </w:p>
-    <w:p>
-      <w:pPr>
-        <w:spacing w:after="160" w:line="259" w:lineRule="auto"/>
-      </w:pPr>
-      <w:r>
+      <w:r>
+        <w:t>The literature review on goal visualization and time management, along with analysis of existing apps, justifies the project and focus tool</w:t>
+      </w:r>
+      <w:r>
+        <w:t>. Adults have a myriad of tasks to accomplish on a daily basis, as cited from the US Department of Labor study</w:t>
+      </w:r>
+      <w:r>
+        <w:t>. As technological integration grows, students seek better tools for academic tasks</w:t>
+      </w:r>
+      <w:r>
+        <w:t>, despite the consensus th</w:t>
+      </w:r>
+      <w:r>
+        <w:t>at the</w:t>
+      </w:r>
+      <w:r>
+        <w:t xml:space="preserve"> tools available to them could be improved upon[2</w:t>
+      </w:r>
+      <w:r>
+        <w:t>3</w:t>
+      </w:r>
+      <w:r>
+        <w:t>]. Thus, the project management tool and its features cater and address the needs of my target audience of students and adults, providing a means to manage tasks, project</w:t>
+      </w:r>
+      <w:r>
+        <w:t>s</w:t>
+      </w:r>
+      <w:r>
+        <w:t xml:space="preserve">, and productivity techniques such as time management. </w:t>
+      </w:r>
+    </w:p>
+    <w:p>
+      <w:pPr>
+        <w:pStyle w:val="Heading2"/>
+        <w:rPr>
+          <w:rFonts w:ascii="Times New Roman" w:hAnsi="Times New Roman" w:cs="Times New Roman"/>
+        </w:rPr>
+      </w:pPr>
+      <w:bookmarkStart w:id="14" w:name="_Low_&amp;_High"/>
+      <w:bookmarkStart w:id="15" w:name="_Toc172304251"/>
+      <w:bookmarkEnd w:id="14"/>
+      <w:r>
+        <w:rPr>
+          <w:rFonts w:ascii="Times New Roman" w:hAnsi="Times New Roman" w:cs="Times New Roman"/>
+        </w:rPr>
         <w:lastRenderedPageBreak/>
-        <w:t>The literature review on goal visualization and time management, along with analysis of existing apps, justifies the project and focus tool</w:t>
-      </w:r>
-      <w:r>
-        <w:t>. Adults have a myriad of tasks to accomplish on a daily basis, as cited from the US Department of Labor study</w:t>
-      </w:r>
-      <w:r>
-        <w:t>. As technological integration grows, students seek better tools for academic tasks</w:t>
-      </w:r>
-      <w:r>
-        <w:t>, despite the consensus th</w:t>
-      </w:r>
-      <w:r>
-        <w:t>at the</w:t>
-      </w:r>
-      <w:r>
-        <w:t xml:space="preserve"> tools available to them could be improved </w:t>
-      </w:r>
-      <w:proofErr w:type="gramStart"/>
-      <w:r>
-        <w:t>upon[</w:t>
-      </w:r>
-      <w:proofErr w:type="gramEnd"/>
-      <w:r>
-        <w:t>2</w:t>
-      </w:r>
-      <w:r>
-        <w:t>3</w:t>
-      </w:r>
-      <w:r>
-        <w:t>]. Thus, the project management tool and its features cater and address the needs of my target audience of students and adults, providing a means to manage tasks, project</w:t>
-      </w:r>
-      <w:r>
+        <w:t>Low</w:t>
+      </w:r>
+      <w:r>
+        <w:rPr>
+          <w:rFonts w:ascii="Times New Roman" w:hAnsi="Times New Roman" w:cs="Times New Roman"/>
+        </w:rPr>
+        <w:t xml:space="preserve"> &amp; </w:t>
+      </w:r>
+      <w:r>
+        <w:rPr>
+          <w:rFonts w:ascii="Times New Roman" w:hAnsi="Times New Roman" w:cs="Times New Roman"/>
+        </w:rPr>
+        <w:t>High-Fidelity</w:t>
+      </w:r>
+      <w:r>
+        <w:rPr>
+          <w:rFonts w:ascii="Times New Roman" w:hAnsi="Times New Roman" w:cs="Times New Roman"/>
+        </w:rPr>
+        <w:t xml:space="preserve"> Wireframe</w:t>
+      </w:r>
+      <w:r>
+        <w:rPr>
+          <w:rFonts w:ascii="Times New Roman" w:hAnsi="Times New Roman" w:cs="Times New Roman"/>
+        </w:rPr>
         <w:t>s</w:t>
       </w:r>
-      <w:r>
-        <w:t xml:space="preserve">, and productivity techniques such as time management. </w:t>
-      </w:r>
-    </w:p>
-    <w:p>
-      <w:pPr>
-        <w:pStyle w:val="Heading2"/>
-        <w:rPr>
-          <w:rFonts w:ascii="Times New Roman" w:hAnsi="Times New Roman" w:cs="Times New Roman"/>
-        </w:rPr>
-      </w:pPr>
-      <w:bookmarkStart w:id="14" w:name="_Toc172189714"/>
-      <w:bookmarkStart w:id="15" w:name="_Low_&amp;_High"/>
       <w:bookmarkEnd w:id="15"/>
-      <w:r>
-        <w:rPr>
-          <w:rFonts w:ascii="Times New Roman" w:hAnsi="Times New Roman" w:cs="Times New Roman"/>
-        </w:rPr>
-        <w:t>Low</w:t>
-      </w:r>
-      <w:r>
-        <w:rPr>
-          <w:rFonts w:ascii="Times New Roman" w:hAnsi="Times New Roman" w:cs="Times New Roman"/>
-        </w:rPr>
-        <w:t xml:space="preserve"> &amp; </w:t>
-      </w:r>
-      <w:r>
-        <w:rPr>
-          <w:rFonts w:ascii="Times New Roman" w:hAnsi="Times New Roman" w:cs="Times New Roman"/>
-        </w:rPr>
-        <w:t>High</w:t>
-      </w:r>
-      <w:r>
-        <w:rPr>
-          <w:rFonts w:ascii="Times New Roman" w:hAnsi="Times New Roman" w:cs="Times New Roman"/>
-        </w:rPr>
-        <w:t>-Fidelity</w:t>
-      </w:r>
-      <w:r>
-        <w:rPr>
-          <w:rFonts w:ascii="Times New Roman" w:hAnsi="Times New Roman" w:cs="Times New Roman"/>
-        </w:rPr>
-        <w:t xml:space="preserve"> Wireframe</w:t>
-      </w:r>
-      <w:bookmarkEnd w:id="14"/>
-      <w:r>
-        <w:rPr>
-          <w:rFonts w:ascii="Times New Roman" w:hAnsi="Times New Roman" w:cs="Times New Roman"/>
-        </w:rPr>
-        <w:t>s</w:t>
-      </w:r>
     </w:p>
     <w:p/>
     <w:p>
@@ -7359,19 +7154,7 @@
         <w:t>high-fidelity</w:t>
       </w:r>
       <w:r>
-        <w:t xml:space="preserve"> wireframes were developed for use in the first round of user-based testing in the Development phase, as well as to gather initial feedback on the design and prototype features. To perform the feature prototype testing in the following chapter, a basic implementation of the Project and Timer Page will be coded</w:t>
-      </w:r>
-      <w:r>
-        <w:t xml:space="preserve"> (Figure </w:t>
-      </w:r>
-      <w:r>
-        <w:t>A</w:t>
-      </w:r>
-      <w:r>
-        <w:t>8)</w:t>
-      </w:r>
-      <w:r>
-        <w:t>.</w:t>
+        <w:t xml:space="preserve"> wireframes were developed for use in the first round of user-based testing in the Development phase, as well as to gather initial feedback on the design and prototype features. </w:t>
       </w:r>
     </w:p>
     <w:p>
@@ -7387,15 +7170,7 @@
         </w:rPr>
       </w:pPr>
       <w:r>
-        <w:t xml:space="preserve">Usability is an important aspect in the design of this application. To ensure a smooth experience, especially visually, the UI must possess simplicity and clarity such that the interface is kept as simple as possible, whilst avoiding clutter. For research shows that majority of mobile users prefer a minimalist approach in regards to the </w:t>
-      </w:r>
-      <w:proofErr w:type="gramStart"/>
-      <w:r>
-        <w:t>interface[</w:t>
-      </w:r>
-      <w:proofErr w:type="gramEnd"/>
-      <w:r>
-        <w:t>24]. Examples of this design choice and UI are the bottom navigation tabs, buttons and page title, so that users know exactly where they are and they can do, in terms of pressable elements</w:t>
+        <w:t>Usability is an important aspect in the design of this application. To ensure a smooth experience, especially visually, the UI must possess simplicity and clarity such that the interface is kept as simple as possible, whilst avoiding clutter. For research shows that majority of mobile users prefer a minimalist approach in regards to the interface[24]. Examples of this design choice and UI are the bottom navigation tabs, buttons and page title, so that users know exactly where they are and they can do, in terms of pressable elements</w:t>
       </w:r>
       <w:r>
         <w:t>.</w:t>
@@ -7440,14 +7215,61 @@
           <w:rFonts w:ascii="Times New Roman" w:hAnsi="Times New Roman" w:cs="Times New Roman"/>
         </w:rPr>
       </w:pPr>
-      <w:bookmarkStart w:id="16" w:name="_Toc172189715"/>
+      <w:bookmarkStart w:id="16" w:name="_Toc172304255"/>
+      <w:r>
+        <w:rPr>
+          <w:rFonts w:ascii="Times New Roman" w:hAnsi="Times New Roman" w:cs="Times New Roman"/>
+        </w:rPr>
+        <w:t>Application Assets</w:t>
+      </w:r>
+      <w:bookmarkEnd w:id="16"/>
+    </w:p>
+    <w:p/>
+    <w:p>
+      <w:r>
+        <w:t>T</w:t>
+      </w:r>
+      <w:r>
+        <w:t>he necessary</w:t>
+      </w:r>
+      <w:r>
+        <w:t xml:space="preserve"> icons and vector images </w:t>
+      </w:r>
+      <w:r>
+        <w:t>will</w:t>
+      </w:r>
+      <w:r>
+        <w:t xml:space="preserve"> sourced free of charge from Expo Icons[26] and </w:t>
+      </w:r>
+      <w:proofErr w:type="spellStart"/>
+      <w:r>
+        <w:t>flaticons</w:t>
+      </w:r>
+      <w:proofErr w:type="spellEnd"/>
+      <w:r>
+        <w:t xml:space="preserve">[27]. </w:t>
+      </w:r>
+    </w:p>
+    <w:p>
+      <w:pPr>
+        <w:spacing w:after="160" w:line="259" w:lineRule="auto"/>
+      </w:pPr>
+    </w:p>
+    <w:p>
+      <w:pPr>
+        <w:pStyle w:val="Heading2"/>
+        <w:rPr>
+          <w:rFonts w:ascii="Times New Roman" w:hAnsi="Times New Roman" w:cs="Times New Roman"/>
+        </w:rPr>
+      </w:pPr>
+      <w:bookmarkStart w:id="17" w:name="_Toc172304252"/>
       <w:r>
         <w:rPr>
           <w:rFonts w:ascii="Times New Roman" w:hAnsi="Times New Roman" w:cs="Times New Roman"/>
         </w:rPr>
         <w:t>Gantt Chart</w:t>
       </w:r>
-      <w:bookmarkEnd w:id="16"/>
+      <w:bookmarkEnd w:id="17"/>
     </w:p>
     <w:p/>
     <w:p>
@@ -7549,7 +7371,7 @@
           <w:sz w:val="24"/>
           <w:szCs w:val="28"/>
         </w:rPr>
-        <w:t>Completion of Development Phase – August 7</w:t>
+        <w:t>Submission of Draft Report – July 22</w:t>
       </w:r>
       <w:r>
         <w:rPr>
@@ -7558,7 +7380,7 @@
           <w:szCs w:val="28"/>
           <w:vertAlign w:val="superscript"/>
         </w:rPr>
-        <w:t>th</w:t>
+        <w:t>nd</w:t>
       </w:r>
     </w:p>
     <w:p>
@@ -7580,7 +7402,15 @@
           <w:sz w:val="24"/>
           <w:szCs w:val="28"/>
         </w:rPr>
-        <w:t>Creation of Draft Report – August 12</w:t>
+        <w:t xml:space="preserve">Completion of Development Phase – August </w:t>
+      </w:r>
+      <w:r>
+        <w:rPr>
+          <w:rFonts w:ascii="Times New Roman" w:hAnsi="Times New Roman" w:cs="Times New Roman"/>
+          <w:sz w:val="24"/>
+          <w:szCs w:val="28"/>
+        </w:rPr>
+        <w:t>14</w:t>
       </w:r>
       <w:r>
         <w:rPr>
@@ -7632,16 +7462,15 @@
         </w:numPr>
         <w:rPr>
           <w:rFonts w:ascii="Times New Roman" w:hAnsi="Times New Roman" w:cs="Times New Roman"/>
-          <w:sz w:val="24"/>
-          <w:szCs w:val="28"/>
-          <w:vertAlign w:val="superscript"/>
-        </w:rPr>
-      </w:pPr>
-      <w:r>
-        <w:rPr>
-          <w:rFonts w:ascii="Times New Roman" w:hAnsi="Times New Roman" w:cs="Times New Roman"/>
-          <w:sz w:val="24"/>
-          <w:szCs w:val="28"/>
+          <w:sz w:val="32"/>
+          <w:szCs w:val="36"/>
+        </w:rPr>
+      </w:pPr>
+      <w:r>
+        <w:rPr>
+          <w:rFonts w:ascii="Times New Roman" w:hAnsi="Times New Roman" w:cs="Times New Roman"/>
+          <w:sz w:val="24"/>
+          <w:szCs w:val="36"/>
         </w:rPr>
         <w:t>Submission of Final Project, in its entirety and end of Delivery Phase – September 9</w:t>
       </w:r>
@@ -7649,7 +7478,7 @@
         <w:rPr>
           <w:rFonts w:ascii="Times New Roman" w:hAnsi="Times New Roman" w:cs="Times New Roman"/>
           <w:sz w:val="24"/>
-          <w:szCs w:val="28"/>
+          <w:szCs w:val="36"/>
           <w:vertAlign w:val="superscript"/>
         </w:rPr>
         <w:t>th</w:t>
@@ -7681,7 +7510,7 @@
           <w:rFonts w:ascii="Times New Roman" w:hAnsi="Times New Roman" w:cs="Times New Roman"/>
         </w:rPr>
       </w:pPr>
-      <w:bookmarkStart w:id="17" w:name="_Toc172189716"/>
+      <w:bookmarkStart w:id="18" w:name="_Toc172304253"/>
       <w:r>
         <w:rPr>
           <w:rFonts w:ascii="Times New Roman" w:hAnsi="Times New Roman" w:cs="Times New Roman"/>
@@ -7689,7 +7518,7 @@
         <w:lastRenderedPageBreak/>
         <w:t>Implementation</w:t>
       </w:r>
-      <w:bookmarkEnd w:id="17"/>
+      <w:bookmarkEnd w:id="18"/>
     </w:p>
     <w:p>
       <w:pPr>
@@ -7706,25 +7535,49 @@
           <w:rFonts w:ascii="Times New Roman" w:hAnsi="Times New Roman" w:cs="Times New Roman"/>
         </w:rPr>
       </w:pPr>
-      <w:bookmarkStart w:id="18" w:name="_Toc172189717"/>
+      <w:bookmarkStart w:id="19" w:name="_Toc172304254"/>
       <w:r>
         <w:rPr>
           <w:rFonts w:ascii="Times New Roman" w:hAnsi="Times New Roman" w:cs="Times New Roman"/>
         </w:rPr>
         <w:t>Environment Setup</w:t>
       </w:r>
-      <w:bookmarkEnd w:id="18"/>
+      <w:bookmarkEnd w:id="19"/>
     </w:p>
     <w:p/>
     <w:p>
       <w:r>
-        <w:t>During the development phase, I created a local Expo project on my machine. Initially, I used Expo Go to view and develop features. Later, I built the application natively for Android using the Expo CLI, running it on my physical device for a more accurate performance representation</w:t>
+        <w:t>During the development phase, a local Expo project</w:t>
+      </w:r>
+      <w:r>
+        <w:t xml:space="preserve"> was created</w:t>
+      </w:r>
+      <w:r>
+        <w:t xml:space="preserve"> on my machine. Initially, Expo Go</w:t>
+      </w:r>
+      <w:r>
+        <w:t xml:space="preserve"> was used</w:t>
+      </w:r>
+      <w:r>
+        <w:t xml:space="preserve"> to view and develop features. Later, the application</w:t>
+      </w:r>
+      <w:r>
+        <w:t xml:space="preserve"> was built</w:t>
+      </w:r>
+      <w:r>
+        <w:t xml:space="preserve"> natively for Android using the Expo CLI, running it on my physical device for a more accurate performance representation</w:t>
       </w:r>
       <w:r>
         <w:t xml:space="preserve"> and debugging</w:t>
       </w:r>
       <w:r>
-        <w:t>. Finally, I moved the project to Expo EAS to build the production version and prepare it for the Google Play Store, as Expo EAS handles the key signing on behalf of the user.</w:t>
+        <w:t xml:space="preserve">. Finally, the project </w:t>
+      </w:r>
+      <w:r>
+        <w:t xml:space="preserve">was moved </w:t>
+      </w:r>
+      <w:r>
+        <w:t>to Expo EAS to build the production version and prepare it for the Google Play Store, as Expo EAS handles the key signing on behalf of the user.</w:t>
       </w:r>
       <w:r>
         <w:t xml:space="preserve"> The project directory housed all the relevant folders and sub-folders, to modularize the code</w:t>
@@ -7739,6 +7592,7 @@
         <w:t xml:space="preserve"> Android Studio was utilized to emulate different Android devices, to ensure the application’s layout was responsive.</w:t>
       </w:r>
     </w:p>
+    <w:p/>
     <w:p>
       <w:pPr>
         <w:pStyle w:val="Heading2"/>
@@ -7746,112 +7600,39 @@
           <w:rFonts w:ascii="Times New Roman" w:hAnsi="Times New Roman" w:cs="Times New Roman"/>
         </w:rPr>
       </w:pPr>
-      <w:bookmarkStart w:id="19" w:name="_Toc172189718"/>
-      <w:r>
-        <w:rPr>
-          <w:rFonts w:ascii="Times New Roman" w:hAnsi="Times New Roman" w:cs="Times New Roman"/>
-        </w:rPr>
-        <w:t>Application Assets</w:t>
-      </w:r>
-      <w:bookmarkEnd w:id="19"/>
+      <w:bookmarkStart w:id="20" w:name="_First_Sprint"/>
+      <w:bookmarkStart w:id="21" w:name="_Toc172304256"/>
+      <w:bookmarkEnd w:id="20"/>
+      <w:r>
+        <w:rPr>
+          <w:rFonts w:ascii="Times New Roman" w:hAnsi="Times New Roman" w:cs="Times New Roman"/>
+        </w:rPr>
+        <w:t>First Sprint</w:t>
+      </w:r>
+      <w:bookmarkEnd w:id="21"/>
     </w:p>
     <w:p/>
     <w:p>
       <w:r>
-        <w:t xml:space="preserve">To build the prototype presented in the </w:t>
-      </w:r>
-      <w:hyperlink w:anchor="_Low_&amp;_High" w:history="1">
-        <w:r>
-          <w:rPr>
-            <w:rStyle w:val="Hyperlink"/>
-          </w:rPr>
-          <w:t>wiref</w:t>
-        </w:r>
-        <w:r>
-          <w:rPr>
-            <w:rStyle w:val="Hyperlink"/>
-          </w:rPr>
-          <w:t>r</w:t>
-        </w:r>
-        <w:r>
-          <w:rPr>
-            <w:rStyle w:val="Hyperlink"/>
-          </w:rPr>
-          <w:t>ames</w:t>
-        </w:r>
-      </w:hyperlink>
-      <w:r>
-        <w:t xml:space="preserve"> section,</w:t>
-      </w:r>
-      <w:r>
-        <w:t xml:space="preserve"> the icons and vector images were sourced free of charge from Expo </w:t>
-      </w:r>
-      <w:proofErr w:type="gramStart"/>
-      <w:r>
-        <w:t>Icons[</w:t>
-      </w:r>
-      <w:proofErr w:type="gramEnd"/>
-      <w:r>
-        <w:t xml:space="preserve">26] and </w:t>
-      </w:r>
-      <w:proofErr w:type="spellStart"/>
-      <w:r>
-        <w:t>flaticons</w:t>
-      </w:r>
-      <w:proofErr w:type="spellEnd"/>
-      <w:r>
-        <w:t xml:space="preserve">[27]. </w:t>
+        <w:t>The first task was to create the React Navigation bottom tab, which would house all the necessary screens for the application. This was wrapped in a React Context[28] to allow the styling of the pages to change based on the selected theme,</w:t>
+      </w:r>
+      <w:r>
+        <w:t xml:space="preserve"> as well as toggling any animation via React Native Reanimated</w:t>
+      </w:r>
+      <w:r>
+        <w:t>(Figure B2). Next, the front-end was coded for all the respective screens within each tab. Once the responsive UI was tested</w:t>
+      </w:r>
+      <w:r>
+        <w:t xml:space="preserve"> via emulators</w:t>
+      </w:r>
+      <w:r>
+        <w:t>, the focus shifted to implementing the back end of the application.</w:t>
       </w:r>
     </w:p>
     <w:p/>
     <w:p>
-      <w:pPr>
-        <w:pStyle w:val="Heading2"/>
-        <w:rPr>
-          <w:rFonts w:ascii="Times New Roman" w:hAnsi="Times New Roman" w:cs="Times New Roman"/>
-        </w:rPr>
-      </w:pPr>
-      <w:bookmarkStart w:id="20" w:name="_First_Sprint"/>
-      <w:bookmarkStart w:id="21" w:name="_Toc172189719"/>
-      <w:bookmarkEnd w:id="20"/>
-      <w:r>
-        <w:rPr>
-          <w:rFonts w:ascii="Times New Roman" w:hAnsi="Times New Roman" w:cs="Times New Roman"/>
-        </w:rPr>
-        <w:t>First Sprint</w:t>
-      </w:r>
-      <w:bookmarkEnd w:id="21"/>
-    </w:p>
-    <w:p/>
-    <w:p>
-      <w:r>
-        <w:t xml:space="preserve">The first task was to create the React Navigation bottom tab, which would house all the necessary screens for the application. This was wrapped in a React </w:t>
-      </w:r>
-      <w:proofErr w:type="gramStart"/>
-      <w:r>
-        <w:t>Context</w:t>
-      </w:r>
-      <w:r>
-        <w:t>[</w:t>
-      </w:r>
-      <w:proofErr w:type="gramEnd"/>
-      <w:r>
-        <w:t>28]</w:t>
-      </w:r>
-      <w:r>
-        <w:t xml:space="preserve"> to allow the styling of the pages to change based on the selected theme, dark or light (Figure B2). Next, the front-end was coded for all the respective screens within each tab. Once the responsive UI was tested, the focus shifted to implementing the logic, or the back end, of the application.</w:t>
-      </w:r>
-    </w:p>
-    <w:p/>
-    <w:p>
-      <w:r>
-        <w:t xml:space="preserve">First, the SQLite database was initialized and exported as a component, enabling the relevant screens to access it and perform necessary CRUD operations (Figure B3). </w:t>
-      </w:r>
-    </w:p>
-    <w:p/>
-    <w:p>
-      <w:r>
-        <w:t xml:space="preserve">To implement the project management tool's visual feedback via a horizontal progress bar, as discussed in the </w:t>
+      <w:r>
+        <w:t xml:space="preserve">First, the SQLite database was initialized and exported as a component, enabling the relevant screens to access it and perform necessary CRUD operations (Figure B3). To implement the project management tool's visual feedback via a horizontal progress bar, as discussed in the </w:t>
       </w:r>
       <w:hyperlink w:anchor="_The_Effectiveness_of" w:history="1">
         <w:r>
@@ -7873,67 +7654,63 @@
         </w:r>
       </w:hyperlink>
       <w:r>
-        <w:t>, the following logic was coded.</w:t>
+        <w:t>, the following logic was coded. Several states were created to track the total number of tasks created by the user, the number of tasks left, and a counter for completed tasks. When a user marked a task as completed, that task would be removed from the database, and the progress bar would increment by subtracting 1 (representing 100% completion) from the current number of tasks left, divided by the total number of tasks created by the user. This ensures that the progress value dynamically adjusts as users add or complete tasks throughout the project's lifecycle. The progress value is also stored in the 'progress' column in the 'Projects' table of the relational SQLite database. This allows the user to see the project's progress from the home screen and have it update dynamically.</w:t>
+      </w:r>
+    </w:p>
+    <w:p/>
+    <w:p>
+      <w:r>
+        <w:t xml:space="preserve">Furthermore, </w:t>
+      </w:r>
+      <w:r>
+        <w:t>in the task creation screen of the project tool,</w:t>
+      </w:r>
+      <w:r>
+        <w:t xml:space="preserve"> to enable the user to add a reminder to complete a certain task a project</w:t>
+      </w:r>
+      <w:r>
+        <w:t>,</w:t>
       </w:r>
       <w:r>
         <w:t xml:space="preserve"> </w:t>
       </w:r>
       <w:r>
-        <w:t>Several states were created to track the total number of tasks created by the user, the number of tasks left, and a counter for completed tasks. When a user marked a task as completed, that task would be removed from the database, and the progress bar would increment by subtracting 1 (representing 100% completion) from the current number of tasks left, divided by the total number of tasks created by the user. This ensures that the progress value dynamically adjusts as users add or complete tasks throughout the project's lifecycle. The progress value is also stored in the 'progress' column in the 'Projects' table of the relational SQLite database. This allows the user to see the project's progress from the home screen and have it update dynamically.</w:t>
-      </w:r>
-    </w:p>
-    <w:p/>
-    <w:p>
-      <w:r>
-        <w:t xml:space="preserve">The timer feature was coded using the </w:t>
-      </w:r>
-      <w:r>
-        <w:t>"react-native-countdown-circle-timer"</w:t>
-      </w:r>
-      <w:r>
-        <w:t xml:space="preserve"> library, and the logic to start the timer from 52 minutes, and automatically begin the 17 minutes resets, as per the 52/17 technique, was achieved by setting the initial timer state to 52 minutes, and upon </w:t>
-      </w:r>
-      <w:r>
-        <w:lastRenderedPageBreak/>
-        <w:t xml:space="preserve">completion, a function will be called to update the time state to 17 minutes, and restart the </w:t>
-      </w:r>
-      <w:proofErr w:type="gramStart"/>
-      <w:r>
-        <w:t>countdown(</w:t>
-      </w:r>
-      <w:proofErr w:type="gramEnd"/>
-      <w:r>
-        <w:t>Figure B4).</w:t>
-      </w:r>
-    </w:p>
-    <w:p/>
-    <w:p>
-      <w:r>
-        <w:t xml:space="preserve">For the checklist that incorporated a </w:t>
-      </w:r>
-      <w:r>
-        <w:t>Calendar</w:t>
-      </w:r>
-      <w:r>
-        <w:t xml:space="preserve"> API, </w:t>
-      </w:r>
-      <w:r>
-        <w:t>"react-native-calendars"</w:t>
-      </w:r>
-      <w:r>
-        <w:t xml:space="preserve"> was u</w:t>
-      </w:r>
-      <w:r>
-        <w:t>sed</w:t>
-      </w:r>
-      <w:r>
-        <w:t xml:space="preserve">. In order to retrieve the </w:t>
-      </w:r>
-      <w:r>
-        <w:t>to-dos</w:t>
-      </w:r>
-      <w:r>
-        <w:t xml:space="preserve"> created by the users, the calendar had to be synced with the SQLite database.</w:t>
+        <w:t>p</w:t>
+      </w:r>
+      <w:r>
+        <w:t xml:space="preserve">ush notifications had to be enabled. To register for push notifications on Android, via the Expo workflow, the project had to be first initialized via EAS, which was done in the Environment Setup. At the time of writing, </w:t>
+      </w:r>
+      <w:r>
+        <w:t xml:space="preserve">Expo required </w:t>
+      </w:r>
+      <w:r>
+        <w:t>Firebase Cloud Messaging (FCM) V1</w:t>
+      </w:r>
+      <w:r>
+        <w:t xml:space="preserve"> in order to enable push notifications on Android. Thus, a project was created on Firebase</w:t>
+      </w:r>
+      <w:r>
+        <w:rPr>
+          <w:color w:val="FF0000"/>
+        </w:rPr>
+        <w:t>[99]</w:t>
+      </w:r>
+      <w:r>
+        <w:t xml:space="preserve">, a </w:t>
+      </w:r>
+      <w:r>
+        <w:t>backend cloud computing services</w:t>
+      </w:r>
+      <w:r>
+        <w:t xml:space="preserve"> by Google. Through the Firebase project, the credential key needed to register the application with Expo, as well as the google services </w:t>
+      </w:r>
+      <w:proofErr w:type="spellStart"/>
+      <w:r>
+        <w:t>json</w:t>
+      </w:r>
+      <w:proofErr w:type="spellEnd"/>
+      <w:r>
+        <w:t xml:space="preserve"> file was generated and configured into the android native module, as well as the Expo Project account credentials settings for the mobile application.</w:t>
       </w:r>
     </w:p>
     <w:p/>
@@ -7946,7 +7723,7 @@
           <w:rFonts w:ascii="Times New Roman" w:hAnsi="Times New Roman" w:cs="Times New Roman"/>
         </w:rPr>
       </w:pPr>
-      <w:bookmarkStart w:id="22" w:name="_Toc172189720"/>
+      <w:bookmarkStart w:id="22" w:name="_Toc172304257"/>
       <w:r>
         <w:rPr>
           <w:rFonts w:ascii="Times New Roman" w:hAnsi="Times New Roman" w:cs="Times New Roman"/>
@@ -7993,7 +7770,7 @@
           <w:rFonts w:ascii="Times New Roman" w:hAnsi="Times New Roman" w:cs="Times New Roman"/>
         </w:rPr>
       </w:pPr>
-      <w:bookmarkStart w:id="23" w:name="_Toc172189721"/>
+      <w:bookmarkStart w:id="23" w:name="_Toc172304258"/>
       <w:r>
         <w:rPr>
           <w:rFonts w:ascii="Times New Roman" w:hAnsi="Times New Roman" w:cs="Times New Roman"/>
@@ -8023,12 +7800,12 @@
     </w:p>
     <w:p>
       <w:pPr>
-        <w:pStyle w:val="Heading2"/>
-        <w:rPr>
-          <w:rFonts w:ascii="Times New Roman" w:hAnsi="Times New Roman" w:cs="Times New Roman"/>
-        </w:rPr>
-      </w:pPr>
-      <w:bookmarkStart w:id="24" w:name="_Toc172189722"/>
+        <w:pStyle w:val="Heading1"/>
+        <w:rPr>
+          <w:rFonts w:ascii="Times New Roman" w:hAnsi="Times New Roman" w:cs="Times New Roman"/>
+        </w:rPr>
+      </w:pPr>
+      <w:bookmarkStart w:id="24" w:name="_Toc172304259"/>
       <w:r>
         <w:rPr>
           <w:rFonts w:ascii="Times New Roman" w:hAnsi="Times New Roman" w:cs="Times New Roman"/>
@@ -8040,46 +7817,49 @@
     </w:p>
     <w:p/>
     <w:p>
-      <w:r>
-        <w:t xml:space="preserve">The basic implementation of the features proposed show that </w:t>
-      </w:r>
-      <w:r>
-        <w:t>they are feasible</w:t>
-      </w:r>
-      <w:r>
-        <w:t xml:space="preserve"> and can be developed properly into a fully functioning task manager mobile application.</w:t>
-      </w:r>
+      <w:pPr>
+        <w:pStyle w:val="Heading2"/>
+        <w:rPr>
+          <w:rFonts w:ascii="Times New Roman" w:hAnsi="Times New Roman" w:cs="Times New Roman"/>
+        </w:rPr>
+      </w:pPr>
+      <w:bookmarkStart w:id="25" w:name="_Toc172304260"/>
+      <w:r>
+        <w:rPr>
+          <w:rFonts w:ascii="Times New Roman" w:hAnsi="Times New Roman" w:cs="Times New Roman"/>
+        </w:rPr>
+        <w:t>System Testing</w:t>
+      </w:r>
+      <w:bookmarkEnd w:id="25"/>
     </w:p>
     <w:p/>
     <w:p>
       <w:r>
-        <w:t xml:space="preserve">Because I am adopting Agile development for this project, using a UCD approach, improvements to the application will surely be </w:t>
-      </w:r>
-      <w:r>
-        <w:rPr>
-          <w:u w:val="single"/>
-        </w:rPr>
-        <w:t>made through the feedback and testing from the users</w:t>
-      </w:r>
-      <w:r>
-        <w:t xml:space="preserve">, aka user testing. Therefore, it is </w:t>
-      </w:r>
-      <w:r>
-        <w:rPr>
-          <w:u w:val="single"/>
-        </w:rPr>
-        <w:t>highly likely that the features here will undergo minor to drastic changes, with the possibility of new features being added</w:t>
-      </w:r>
-      <w:r>
-        <w:t>, based off the feedback from the user testing, if necessary.</w:t>
-      </w:r>
-      <w:r>
-        <w:t xml:space="preserve"> Thus, the quality and technicality of the application is subjected to change. Personally, I would improve the two features showcased above by perhaps integrating some sort of AI to it, as it is all the rage of late.</w:t>
+        <w:t>To evaluate the application developed in the first sprint, a system wide black box testing was done.</w:t>
       </w:r>
     </w:p>
     <w:p/>
     <w:p>
       <w:pPr>
+        <w:pStyle w:val="Heading2"/>
+        <w:rPr>
+          <w:rFonts w:ascii="Times New Roman" w:hAnsi="Times New Roman" w:cs="Times New Roman"/>
+        </w:rPr>
+      </w:pPr>
+      <w:bookmarkStart w:id="26" w:name="_Toc172304261"/>
+      <w:r>
+        <w:rPr>
+          <w:rFonts w:ascii="Times New Roman" w:hAnsi="Times New Roman" w:cs="Times New Roman"/>
+        </w:rPr>
+        <w:t>User Feedback</w:t>
+      </w:r>
+      <w:bookmarkEnd w:id="26"/>
+    </w:p>
+    <w:p/>
+    <w:p/>
+    <w:p/>
+    <w:p>
+      <w:pPr>
         <w:spacing w:after="160" w:line="259" w:lineRule="auto"/>
       </w:pPr>
       <w:r>
@@ -8115,62 +7895,54 @@
         <w:t>and conducting</w:t>
       </w:r>
       <w:r>
+        <w:t xml:space="preserve"> questionnaire</w:t>
+      </w:r>
+      <w:r>
+        <w:t>s</w:t>
+      </w:r>
+      <w:r>
+        <w:t xml:space="preserve">[25], and </w:t>
+      </w:r>
+      <w:r>
+        <w:t>found that f</w:t>
+      </w:r>
+      <w:r>
+        <w:t>ace to face interview provides higher merits like clarification of questions, thus the interview will be conducted on the campus grounds of the Singapore Institute of Management</w:t>
+      </w:r>
+      <w:r>
+        <w:t xml:space="preserve">, comprising </w:t>
+      </w:r>
+      <w:r>
+        <w:t xml:space="preserve">of </w:t>
+      </w:r>
+      <w:r>
+        <w:t>students and working adults</w:t>
+      </w:r>
+      <w:r>
+        <w:t xml:space="preserve"> above the age of 18</w:t>
+      </w:r>
+      <w:r>
+        <w:t>.</w:t>
+      </w:r>
+      <w:r>
+        <w:t xml:space="preserve"> Once consent has been granted,</w:t>
+      </w:r>
+      <w:r>
         <w:t xml:space="preserve"> </w:t>
       </w:r>
-      <w:proofErr w:type="gramStart"/>
-      <w:r>
-        <w:t>questionnaire</w:t>
+      <w:r>
+        <w:t>p</w:t>
+      </w:r>
+      <w:r>
+        <w:t xml:space="preserve">articipants will be </w:t>
+      </w:r>
+      <w:r>
+        <w:t>split into three group</w:t>
       </w:r>
       <w:r>
         <w:t>s</w:t>
       </w:r>
       <w:r>
-        <w:t>[</w:t>
-      </w:r>
-      <w:proofErr w:type="gramEnd"/>
-      <w:r>
-        <w:t xml:space="preserve">25], and </w:t>
-      </w:r>
-      <w:r>
-        <w:t>found that f</w:t>
-      </w:r>
-      <w:r>
-        <w:t>ace to face interview provides higher merits like clarification of questions, thus the interview will be conducted on the campus grounds of the Singapore Institute of Management</w:t>
-      </w:r>
-      <w:r>
-        <w:t xml:space="preserve">, comprising </w:t>
-      </w:r>
-      <w:r>
-        <w:t xml:space="preserve">of </w:t>
-      </w:r>
-      <w:r>
-        <w:t>students and working adults</w:t>
-      </w:r>
-      <w:r>
-        <w:t xml:space="preserve"> above the age of 18</w:t>
-      </w:r>
-      <w:r>
-        <w:t>.</w:t>
-      </w:r>
-      <w:r>
-        <w:t xml:space="preserve"> Once consent has been granted,</w:t>
-      </w:r>
-      <w:r>
-        <w:t xml:space="preserve"> </w:t>
-      </w:r>
-      <w:r>
-        <w:t>p</w:t>
-      </w:r>
-      <w:r>
-        <w:t xml:space="preserve">articipants will be </w:t>
-      </w:r>
-      <w:r>
-        <w:t>split into three group</w:t>
-      </w:r>
-      <w:r>
-        <w:t>s</w:t>
-      </w:r>
-      <w:r>
         <w:t xml:space="preserve">. One will use </w:t>
       </w:r>
       <w:r>
@@ -8206,15 +7978,7 @@
         <w:t xml:space="preserve"> have them fill out </w:t>
       </w:r>
       <w:r>
-        <w:t xml:space="preserve">the User Experience </w:t>
-      </w:r>
-      <w:proofErr w:type="gramStart"/>
-      <w:r>
-        <w:t>Questionnaire[</w:t>
-      </w:r>
-      <w:proofErr w:type="gramEnd"/>
-      <w:r>
-        <w:t>26], to see which application they enjoyed using more. To remove any bias, they respondents will not know that the application was developed by me</w:t>
+        <w:t>the User Experience Questionnaire[26], to see which application they enjoyed using more. To remove any bias, they respondents will not know that the application was developed by me</w:t>
       </w:r>
       <w:r>
         <w:t>, until the questionnaire has been completed.</w:t>
@@ -8252,6 +8016,11 @@
       <w:r>
         <w:t>in the market, leading to a successful final project.</w:t>
       </w:r>
+    </w:p>
+    <w:p>
+      <w:pPr>
+        <w:spacing w:after="160" w:line="259" w:lineRule="auto"/>
+      </w:pPr>
       <w:r>
         <w:br w:type="page"/>
       </w:r>
@@ -8263,7 +8032,30 @@
           <w:rFonts w:ascii="Times New Roman" w:hAnsi="Times New Roman" w:cs="Times New Roman"/>
         </w:rPr>
       </w:pPr>
-      <w:bookmarkStart w:id="25" w:name="_Toc172189723"/>
+      <w:bookmarkStart w:id="27" w:name="_Toc172304262"/>
+      <w:r>
+        <w:rPr>
+          <w:rFonts w:ascii="Times New Roman" w:hAnsi="Times New Roman" w:cs="Times New Roman"/>
+        </w:rPr>
+        <w:lastRenderedPageBreak/>
+        <w:t>Conclusion</w:t>
+      </w:r>
+      <w:bookmarkEnd w:id="27"/>
+      <w:r>
+        <w:rPr>
+          <w:rFonts w:ascii="Times New Roman" w:hAnsi="Times New Roman" w:cs="Times New Roman"/>
+        </w:rPr>
+        <w:br w:type="page"/>
+      </w:r>
+    </w:p>
+    <w:p>
+      <w:pPr>
+        <w:pStyle w:val="Heading1"/>
+        <w:rPr>
+          <w:rFonts w:ascii="Times New Roman" w:hAnsi="Times New Roman" w:cs="Times New Roman"/>
+        </w:rPr>
+      </w:pPr>
+      <w:bookmarkStart w:id="28" w:name="_Toc172304263"/>
       <w:r>
         <w:rPr>
           <w:rFonts w:ascii="Times New Roman" w:hAnsi="Times New Roman" w:cs="Times New Roman"/>
@@ -8271,7 +8063,7 @@
         <w:lastRenderedPageBreak/>
         <w:t>References</w:t>
       </w:r>
-      <w:bookmarkEnd w:id="25"/>
+      <w:bookmarkEnd w:id="28"/>
     </w:p>
     <w:p/>
     <w:p>
@@ -8346,102 +8138,58 @@
         <w:rPr>
           <w:szCs w:val="28"/>
         </w:rPr>
-        <w:t xml:space="preserve">, M.S., Gan, W.S. and </w:t>
+        <w:t xml:space="preserve">, M.S., Gan, W.S. and Arbin, N. (2018). The Impact of Time Management on Students’ Academic Achievement. Journal of Physics: Conference Series, [online] 995(1), p.012042. </w:t>
       </w:r>
       <w:proofErr w:type="spellStart"/>
       <w:r>
         <w:rPr>
           <w:szCs w:val="28"/>
         </w:rPr>
-        <w:t>Arbin</w:t>
+        <w:t>doi:https</w:t>
       </w:r>
       <w:proofErr w:type="spellEnd"/>
       <w:r>
         <w:rPr>
           <w:szCs w:val="28"/>
         </w:rPr>
-        <w:t xml:space="preserve">, N. (2018). The Impact of Time Management on Students’ Academic Achievement. Journal of Physics: Conference Series, [online] 995(1), p.012042. </w:t>
+        <w:t>://doi.org/10.1088/1742-6596/995/1/012042.</w:t>
+      </w:r>
+    </w:p>
+    <w:p>
+      <w:pPr>
+        <w:rPr>
+          <w:szCs w:val="28"/>
+        </w:rPr>
+      </w:pPr>
+    </w:p>
+    <w:p>
+      <w:pPr>
+        <w:rPr>
+          <w:szCs w:val="28"/>
+        </w:rPr>
+      </w:pPr>
+      <w:r>
+        <w:t xml:space="preserve">[3] </w:t>
+      </w:r>
+      <w:r>
+        <w:rPr>
+          <w:szCs w:val="28"/>
+        </w:rPr>
+        <w:t xml:space="preserve">Albulescu, P., </w:t>
       </w:r>
       <w:proofErr w:type="spellStart"/>
-      <w:proofErr w:type="gramStart"/>
-      <w:r>
-        <w:rPr>
-          <w:szCs w:val="28"/>
-        </w:rPr>
-        <w:t>doi:https</w:t>
+      <w:r>
+        <w:rPr>
+          <w:szCs w:val="28"/>
+        </w:rPr>
+        <w:t>Macsinga</w:t>
       </w:r>
       <w:proofErr w:type="spellEnd"/>
       <w:r>
         <w:rPr>
           <w:szCs w:val="28"/>
         </w:rPr>
-        <w:t>://doi.org/10.1088/1742-6596/995/1/012042</w:t>
-      </w:r>
-      <w:proofErr w:type="gramEnd"/>
-      <w:r>
-        <w:rPr>
-          <w:szCs w:val="28"/>
-        </w:rPr>
-        <w:t>.</w:t>
-      </w:r>
-    </w:p>
-    <w:p>
-      <w:pPr>
-        <w:rPr>
-          <w:szCs w:val="28"/>
-        </w:rPr>
-      </w:pPr>
-    </w:p>
-    <w:p>
-      <w:pPr>
-        <w:rPr>
-          <w:szCs w:val="28"/>
-        </w:rPr>
-      </w:pPr>
-      <w:r>
-        <w:t xml:space="preserve">[3] </w:t>
-      </w:r>
-      <w:proofErr w:type="spellStart"/>
-      <w:r>
-        <w:rPr>
-          <w:szCs w:val="28"/>
-        </w:rPr>
-        <w:t>Albulescu</w:t>
-      </w:r>
-      <w:proofErr w:type="spellEnd"/>
-      <w:r>
-        <w:rPr>
-          <w:szCs w:val="28"/>
-        </w:rPr>
-        <w:t xml:space="preserve">, P., </w:t>
-      </w:r>
-      <w:proofErr w:type="spellStart"/>
-      <w:r>
-        <w:rPr>
-          <w:szCs w:val="28"/>
-        </w:rPr>
-        <w:t>Macsinga</w:t>
-      </w:r>
-      <w:proofErr w:type="spellEnd"/>
-      <w:r>
-        <w:rPr>
-          <w:szCs w:val="28"/>
-        </w:rPr>
-        <w:t xml:space="preserve">, I., </w:t>
-      </w:r>
-      <w:proofErr w:type="spellStart"/>
-      <w:r>
-        <w:rPr>
-          <w:szCs w:val="28"/>
-        </w:rPr>
-        <w:t>Rusu</w:t>
-      </w:r>
-      <w:proofErr w:type="spellEnd"/>
-      <w:r>
-        <w:rPr>
-          <w:szCs w:val="28"/>
-        </w:rPr>
-        <w:t xml:space="preserve">, A., </w:t>
+        <w:t xml:space="preserve">, I., Rusu, A., </w:t>
       </w:r>
       <w:proofErr w:type="spellStart"/>
       <w:r>
@@ -8500,7 +8248,6 @@
         <w:t xml:space="preserve">, [online] 17(8), p.e0272460. </w:t>
       </w:r>
       <w:proofErr w:type="spellStart"/>
-      <w:proofErr w:type="gramStart"/>
       <w:r>
         <w:rPr>
           <w:szCs w:val="28"/>
@@ -8512,14 +8259,7 @@
         <w:rPr>
           <w:szCs w:val="28"/>
         </w:rPr>
-        <w:t>://doi.org/10.1371/journal.pone.0272460</w:t>
-      </w:r>
-      <w:proofErr w:type="gramEnd"/>
-      <w:r>
-        <w:rPr>
-          <w:szCs w:val="28"/>
-        </w:rPr>
-        <w:t>.</w:t>
+        <w:t>://doi.org/10.1371/journal.pone.0272460.</w:t>
       </w:r>
     </w:p>
     <w:p>
@@ -8542,7 +8282,6 @@
         <w:t xml:space="preserve">[4] Cheema, A. and Bagchi, R. (2011). The Effect of Goal Visualization on Goal Pursuit: Implications for Consumers and Managers. Journal of Marketing, 75(2), pp.109–123. </w:t>
       </w:r>
       <w:proofErr w:type="spellStart"/>
-      <w:proofErr w:type="gramStart"/>
       <w:r>
         <w:rPr>
           <w:szCs w:val="28"/>
@@ -8554,62 +8293,27 @@
         <w:rPr>
           <w:szCs w:val="28"/>
         </w:rPr>
-        <w:t>://doi.org/10.1509/jm.75.2.109</w:t>
-      </w:r>
-      <w:proofErr w:type="gramEnd"/>
-      <w:r>
-        <w:rPr>
-          <w:szCs w:val="28"/>
-        </w:rPr>
-        <w:t>.</w:t>
-      </w:r>
-    </w:p>
-    <w:p>
-      <w:pPr>
-        <w:rPr>
-          <w:szCs w:val="28"/>
-        </w:rPr>
-      </w:pPr>
-    </w:p>
-    <w:p>
-      <w:pPr>
-        <w:rPr>
-          <w:szCs w:val="28"/>
-        </w:rPr>
-      </w:pPr>
-      <w:r>
-        <w:rPr>
-          <w:szCs w:val="28"/>
-        </w:rPr>
-        <w:t xml:space="preserve">[5] Wright, P. and </w:t>
-      </w:r>
-      <w:proofErr w:type="spellStart"/>
-      <w:r>
-        <w:rPr>
-          <w:szCs w:val="28"/>
-        </w:rPr>
-        <w:t>Kacmar</w:t>
-      </w:r>
-      <w:proofErr w:type="spellEnd"/>
-      <w:r>
-        <w:rPr>
-          <w:szCs w:val="28"/>
-        </w:rPr>
-        <w:t xml:space="preserve">, M. (1994). Goal Specificity as a Determinant of Goal Commitment and Goal </w:t>
-      </w:r>
-      <w:proofErr w:type="gramStart"/>
-      <w:r>
-        <w:rPr>
-          <w:szCs w:val="28"/>
-        </w:rPr>
-        <w:t>Change .</w:t>
-      </w:r>
-      <w:proofErr w:type="gramEnd"/>
-      <w:r>
-        <w:rPr>
-          <w:szCs w:val="28"/>
-        </w:rPr>
-        <w:t xml:space="preserve"> [online] www.sciencedirect.com. Available at: </w:t>
+        <w:t>://doi.org/10.1509/jm.75.2.109.</w:t>
+      </w:r>
+    </w:p>
+    <w:p>
+      <w:pPr>
+        <w:rPr>
+          <w:szCs w:val="28"/>
+        </w:rPr>
+      </w:pPr>
+    </w:p>
+    <w:p>
+      <w:pPr>
+        <w:rPr>
+          <w:szCs w:val="28"/>
+        </w:rPr>
+      </w:pPr>
+      <w:r>
+        <w:rPr>
+          <w:szCs w:val="28"/>
+        </w:rPr>
+        <w:t xml:space="preserve">[5] Wright, P. and Kacmar, M. (1994). Goal Specificity as a Determinant of Goal Commitment and Goal Change . [online] www.sciencedirect.com. Available at: </w:t>
       </w:r>
       <w:hyperlink r:id="rId7" w:anchor="preview-section-cited-by" w:history="1">
         <w:r>
@@ -8645,21 +8349,7 @@
         <w:rPr>
           <w:szCs w:val="28"/>
         </w:rPr>
-        <w:t xml:space="preserve">[6] Microsoft.com. (2024). To Do List and Task Management App | Microsoft </w:t>
-      </w:r>
-      <w:proofErr w:type="gramStart"/>
-      <w:r>
-        <w:rPr>
-          <w:szCs w:val="28"/>
-        </w:rPr>
-        <w:t>To</w:t>
-      </w:r>
-      <w:proofErr w:type="gramEnd"/>
-      <w:r>
-        <w:rPr>
-          <w:szCs w:val="28"/>
-        </w:rPr>
-        <w:t xml:space="preserve"> Do. [online] Available at: </w:t>
+        <w:t xml:space="preserve">[6] Microsoft.com. (2024). To Do List and Task Management App | Microsoft To Do. [online] Available at: </w:t>
       </w:r>
       <w:hyperlink r:id="rId8" w:history="1">
         <w:r>
@@ -8807,21 +8497,7 @@
         <w:rPr>
           <w:szCs w:val="28"/>
         </w:rPr>
-        <w:t xml:space="preserve">[10] Bureau </w:t>
-      </w:r>
-      <w:proofErr w:type="gramStart"/>
-      <w:r>
-        <w:rPr>
-          <w:szCs w:val="28"/>
-        </w:rPr>
-        <w:t>Of</w:t>
-      </w:r>
-      <w:proofErr w:type="gramEnd"/>
-      <w:r>
-        <w:rPr>
-          <w:szCs w:val="28"/>
-        </w:rPr>
-        <w:t xml:space="preserve"> Labor Statistics (2023). AMERICAN TIME USE SURVEY — 2022 RESULTS. [online] Available at: </w:t>
+        <w:t xml:space="preserve">[10] Bureau Of Labor Statistics (2023). AMERICAN TIME USE SURVEY — 2022 RESULTS. [online] Available at: </w:t>
       </w:r>
       <w:hyperlink r:id="rId12" w:history="1">
         <w:r>
@@ -9022,14 +8698,7 @@
         <w:rPr>
           <w:szCs w:val="28"/>
         </w:rPr>
-        <w:t>[16</w:t>
-      </w:r>
-      <w:proofErr w:type="gramStart"/>
-      <w:r>
-        <w:rPr>
-          <w:szCs w:val="28"/>
-        </w:rPr>
-        <w:t xml:space="preserve">] </w:t>
+        <w:t xml:space="preserve">[16] </w:t>
       </w:r>
       <w:r>
         <w:rPr>
@@ -9041,14 +8710,7 @@
         <w:rPr>
           <w:szCs w:val="28"/>
         </w:rPr>
-        <w:t>React</w:t>
-      </w:r>
-      <w:proofErr w:type="gramEnd"/>
-      <w:r>
-        <w:rPr>
-          <w:szCs w:val="28"/>
-        </w:rPr>
-        <w:t xml:space="preserve"> Native (2022). React Native · A framework for building native apps using React. [online] </w:t>
+        <w:t xml:space="preserve">React Native (2022). React Native · A framework for building native apps using React. [online] </w:t>
       </w:r>
       <w:proofErr w:type="spellStart"/>
       <w:r>
@@ -9113,19 +8775,11 @@
           <w:szCs w:val="28"/>
         </w:rPr>
       </w:pPr>
-      <w:proofErr w:type="gramStart"/>
-      <w:r>
-        <w:rPr>
-          <w:szCs w:val="28"/>
-        </w:rPr>
-        <w:t>‌[</w:t>
-      </w:r>
-      <w:proofErr w:type="gramEnd"/>
-      <w:r>
-        <w:rPr>
-          <w:szCs w:val="28"/>
-        </w:rPr>
-        <w:t>1</w:t>
+      <w:r>
+        <w:rPr>
+          <w:szCs w:val="28"/>
+        </w:rPr>
+        <w:t>‌[1</w:t>
       </w:r>
       <w:r>
         <w:rPr>
@@ -9281,13 +8935,8 @@
         </w:rPr>
         <w:t xml:space="preserve"> </w:t>
       </w:r>
-      <w:proofErr w:type="spellStart"/>
-      <w:r>
-        <w:t>Novoseltseva</w:t>
-      </w:r>
-      <w:proofErr w:type="spellEnd"/>
-      <w:r>
-        <w:t xml:space="preserve">, E. (2019). </w:t>
+      <w:r>
+        <w:t xml:space="preserve">Novoseltseva, E. (2019). </w:t>
       </w:r>
       <w:r>
         <w:rPr>
@@ -9362,60 +9011,23 @@
       </w:r>
       <w:proofErr w:type="spellEnd"/>
       <w:r>
-        <w:t xml:space="preserve">, U., </w:t>
+        <w:t xml:space="preserve">, U., Tanwar, S., Alshehri, M.D., Sharma, R., Neagu, B.-C., Grigoras, G. and </w:t>
       </w:r>
       <w:proofErr w:type="spellStart"/>
       <w:r>
-        <w:t>Tanwar</w:t>
+        <w:t>Raboaca</w:t>
       </w:r>
       <w:proofErr w:type="spellEnd"/>
       <w:r>
-        <w:t xml:space="preserve">, S., </w:t>
+        <w:t xml:space="preserve">, M.S. (2022). Design and Experience of Mobile Applications: A Pilot Survey. Mathematics, 10(14), p.2380. </w:t>
       </w:r>
       <w:proofErr w:type="spellStart"/>
       <w:r>
-        <w:t>Alshehri</w:t>
+        <w:t>doi:https</w:t>
       </w:r>
       <w:proofErr w:type="spellEnd"/>
       <w:r>
-        <w:t xml:space="preserve">, M.D., Sharma, R., </w:t>
-      </w:r>
-      <w:proofErr w:type="spellStart"/>
-      <w:r>
-        <w:t>Neagu</w:t>
-      </w:r>
-      <w:proofErr w:type="spellEnd"/>
-      <w:r>
-        <w:t xml:space="preserve">, B.-C., </w:t>
-      </w:r>
-      <w:proofErr w:type="spellStart"/>
-      <w:r>
-        <w:t>Grigoras</w:t>
-      </w:r>
-      <w:proofErr w:type="spellEnd"/>
-      <w:r>
-        <w:t xml:space="preserve">, G. and </w:t>
-      </w:r>
-      <w:proofErr w:type="spellStart"/>
-      <w:r>
-        <w:t>Raboaca</w:t>
-      </w:r>
-      <w:proofErr w:type="spellEnd"/>
-      <w:r>
-        <w:t xml:space="preserve">, M.S. (2022). Design and Experience of Mobile Applications: A Pilot Survey. Mathematics, 10(14), p.2380. </w:t>
-      </w:r>
-      <w:proofErr w:type="spellStart"/>
-      <w:proofErr w:type="gramStart"/>
-      <w:r>
-        <w:t>doi:https</w:t>
-      </w:r>
-      <w:proofErr w:type="spellEnd"/>
-      <w:r>
-        <w:t>://doi.org/10.3390/math10142380</w:t>
-      </w:r>
-      <w:proofErr w:type="gramEnd"/>
-      <w:r>
-        <w:t>.</w:t>
+        <w:t>://doi.org/10.3390/math10142380.</w:t>
       </w:r>
     </w:p>
     <w:p/>
@@ -9470,10 +9082,7 @@
         </w:rPr>
       </w:pPr>
       <w:r>
-        <w:t>[26]</w:t>
-      </w:r>
-      <w:r>
-        <w:t xml:space="preserve"> </w:t>
+        <w:t xml:space="preserve">[26] </w:t>
       </w:r>
       <w:proofErr w:type="spellStart"/>
       <w:r>
@@ -9740,7 +9349,6 @@
         <w:shd w:val="clear" w:color="auto" w:fill="FFFFFF"/>
         <w:spacing w:before="0" w:beforeAutospacing="0" w:after="0" w:afterAutospacing="0" w:line="360" w:lineRule="atLeast"/>
         <w:rPr>
-          <w:rFonts w:ascii="Calibri" w:hAnsi="Calibri" w:cs="Calibri"/>
           <w:color w:val="000000"/>
           <w:sz w:val="27"/>
           <w:szCs w:val="27"/>
@@ -9757,7 +9365,19 @@
           <w:rPr>
             <w:rStyle w:val="Hyperlink"/>
           </w:rPr>
-          <w:t>https://journals.sagepub.com/doi/pdf/10.5005/jp-journals-10021-1104</w:t>
+          <w:t>https://journals.sagepub.com/doi/p</w:t>
+        </w:r>
+        <w:r>
+          <w:rPr>
+            <w:rStyle w:val="Hyperlink"/>
+          </w:rPr>
+          <w:t>d</w:t>
+        </w:r>
+        <w:r>
+          <w:rPr>
+            <w:rStyle w:val="Hyperlink"/>
+          </w:rPr>
+          <w:t>f/10.5005/jp-journals-10021-1104</w:t>
         </w:r>
       </w:hyperlink>
       <w:r>
@@ -9786,7 +9406,7 @@
           <w:rFonts w:ascii="Times New Roman" w:hAnsi="Times New Roman" w:cs="Times New Roman"/>
         </w:rPr>
       </w:pPr>
-      <w:bookmarkStart w:id="26" w:name="_Toc172189724"/>
+      <w:bookmarkStart w:id="29" w:name="_Toc172304264"/>
       <w:r>
         <w:rPr>
           <w:rFonts w:ascii="Times New Roman" w:hAnsi="Times New Roman" w:cs="Times New Roman"/>
@@ -9800,7 +9420,7 @@
         </w:rPr>
         <w:t>ces</w:t>
       </w:r>
-      <w:bookmarkEnd w:id="26"/>
+      <w:bookmarkEnd w:id="29"/>
     </w:p>
     <w:p>
       <w:pPr>
@@ -9824,21 +9444,15 @@
           <w:rFonts w:ascii="Times New Roman" w:hAnsi="Times New Roman" w:cs="Times New Roman"/>
         </w:rPr>
       </w:pPr>
+      <w:bookmarkStart w:id="30" w:name="_Toc172304265"/>
       <w:r>
         <w:rPr>
           <w:rFonts w:ascii="Times New Roman" w:hAnsi="Times New Roman" w:cs="Times New Roman"/>
         </w:rPr>
         <w:lastRenderedPageBreak/>
-        <w:t>A</w:t>
-      </w:r>
-      <w:bookmarkStart w:id="27" w:name="_Toc172189725"/>
-      <w:r>
-        <w:rPr>
-          <w:rFonts w:ascii="Times New Roman" w:hAnsi="Times New Roman" w:cs="Times New Roman"/>
-        </w:rPr>
-        <w:t>ppendix A</w:t>
-      </w:r>
-      <w:bookmarkEnd w:id="27"/>
+        <w:t>Appendix A</w:t>
+      </w:r>
+      <w:bookmarkEnd w:id="30"/>
     </w:p>
     <w:p/>
     <w:p/>
@@ -9935,15 +9549,7 @@
         <w:fldChar w:fldCharType="end"/>
       </w:r>
       <w:r>
-        <w:t xml:space="preserve">Microsoft </w:t>
-      </w:r>
-      <w:proofErr w:type="gramStart"/>
-      <w:r>
-        <w:t>To</w:t>
-      </w:r>
-      <w:proofErr w:type="gramEnd"/>
-      <w:r>
-        <w:t xml:space="preserve"> Do</w:t>
+        <w:t>Microsoft To Do</w:t>
       </w:r>
     </w:p>
     <w:p>
@@ -10341,7 +9947,7 @@
         </w:rPr>
         <w:lastRenderedPageBreak/>
         <w:drawing>
-          <wp:inline distT="0" distB="0" distL="0" distR="0" wp14:anchorId="193B644C" wp14:editId="61EE67EE">
+          <wp:inline distT="0" distB="0" distL="0" distR="0" wp14:anchorId="193B644C" wp14:editId="49B8FD5A">
             <wp:extent cx="3858205" cy="2727949"/>
             <wp:effectExtent l="0" t="0" r="0" b="0"/>
             <wp:docPr id="407850800" name="Picture 3"/>
@@ -11360,17 +10966,22 @@
       <w:pPr>
         <w:keepNext/>
         <w:jc w:val="center"/>
-      </w:pPr>
-      <w:r>
         <w:rPr>
           <w:noProof/>
+          <w14:ligatures w14:val="standardContextual"/>
+        </w:rPr>
+      </w:pPr>
+      <w:r>
+        <w:rPr>
+          <w:noProof/>
+          <w14:ligatures w14:val="standardContextual"/>
         </w:rPr>
         <w:lastRenderedPageBreak/>
         <w:drawing>
-          <wp:inline distT="0" distB="0" distL="0" distR="0" wp14:anchorId="6431ABA5" wp14:editId="3E391963">
-            <wp:extent cx="4885645" cy="6242304"/>
-            <wp:effectExtent l="0" t="0" r="0" b="6350"/>
-            <wp:docPr id="25" name="Picture 25"/>
+          <wp:inline distT="0" distB="0" distL="0" distR="0" wp14:anchorId="119166DB" wp14:editId="4EA50DD3">
+            <wp:extent cx="3562539" cy="2482739"/>
+            <wp:effectExtent l="0" t="0" r="0" b="0"/>
+            <wp:docPr id="5355154" name="Picture 1"/>
             <wp:cNvGraphicFramePr>
               <a:graphicFrameLocks xmlns:a="http://schemas.openxmlformats.org/drawingml/2006/main" noChangeAspect="1"/>
             </wp:cNvGraphicFramePr>
@@ -11378,36 +10989,23 @@
               <a:graphicData uri="http://schemas.openxmlformats.org/drawingml/2006/picture">
                 <pic:pic xmlns:pic="http://schemas.openxmlformats.org/drawingml/2006/picture">
                   <pic:nvPicPr>
-                    <pic:cNvPr id="0" name="Picture 8"/>
-                    <pic:cNvPicPr>
-                      <a:picLocks noChangeAspect="1" noChangeArrowheads="1"/>
-                    </pic:cNvPicPr>
+                    <pic:cNvPr id="5355154" name=""/>
+                    <pic:cNvPicPr/>
                   </pic:nvPicPr>
                   <pic:blipFill>
-                    <a:blip r:embed="rId49" cstate="print">
-                      <a:extLst>
-                        <a:ext uri="{28A0092B-C50C-407E-A947-70E740481C1C}">
-                          <a14:useLocalDpi xmlns:a14="http://schemas.microsoft.com/office/drawing/2010/main" val="0"/>
-                        </a:ext>
-                      </a:extLst>
-                    </a:blip>
-                    <a:srcRect/>
+                    <a:blip r:embed="rId49"/>
                     <a:stretch>
                       <a:fillRect/>
                     </a:stretch>
                   </pic:blipFill>
-                  <pic:spPr bwMode="auto">
+                  <pic:spPr>
                     <a:xfrm>
                       <a:off x="0" y="0"/>
-                      <a:ext cx="4889237" cy="6246894"/>
+                      <a:ext cx="3600949" cy="2509507"/>
                     </a:xfrm>
                     <a:prstGeom prst="rect">
                       <a:avLst/>
                     </a:prstGeom>
-                    <a:noFill/>
-                    <a:ln>
-                      <a:noFill/>
-                    </a:ln>
                   </pic:spPr>
                 </pic:pic>
               </a:graphicData>
@@ -11415,6 +11013,149 @@
           </wp:inline>
         </w:drawing>
       </w:r>
+      <w:r>
+        <w:rPr>
+          <w:noProof/>
+          <w14:ligatures w14:val="standardContextual"/>
+        </w:rPr>
+        <w:t xml:space="preserve"> </w:t>
+      </w:r>
+      <w:r>
+        <w:rPr>
+          <w:noProof/>
+          <w14:ligatures w14:val="standardContextual"/>
+        </w:rPr>
+        <w:drawing>
+          <wp:inline distT="0" distB="0" distL="0" distR="0" wp14:anchorId="66C7724A" wp14:editId="44580DC7">
+            <wp:extent cx="4327557" cy="1558105"/>
+            <wp:effectExtent l="0" t="0" r="0" b="4445"/>
+            <wp:docPr id="1092641632" name="Picture 1"/>
+            <wp:cNvGraphicFramePr>
+              <a:graphicFrameLocks xmlns:a="http://schemas.openxmlformats.org/drawingml/2006/main" noChangeAspect="1"/>
+            </wp:cNvGraphicFramePr>
+            <a:graphic xmlns:a="http://schemas.openxmlformats.org/drawingml/2006/main">
+              <a:graphicData uri="http://schemas.openxmlformats.org/drawingml/2006/picture">
+                <pic:pic xmlns:pic="http://schemas.openxmlformats.org/drawingml/2006/picture">
+                  <pic:nvPicPr>
+                    <pic:cNvPr id="1092641632" name=""/>
+                    <pic:cNvPicPr/>
+                  </pic:nvPicPr>
+                  <pic:blipFill>
+                    <a:blip r:embed="rId50"/>
+                    <a:stretch>
+                      <a:fillRect/>
+                    </a:stretch>
+                  </pic:blipFill>
+                  <pic:spPr>
+                    <a:xfrm>
+                      <a:off x="0" y="0"/>
+                      <a:ext cx="4352589" cy="1567118"/>
+                    </a:xfrm>
+                    <a:prstGeom prst="rect">
+                      <a:avLst/>
+                    </a:prstGeom>
+                  </pic:spPr>
+                </pic:pic>
+              </a:graphicData>
+            </a:graphic>
+          </wp:inline>
+        </w:drawing>
+      </w:r>
+      <w:r>
+        <w:rPr>
+          <w:noProof/>
+          <w14:ligatures w14:val="standardContextual"/>
+        </w:rPr>
+        <w:t xml:space="preserve"> </w:t>
+      </w:r>
+      <w:r>
+        <w:rPr>
+          <w:noProof/>
+          <w14:ligatures w14:val="standardContextual"/>
+        </w:rPr>
+        <w:drawing>
+          <wp:inline distT="0" distB="0" distL="0" distR="0" wp14:anchorId="02EA021B" wp14:editId="6240FC2E">
+            <wp:extent cx="4323030" cy="1765237"/>
+            <wp:effectExtent l="0" t="0" r="1905" b="6985"/>
+            <wp:docPr id="1056577081" name="Picture 1"/>
+            <wp:cNvGraphicFramePr>
+              <a:graphicFrameLocks xmlns:a="http://schemas.openxmlformats.org/drawingml/2006/main" noChangeAspect="1"/>
+            </wp:cNvGraphicFramePr>
+            <a:graphic xmlns:a="http://schemas.openxmlformats.org/drawingml/2006/main">
+              <a:graphicData uri="http://schemas.openxmlformats.org/drawingml/2006/picture">
+                <pic:pic xmlns:pic="http://schemas.openxmlformats.org/drawingml/2006/picture">
+                  <pic:nvPicPr>
+                    <pic:cNvPr id="1056577081" name=""/>
+                    <pic:cNvPicPr/>
+                  </pic:nvPicPr>
+                  <pic:blipFill>
+                    <a:blip r:embed="rId51"/>
+                    <a:stretch>
+                      <a:fillRect/>
+                    </a:stretch>
+                  </pic:blipFill>
+                  <pic:spPr>
+                    <a:xfrm>
+                      <a:off x="0" y="0"/>
+                      <a:ext cx="4335840" cy="1770468"/>
+                    </a:xfrm>
+                    <a:prstGeom prst="rect">
+                      <a:avLst/>
+                    </a:prstGeom>
+                  </pic:spPr>
+                </pic:pic>
+              </a:graphicData>
+            </a:graphic>
+          </wp:inline>
+        </w:drawing>
+      </w:r>
+    </w:p>
+    <w:p>
+      <w:pPr>
+        <w:keepNext/>
+        <w:jc w:val="center"/>
+      </w:pPr>
+      <w:r>
+        <w:rPr>
+          <w:noProof/>
+          <w14:ligatures w14:val="standardContextual"/>
+        </w:rPr>
+        <w:drawing>
+          <wp:inline distT="0" distB="0" distL="0" distR="0" wp14:anchorId="73AA7016" wp14:editId="58BC1E0A">
+            <wp:extent cx="4223442" cy="1630718"/>
+            <wp:effectExtent l="0" t="0" r="5715" b="7620"/>
+            <wp:docPr id="525590309" name="Picture 1"/>
+            <wp:cNvGraphicFramePr>
+              <a:graphicFrameLocks xmlns:a="http://schemas.openxmlformats.org/drawingml/2006/main" noChangeAspect="1"/>
+            </wp:cNvGraphicFramePr>
+            <a:graphic xmlns:a="http://schemas.openxmlformats.org/drawingml/2006/main">
+              <a:graphicData uri="http://schemas.openxmlformats.org/drawingml/2006/picture">
+                <pic:pic xmlns:pic="http://schemas.openxmlformats.org/drawingml/2006/picture">
+                  <pic:nvPicPr>
+                    <pic:cNvPr id="525590309" name=""/>
+                    <pic:cNvPicPr/>
+                  </pic:nvPicPr>
+                  <pic:blipFill>
+                    <a:blip r:embed="rId52"/>
+                    <a:stretch>
+                      <a:fillRect/>
+                    </a:stretch>
+                  </pic:blipFill>
+                  <pic:spPr>
+                    <a:xfrm>
+                      <a:off x="0" y="0"/>
+                      <a:ext cx="4235112" cy="1635224"/>
+                    </a:xfrm>
+                    <a:prstGeom prst="rect">
+                      <a:avLst/>
+                    </a:prstGeom>
+                  </pic:spPr>
+                </pic:pic>
+              </a:graphicData>
+            </a:graphic>
+          </wp:inline>
+        </w:drawing>
+      </w:r>
     </w:p>
     <w:p>
       <w:pPr>
@@ -11475,7 +11216,7 @@
           <w:rFonts w:ascii="Times New Roman" w:hAnsi="Times New Roman" w:cs="Times New Roman"/>
         </w:rPr>
       </w:pPr>
-      <w:bookmarkStart w:id="28" w:name="_Toc172189726"/>
+      <w:bookmarkStart w:id="31" w:name="_Toc172304266"/>
       <w:r>
         <w:rPr>
           <w:rFonts w:ascii="Times New Roman" w:hAnsi="Times New Roman" w:cs="Times New Roman"/>
@@ -11483,7 +11224,7 @@
         <w:lastRenderedPageBreak/>
         <w:t>Appendix B</w:t>
       </w:r>
-      <w:bookmarkEnd w:id="28"/>
+      <w:bookmarkEnd w:id="31"/>
     </w:p>
     <w:p/>
     <w:p>
@@ -11508,7 +11249,50 @@
         <w:t xml:space="preserve"> sections</w:t>
       </w:r>
       <w:r>
-        <w:t>, user feedback.</w:t>
+        <w:t>.</w:t>
+      </w:r>
+    </w:p>
+    <w:p/>
+    <w:p>
+      <w:pPr>
+        <w:jc w:val="center"/>
+      </w:pPr>
+      <w:r>
+        <w:drawing>
+          <wp:inline distT="0" distB="0" distL="0" distR="0" wp14:anchorId="55A0B244" wp14:editId="07A12F6C">
+            <wp:extent cx="1437669" cy="2242542"/>
+            <wp:effectExtent l="0" t="0" r="0" b="5715"/>
+            <wp:docPr id="1158363611" name="Picture 1"/>
+            <wp:cNvGraphicFramePr>
+              <a:graphicFrameLocks xmlns:a="http://schemas.openxmlformats.org/drawingml/2006/main" noChangeAspect="1"/>
+            </wp:cNvGraphicFramePr>
+            <a:graphic xmlns:a="http://schemas.openxmlformats.org/drawingml/2006/main">
+              <a:graphicData uri="http://schemas.openxmlformats.org/drawingml/2006/picture">
+                <pic:pic xmlns:pic="http://schemas.openxmlformats.org/drawingml/2006/picture">
+                  <pic:nvPicPr>
+                    <pic:cNvPr id="1158363611" name=""/>
+                    <pic:cNvPicPr/>
+                  </pic:nvPicPr>
+                  <pic:blipFill>
+                    <a:blip r:embed="rId53"/>
+                    <a:stretch>
+                      <a:fillRect/>
+                    </a:stretch>
+                  </pic:blipFill>
+                  <pic:spPr>
+                    <a:xfrm>
+                      <a:off x="0" y="0"/>
+                      <a:ext cx="1446269" cy="2255957"/>
+                    </a:xfrm>
+                    <a:prstGeom prst="rect">
+                      <a:avLst/>
+                    </a:prstGeom>
+                  </pic:spPr>
+                </pic:pic>
+              </a:graphicData>
+            </a:graphic>
+          </wp:inline>
+        </w:drawing>
       </w:r>
     </w:p>
     <w:p/>
@@ -11547,7 +11331,7 @@
                     <pic:cNvPicPr/>
                   </pic:nvPicPr>
                   <pic:blipFill rotWithShape="1">
-                    <a:blip r:embed="rId50"/>
+                    <a:blip r:embed="rId54"/>
                     <a:srcRect l="11809" r="61957" b="74453"/>
                     <a:stretch/>
                   </pic:blipFill>
@@ -11591,7 +11375,7 @@
           <w:rFonts w:ascii="Times New Roman" w:hAnsi="Times New Roman" w:cs="Times New Roman"/>
         </w:rPr>
       </w:pPr>
-      <w:bookmarkStart w:id="29" w:name="_Toc172189727"/>
+      <w:bookmarkStart w:id="32" w:name="_Toc172304267"/>
       <w:r>
         <w:rPr>
           <w:rFonts w:ascii="Times New Roman" w:hAnsi="Times New Roman" w:cs="Times New Roman"/>
@@ -11599,7 +11383,7 @@
         <w:lastRenderedPageBreak/>
         <w:t>Appendix C</w:t>
       </w:r>
-      <w:bookmarkEnd w:id="29"/>
+      <w:bookmarkEnd w:id="32"/>
     </w:p>
     <w:p/>
     <w:p>
@@ -11620,13 +11404,115 @@
       <w:pPr>
         <w:pStyle w:val="Heading2"/>
         <w:jc w:val="center"/>
-      </w:pPr>
-      <w:bookmarkStart w:id="30" w:name="_Toc172189728"/>
-      <w:r>
+        <w:rPr>
+          <w:rFonts w:ascii="Times New Roman" w:hAnsi="Times New Roman" w:cs="Times New Roman"/>
+        </w:rPr>
+      </w:pPr>
+      <w:bookmarkStart w:id="33" w:name="_Toc172304268"/>
+      <w:r>
+        <w:rPr>
+          <w:rFonts w:ascii="Times New Roman" w:hAnsi="Times New Roman" w:cs="Times New Roman"/>
+        </w:rPr>
         <w:lastRenderedPageBreak/>
-        <w:t>Appendix C</w:t>
-      </w:r>
-      <w:bookmarkEnd w:id="30"/>
+        <w:t xml:space="preserve">Appendix </w:t>
+      </w:r>
+      <w:r>
+        <w:rPr>
+          <w:rFonts w:ascii="Times New Roman" w:hAnsi="Times New Roman" w:cs="Times New Roman"/>
+        </w:rPr>
+        <w:t>D</w:t>
+      </w:r>
+      <w:bookmarkEnd w:id="33"/>
+    </w:p>
+    <w:p/>
+    <w:p>
+      <w:r>
+        <w:t xml:space="preserve">This appendix houses the changelog and user feedback gathered throughout the project </w:t>
+      </w:r>
+    </w:p>
+    <w:p/>
+    <w:p>
+      <w:pPr>
+        <w:rPr>
+          <w:sz w:val="32"/>
+          <w:szCs w:val="32"/>
+        </w:rPr>
+      </w:pPr>
+      <w:r>
+        <w:rPr>
+          <w:sz w:val="32"/>
+          <w:szCs w:val="32"/>
+        </w:rPr>
+        <w:t>User Feedback</w:t>
+      </w:r>
+    </w:p>
+    <w:p>
+      <w:r>
+        <w:t xml:space="preserve"> </w:t>
+      </w:r>
+    </w:p>
+    <w:p>
+      <w:r>
+        <w:t>Below is a compilation of the feedback gathered from the face-to-face user testing.</w:t>
+      </w:r>
+    </w:p>
+    <w:p/>
+    <w:p>
+      <w:pPr>
+        <w:pStyle w:val="ListParagraph"/>
+        <w:numPr>
+          <w:ilvl w:val="0"/>
+          <w:numId w:val="4"/>
+        </w:numPr>
+        <w:rPr>
+          <w:rFonts w:ascii="Times New Roman" w:hAnsi="Times New Roman" w:cs="Times New Roman"/>
+        </w:rPr>
+      </w:pPr>
+      <w:r>
+        <w:rPr>
+          <w:rFonts w:ascii="Times New Roman" w:hAnsi="Times New Roman" w:cs="Times New Roman"/>
+        </w:rPr>
+        <w:t>Cool</w:t>
+      </w:r>
+    </w:p>
+    <w:p>
+      <w:pPr>
+        <w:pStyle w:val="ListParagraph"/>
+        <w:numPr>
+          <w:ilvl w:val="0"/>
+          <w:numId w:val="4"/>
+        </w:numPr>
+        <w:rPr>
+          <w:rFonts w:ascii="Times New Roman" w:hAnsi="Times New Roman" w:cs="Times New Roman"/>
+        </w:rPr>
+      </w:pPr>
+      <w:r>
+        <w:rPr>
+          <w:rFonts w:ascii="Times New Roman" w:hAnsi="Times New Roman" w:cs="Times New Roman"/>
+        </w:rPr>
+        <w:t>Needs animation</w:t>
+      </w:r>
+    </w:p>
+    <w:p>
+      <w:pPr>
+        <w:pStyle w:val="ListParagraph"/>
+        <w:numPr>
+          <w:ilvl w:val="0"/>
+          <w:numId w:val="4"/>
+        </w:numPr>
+        <w:rPr>
+          <w:rFonts w:ascii="Times New Roman" w:hAnsi="Times New Roman" w:cs="Times New Roman"/>
+        </w:rPr>
+      </w:pPr>
+    </w:p>
+    <w:p/>
+    <w:p>
+      <w:pPr>
+        <w:spacing w:after="160" w:line="259" w:lineRule="auto"/>
+      </w:pPr>
+      <w:r>
+        <w:br w:type="page"/>
+      </w:r>
     </w:p>
     <w:p>
       <w:pPr>
@@ -11649,17 +11535,18 @@
           <w:tab w:val="left" w:pos="14656"/>
         </w:tabs>
         <w:rPr>
-          <w:sz w:val="20"/>
-          <w:szCs w:val="20"/>
+          <w:sz w:val="32"/>
+          <w:szCs w:val="32"/>
           <w:lang w:val="en"/>
         </w:rPr>
       </w:pPr>
       <w:r>
         <w:rPr>
-          <w:sz w:val="20"/>
-          <w:szCs w:val="20"/>
+          <w:sz w:val="32"/>
+          <w:szCs w:val="32"/>
           <w:lang w:val="en"/>
         </w:rPr>
+        <w:lastRenderedPageBreak/>
         <w:t># Changelog</w:t>
       </w:r>
     </w:p>
@@ -11784,7 +11671,23 @@
           <w:szCs w:val="20"/>
           <w:lang w:val="en"/>
         </w:rPr>
-        <w:t>## [Unreleased]</w:t>
+        <w:t>## [</w:t>
+      </w:r>
+      <w:r>
+        <w:rPr>
+          <w:sz w:val="20"/>
+          <w:szCs w:val="20"/>
+          <w:lang w:val="en"/>
+        </w:rPr>
+        <w:t>First Sprint</w:t>
+      </w:r>
+      <w:r>
+        <w:rPr>
+          <w:sz w:val="20"/>
+          <w:szCs w:val="20"/>
+          <w:lang w:val="en"/>
+        </w:rPr>
+        <w:t>]</w:t>
       </w:r>
     </w:p>
     <w:p>
@@ -11846,7 +11749,13 @@
           <w:szCs w:val="20"/>
           <w:lang w:val="en"/>
         </w:rPr>
-        <w:t>### Added</w:t>
+        <w:t xml:space="preserve">### </w:t>
+      </w:r>
+      <w:r>
+        <w:rPr>
+          <w:lang w:val="en"/>
+        </w:rPr>
+        <w:t>Added</w:t>
       </w:r>
     </w:p>
     <w:p>
@@ -11897,18 +11806,16 @@
           <w:tab w:val="left" w:pos="14656"/>
         </w:tabs>
         <w:rPr>
-          <w:sz w:val="20"/>
           <w:szCs w:val="20"/>
           <w:lang w:val="en"/>
         </w:rPr>
       </w:pPr>
       <w:r>
         <w:rPr>
-          <w:sz w:val="20"/>
           <w:szCs w:val="20"/>
           <w:lang w:val="en"/>
         </w:rPr>
-        <w:t>- v1.1 Brazilian Portuguese translation.</w:t>
+        <w:t>- redid app logo designed, did not fit properly</w:t>
       </w:r>
     </w:p>
     <w:p>
@@ -11932,19 +11839,10 @@
           <w:tab w:val="left" w:pos="14656"/>
         </w:tabs>
         <w:rPr>
-          <w:sz w:val="20"/>
           <w:szCs w:val="20"/>
           <w:lang w:val="en"/>
         </w:rPr>
       </w:pPr>
-      <w:r>
-        <w:rPr>
-          <w:sz w:val="20"/>
-          <w:szCs w:val="20"/>
-          <w:lang w:val="en"/>
-        </w:rPr>
-        <w:t>- v1.1 German Translation</w:t>
-      </w:r>
     </w:p>
     <w:p>
       <w:pPr>
@@ -11967,19 +11865,253 @@
           <w:tab w:val="left" w:pos="14656"/>
         </w:tabs>
         <w:rPr>
-          <w:sz w:val="20"/>
           <w:szCs w:val="20"/>
           <w:lang w:val="en"/>
         </w:rPr>
       </w:pPr>
       <w:r>
         <w:rPr>
-          <w:sz w:val="20"/>
           <w:szCs w:val="20"/>
           <w:lang w:val="en"/>
         </w:rPr>
-        <w:t>- v1.1 Spanish translation.</w:t>
-      </w:r>
+        <w:t>### Fixed</w:t>
+      </w:r>
+    </w:p>
+    <w:p>
+      <w:pPr>
+        <w:tabs>
+          <w:tab w:val="left" w:pos="916"/>
+          <w:tab w:val="left" w:pos="1832"/>
+          <w:tab w:val="left" w:pos="2748"/>
+          <w:tab w:val="left" w:pos="3664"/>
+          <w:tab w:val="left" w:pos="4580"/>
+          <w:tab w:val="left" w:pos="5496"/>
+          <w:tab w:val="left" w:pos="6412"/>
+          <w:tab w:val="left" w:pos="7328"/>
+          <w:tab w:val="left" w:pos="8244"/>
+          <w:tab w:val="left" w:pos="9160"/>
+          <w:tab w:val="left" w:pos="10076"/>
+          <w:tab w:val="left" w:pos="10992"/>
+          <w:tab w:val="left" w:pos="11908"/>
+          <w:tab w:val="left" w:pos="12824"/>
+          <w:tab w:val="left" w:pos="13740"/>
+          <w:tab w:val="left" w:pos="14656"/>
+        </w:tabs>
+        <w:rPr>
+          <w:szCs w:val="20"/>
+          <w:lang w:val="en"/>
+        </w:rPr>
+      </w:pPr>
+    </w:p>
+    <w:p>
+      <w:pPr>
+        <w:tabs>
+          <w:tab w:val="left" w:pos="916"/>
+          <w:tab w:val="left" w:pos="1832"/>
+          <w:tab w:val="left" w:pos="2748"/>
+          <w:tab w:val="left" w:pos="3664"/>
+          <w:tab w:val="left" w:pos="4580"/>
+          <w:tab w:val="left" w:pos="5496"/>
+          <w:tab w:val="left" w:pos="6412"/>
+          <w:tab w:val="left" w:pos="7328"/>
+          <w:tab w:val="left" w:pos="8244"/>
+          <w:tab w:val="left" w:pos="9160"/>
+          <w:tab w:val="left" w:pos="10076"/>
+          <w:tab w:val="left" w:pos="10992"/>
+          <w:tab w:val="left" w:pos="11908"/>
+          <w:tab w:val="left" w:pos="12824"/>
+          <w:tab w:val="left" w:pos="13740"/>
+          <w:tab w:val="left" w:pos="14656"/>
+        </w:tabs>
+        <w:rPr>
+          <w:szCs w:val="20"/>
+          <w:lang w:val="en"/>
+        </w:rPr>
+      </w:pPr>
+      <w:r>
+        <w:rPr>
+          <w:szCs w:val="20"/>
+          <w:lang w:val="en"/>
+        </w:rPr>
+        <w:t>-fixed a bug where application would crash when returning from camera screen</w:t>
+      </w:r>
+    </w:p>
+    <w:p>
+      <w:pPr>
+        <w:tabs>
+          <w:tab w:val="left" w:pos="916"/>
+          <w:tab w:val="left" w:pos="1832"/>
+          <w:tab w:val="left" w:pos="2748"/>
+          <w:tab w:val="left" w:pos="3664"/>
+          <w:tab w:val="left" w:pos="4580"/>
+          <w:tab w:val="left" w:pos="5496"/>
+          <w:tab w:val="left" w:pos="6412"/>
+          <w:tab w:val="left" w:pos="7328"/>
+          <w:tab w:val="left" w:pos="8244"/>
+          <w:tab w:val="left" w:pos="9160"/>
+          <w:tab w:val="left" w:pos="10076"/>
+          <w:tab w:val="left" w:pos="10992"/>
+          <w:tab w:val="left" w:pos="11908"/>
+          <w:tab w:val="left" w:pos="12824"/>
+          <w:tab w:val="left" w:pos="13740"/>
+          <w:tab w:val="left" w:pos="14656"/>
+        </w:tabs>
+        <w:rPr>
+          <w:szCs w:val="20"/>
+          <w:lang w:val="en"/>
+        </w:rPr>
+      </w:pPr>
+    </w:p>
+    <w:p>
+      <w:pPr>
+        <w:tabs>
+          <w:tab w:val="left" w:pos="916"/>
+          <w:tab w:val="left" w:pos="1832"/>
+          <w:tab w:val="left" w:pos="2748"/>
+          <w:tab w:val="left" w:pos="3664"/>
+          <w:tab w:val="left" w:pos="4580"/>
+          <w:tab w:val="left" w:pos="5496"/>
+          <w:tab w:val="left" w:pos="6412"/>
+          <w:tab w:val="left" w:pos="7328"/>
+          <w:tab w:val="left" w:pos="8244"/>
+          <w:tab w:val="left" w:pos="9160"/>
+          <w:tab w:val="left" w:pos="10076"/>
+          <w:tab w:val="left" w:pos="10992"/>
+          <w:tab w:val="left" w:pos="11908"/>
+          <w:tab w:val="left" w:pos="12824"/>
+          <w:tab w:val="left" w:pos="13740"/>
+          <w:tab w:val="left" w:pos="14656"/>
+        </w:tabs>
+        <w:rPr>
+          <w:szCs w:val="20"/>
+          <w:lang w:val="en"/>
+        </w:rPr>
+      </w:pPr>
+      <w:r>
+        <w:rPr>
+          <w:szCs w:val="20"/>
+          <w:lang w:val="en"/>
+        </w:rPr>
+        <w:t>### Modified</w:t>
+      </w:r>
+    </w:p>
+    <w:p>
+      <w:pPr>
+        <w:tabs>
+          <w:tab w:val="left" w:pos="916"/>
+          <w:tab w:val="left" w:pos="1832"/>
+          <w:tab w:val="left" w:pos="2748"/>
+          <w:tab w:val="left" w:pos="3664"/>
+          <w:tab w:val="left" w:pos="4580"/>
+          <w:tab w:val="left" w:pos="5496"/>
+          <w:tab w:val="left" w:pos="6412"/>
+          <w:tab w:val="left" w:pos="7328"/>
+          <w:tab w:val="left" w:pos="8244"/>
+          <w:tab w:val="left" w:pos="9160"/>
+          <w:tab w:val="left" w:pos="10076"/>
+          <w:tab w:val="left" w:pos="10992"/>
+          <w:tab w:val="left" w:pos="11908"/>
+          <w:tab w:val="left" w:pos="12824"/>
+          <w:tab w:val="left" w:pos="13740"/>
+          <w:tab w:val="left" w:pos="14656"/>
+        </w:tabs>
+        <w:rPr>
+          <w:szCs w:val="20"/>
+          <w:lang w:val="en"/>
+        </w:rPr>
+      </w:pPr>
+    </w:p>
+    <w:p>
+      <w:pPr>
+        <w:tabs>
+          <w:tab w:val="left" w:pos="916"/>
+          <w:tab w:val="left" w:pos="1832"/>
+          <w:tab w:val="left" w:pos="2748"/>
+          <w:tab w:val="left" w:pos="3664"/>
+          <w:tab w:val="left" w:pos="4580"/>
+          <w:tab w:val="left" w:pos="5496"/>
+          <w:tab w:val="left" w:pos="6412"/>
+          <w:tab w:val="left" w:pos="7328"/>
+          <w:tab w:val="left" w:pos="8244"/>
+          <w:tab w:val="left" w:pos="9160"/>
+          <w:tab w:val="left" w:pos="10076"/>
+          <w:tab w:val="left" w:pos="10992"/>
+          <w:tab w:val="left" w:pos="11908"/>
+          <w:tab w:val="left" w:pos="12824"/>
+          <w:tab w:val="left" w:pos="13740"/>
+          <w:tab w:val="left" w:pos="14656"/>
+        </w:tabs>
+        <w:rPr>
+          <w:szCs w:val="20"/>
+          <w:lang w:val="en"/>
+        </w:rPr>
+      </w:pPr>
+      <w:r>
+        <w:rPr>
+          <w:szCs w:val="20"/>
+          <w:lang w:val="en"/>
+        </w:rPr>
+        <w:t>- replaced emojis in camera screen with icons</w:t>
+      </w:r>
+    </w:p>
+    <w:p>
+      <w:pPr>
+        <w:tabs>
+          <w:tab w:val="left" w:pos="916"/>
+          <w:tab w:val="left" w:pos="1832"/>
+          <w:tab w:val="left" w:pos="2748"/>
+          <w:tab w:val="left" w:pos="3664"/>
+          <w:tab w:val="left" w:pos="4580"/>
+          <w:tab w:val="left" w:pos="5496"/>
+          <w:tab w:val="left" w:pos="6412"/>
+          <w:tab w:val="left" w:pos="7328"/>
+          <w:tab w:val="left" w:pos="8244"/>
+          <w:tab w:val="left" w:pos="9160"/>
+          <w:tab w:val="left" w:pos="10076"/>
+          <w:tab w:val="left" w:pos="10992"/>
+          <w:tab w:val="left" w:pos="11908"/>
+          <w:tab w:val="left" w:pos="12824"/>
+          <w:tab w:val="left" w:pos="13740"/>
+          <w:tab w:val="left" w:pos="14656"/>
+        </w:tabs>
+        <w:rPr>
+          <w:szCs w:val="20"/>
+          <w:lang w:val="en"/>
+        </w:rPr>
+      </w:pPr>
+      <w:r>
+        <w:rPr>
+          <w:szCs w:val="20"/>
+          <w:lang w:val="en"/>
+        </w:rPr>
+        <w:t>- modified placeholder screen when camera permission denied</w:t>
+      </w:r>
+    </w:p>
+    <w:p>
+      <w:pPr>
+        <w:tabs>
+          <w:tab w:val="left" w:pos="916"/>
+          <w:tab w:val="left" w:pos="1832"/>
+          <w:tab w:val="left" w:pos="2748"/>
+          <w:tab w:val="left" w:pos="3664"/>
+          <w:tab w:val="left" w:pos="4580"/>
+          <w:tab w:val="left" w:pos="5496"/>
+          <w:tab w:val="left" w:pos="6412"/>
+          <w:tab w:val="left" w:pos="7328"/>
+          <w:tab w:val="left" w:pos="8244"/>
+          <w:tab w:val="left" w:pos="9160"/>
+          <w:tab w:val="left" w:pos="10076"/>
+          <w:tab w:val="left" w:pos="10992"/>
+          <w:tab w:val="left" w:pos="11908"/>
+          <w:tab w:val="left" w:pos="12824"/>
+          <w:tab w:val="left" w:pos="13740"/>
+          <w:tab w:val="left" w:pos="14656"/>
+        </w:tabs>
+        <w:rPr>
+          <w:szCs w:val="20"/>
+          <w:lang w:val="en"/>
+        </w:rPr>
+      </w:pPr>
     </w:p>
     <w:p/>
     <w:p/>
@@ -11994,12 +12126,12 @@
 </file>
 
 <file path=word/numbering.xml><?xml version="1.0" encoding="utf-8"?>
-<w:numbering xmlns:wpc="http://schemas.microsoft.com/office/word/2010/wordprocessingCanvas" xmlns:cx="http://schemas.microsoft.com/office/drawing/2014/chartex" xmlns:cx1="http://schemas.microsoft.com/office/drawing/2015/9/8/chartex" xmlns:cx2="http://schemas.microsoft.com/office/drawing/2015/10/21/chartex" xmlns:cx3="http://schemas.microsoft.com/office/drawing/2016/5/9/chartex" xmlns:cx4="http://schemas.microsoft.com/office/drawing/2016/5/10/chartex" xmlns:cx5="http://schemas.microsoft.com/office/drawing/2016/5/11/chartex" xmlns:cx6="http://schemas.microsoft.com/office/drawing/2016/5/12/chartex" xmlns:cx7="http://schemas.microsoft.com/office/drawing/2016/5/13/chartex" xmlns:cx8="http://schemas.microsoft.com/office/drawing/2016/5/14/chartex" xmlns:mc="http://schemas.openxmlformats.org/markup-compatibility/2006" xmlns:aink="http://schemas.microsoft.com/office/drawing/2016/ink" xmlns:am3d="http://schemas.microsoft.com/office/drawing/2017/model3d" xmlns:o="urn:schemas-microsoft-com:office:office" xmlns:oel="http://schemas.microsoft.com/office/2019/extlst" xmlns:r="http://schemas.openxmlformats.org/officeDocument/2006/relationships" xmlns:m="http://schemas.openxmlformats.org/officeDocument/2006/math" xmlns:v="urn:schemas-microsoft-com:vml" xmlns:wp14="http://schemas.microsoft.com/office/word/2010/wordprocessingDrawing" xmlns:wp="http://schemas.openxmlformats.org/drawingml/2006/wordprocessingDrawing" xmlns:w10="urn:schemas-microsoft-com:office:word" xmlns:w="http://schemas.openxmlformats.org/wordprocessingml/2006/main" xmlns:w14="http://schemas.microsoft.com/office/word/2010/wordml" xmlns:w15="http://schemas.microsoft.com/office/word/2012/wordml" xmlns:w16cex="http://schemas.microsoft.com/office/word/2018/wordml/cex" xmlns:w16cid="http://schemas.microsoft.com/office/word/2016/wordml/cid" xmlns:w16="http://schemas.microsoft.com/office/word/2018/wordml" xmlns:w16sdtdh="http://schemas.microsoft.com/office/word/2020/wordml/sdtdatahash" xmlns:w16se="http://schemas.microsoft.com/office/word/2015/wordml/symex" xmlns:wpg="http://schemas.microsoft.com/office/word/2010/wordprocessingGroup" xmlns:wpi="http://schemas.microsoft.com/office/word/2010/wordprocessingInk" xmlns:wne="http://schemas.microsoft.com/office/word/2006/wordml" xmlns:wps="http://schemas.microsoft.com/office/word/2010/wordprocessingShape" mc:Ignorable="w14 w15 w16se w16cid w16 w16cex w16sdtdh wp14">
+<w:numbering xmlns:wpc="http://schemas.microsoft.com/office/word/2010/wordprocessingCanvas" xmlns:cx="http://schemas.microsoft.com/office/drawing/2014/chartex" xmlns:cx1="http://schemas.microsoft.com/office/drawing/2015/9/8/chartex" xmlns:cx2="http://schemas.microsoft.com/office/drawing/2015/10/21/chartex" xmlns:cx3="http://schemas.microsoft.com/office/drawing/2016/5/9/chartex" xmlns:cx4="http://schemas.microsoft.com/office/drawing/2016/5/10/chartex" xmlns:cx5="http://schemas.microsoft.com/office/drawing/2016/5/11/chartex" xmlns:cx6="http://schemas.microsoft.com/office/drawing/2016/5/12/chartex" xmlns:cx7="http://schemas.microsoft.com/office/drawing/2016/5/13/chartex" xmlns:cx8="http://schemas.microsoft.com/office/drawing/2016/5/14/chartex" xmlns:mc="http://schemas.openxmlformats.org/markup-compatibility/2006" xmlns:aink="http://schemas.microsoft.com/office/drawing/2016/ink" xmlns:am3d="http://schemas.microsoft.com/office/drawing/2017/model3d" xmlns:o="urn:schemas-microsoft-com:office:office" xmlns:oel="http://schemas.microsoft.com/office/2019/extlst" xmlns:r="http://schemas.openxmlformats.org/officeDocument/2006/relationships" xmlns:m="http://schemas.openxmlformats.org/officeDocument/2006/math" xmlns:v="urn:schemas-microsoft-com:vml" xmlns:wp14="http://schemas.microsoft.com/office/word/2010/wordprocessingDrawing" xmlns:wp="http://schemas.openxmlformats.org/drawingml/2006/wordprocessingDrawing" xmlns:w10="urn:schemas-microsoft-com:office:word" xmlns:w="http://schemas.openxmlformats.org/wordprocessingml/2006/main" xmlns:w14="http://schemas.microsoft.com/office/word/2010/wordml" xmlns:w15="http://schemas.microsoft.com/office/word/2012/wordml" xmlns:w16cex="http://schemas.microsoft.com/office/word/2018/wordml/cex" xmlns:w16cid="http://schemas.microsoft.com/office/word/2016/wordml/cid" xmlns:w16="http://schemas.microsoft.com/office/word/2018/wordml" xmlns:w16du="http://schemas.microsoft.com/office/word/2023/wordml/word16du" xmlns:w16sdtdh="http://schemas.microsoft.com/office/word/2020/wordml/sdtdatahash" xmlns:w16se="http://schemas.microsoft.com/office/word/2015/wordml/symex" xmlns:wpg="http://schemas.microsoft.com/office/word/2010/wordprocessingGroup" xmlns:wpi="http://schemas.microsoft.com/office/word/2010/wordprocessingInk" xmlns:wne="http://schemas.microsoft.com/office/word/2006/wordml" xmlns:wps="http://schemas.microsoft.com/office/word/2010/wordprocessingShape" mc:Ignorable="w14 w15 w16se w16cid w16 w16cex w16sdtdh w16du wp14">
   <w:abstractNum w:abstractNumId="0" w15:restartNumberingAfterBreak="0">
     <w:nsid w:val="03AA4590"/>
     <w:multiLevelType w:val="hybridMultilevel"/>
-    <w:tmpl w:val="B6DA5824"/>
-    <w:lvl w:ilvl="0" w:tplc="48090001">
+    <w:tmpl w:val="7DFCBE28"/>
+    <w:lvl w:ilvl="0" w:tplc="875C3500">
       <w:start w:val="1"/>
       <w:numFmt w:val="bullet"/>
       <w:lvlText w:val=""/>
@@ -12009,6 +12141,8 @@
       </w:pPr>
       <w:rPr>
         <w:rFonts w:ascii="Symbol" w:hAnsi="Symbol" w:hint="default"/>
+        <w:sz w:val="24"/>
+        <w:szCs w:val="28"/>
       </w:rPr>
     </w:lvl>
     <w:lvl w:ilvl="1" w:tplc="48090003" w:tentative="1">
@@ -13414,7 +13548,7 @@
 </file>
 
 <file path=word/styles.xml><?xml version="1.0" encoding="utf-8"?>
-<w:styles xmlns:mc="http://schemas.openxmlformats.org/markup-compatibility/2006" xmlns:r="http://schemas.openxmlformats.org/officeDocument/2006/relationships" xmlns:w="http://schemas.openxmlformats.org/wordprocessingml/2006/main" xmlns:w14="http://schemas.microsoft.com/office/word/2010/wordml" xmlns:w15="http://schemas.microsoft.com/office/word/2012/wordml" xmlns:w16cex="http://schemas.microsoft.com/office/word/2018/wordml/cex" xmlns:w16cid="http://schemas.microsoft.com/office/word/2016/wordml/cid" xmlns:w16="http://schemas.microsoft.com/office/word/2018/wordml" xmlns:w16sdtdh="http://schemas.microsoft.com/office/word/2020/wordml/sdtdatahash" xmlns:w16se="http://schemas.microsoft.com/office/word/2015/wordml/symex" mc:Ignorable="w14 w15 w16se w16cid w16 w16cex w16sdtdh">
+<w:styles xmlns:mc="http://schemas.openxmlformats.org/markup-compatibility/2006" xmlns:r="http://schemas.openxmlformats.org/officeDocument/2006/relationships" xmlns:w="http://schemas.openxmlformats.org/wordprocessingml/2006/main" xmlns:w14="http://schemas.microsoft.com/office/word/2010/wordml" xmlns:w15="http://schemas.microsoft.com/office/word/2012/wordml" xmlns:w16cex="http://schemas.microsoft.com/office/word/2018/wordml/cex" xmlns:w16cid="http://schemas.microsoft.com/office/word/2016/wordml/cid" xmlns:w16="http://schemas.microsoft.com/office/word/2018/wordml" xmlns:w16du="http://schemas.microsoft.com/office/word/2023/wordml/word16du" xmlns:w16sdtdh="http://schemas.microsoft.com/office/word/2020/wordml/sdtdatahash" xmlns:w16se="http://schemas.microsoft.com/office/word/2015/wordml/symex" mc:Ignorable="w14 w15 w16se w16cid w16 w16cex w16sdtdh w16du">
   <w:docDefaults>
     <w:rPrDefault>
       <w:rPr>

</xml_diff>